<commit_message>
updates before making major changes to v10
</commit_message>
<xml_diff>
--- a/manuscript/v2/v3/v5/v6/v8/v9/v10/manuscript_v9_nb.docx
+++ b/manuscript/v2/v3/v5/v6/v8/v9/v10/manuscript_v9_nb.docx
@@ -759,49 +759,56 @@
           <w:rFonts w:ascii="Verdana" w:hAnsi="Verdana"/>
         </w:rPr>
       </w:pPr>
-      <w:ins w:id="24" w:author="Brisson, Nicholas" w:date="2025-01-14T20:03:00Z">
-        <w:r>
-          <w:rPr>
-            <w:rFonts w:ascii="Verdana" w:hAnsi="Verdana"/>
-            <w:highlight w:val="yellow"/>
-            <w:rPrChange w:id="25" w:author="Brisson, Nicholas" w:date="2025-01-14T20:04:00Z">
-              <w:rPr>
-                <w:rFonts w:ascii="Verdana" w:hAnsi="Verdana"/>
-              </w:rPr>
-            </w:rPrChange>
-          </w:rPr>
-          <w:t>[you could start with a statement defining the term “</w:t>
-        </w:r>
-      </w:ins>
-      <w:ins w:id="26" w:author="Brisson, Nicholas" w:date="2025-01-14T20:12:00Z">
-        <w:r>
-          <w:rPr>
-            <w:rFonts w:ascii="Verdana" w:hAnsi="Verdana"/>
-            <w:highlight w:val="yellow"/>
-          </w:rPr>
-          <w:t>arthrokinematics</w:t>
-        </w:r>
-      </w:ins>
-      <w:ins w:id="27" w:author="Brisson, Nicholas" w:date="2025-01-14T20:04:00Z">
-        <w:r>
-          <w:rPr>
-            <w:rFonts w:ascii="Verdana" w:hAnsi="Verdana"/>
-            <w:highlight w:val="yellow"/>
-            <w:rPrChange w:id="28" w:author="Brisson, Nicholas" w:date="2025-01-14T20:04:00Z">
-              <w:rPr>
-                <w:rFonts w:ascii="Verdana" w:hAnsi="Verdana"/>
-              </w:rPr>
-            </w:rPrChange>
-          </w:rPr>
-          <w:t>” &gt;&gt; it’s the study of…]</w:t>
-        </w:r>
-        <w:r>
-          <w:rPr>
-            <w:rFonts w:ascii="Verdana" w:hAnsi="Verdana"/>
-          </w:rPr>
-          <w:t xml:space="preserve"> </w:t>
-        </w:r>
-      </w:ins>
+      <w:proofErr w:type="spellStart"/>
+      <w:r>
+        <w:rPr>
+          <w:rFonts w:ascii="Verdana" w:hAnsi="Verdana"/>
+        </w:rPr>
+        <w:t>Osteokinematics</w:t>
+      </w:r>
+      <w:proofErr w:type="spellEnd"/>
+      <w:r>
+        <w:rPr>
+          <w:rFonts w:ascii="Verdana" w:hAnsi="Verdana"/>
+        </w:rPr>
+        <w:t xml:space="preserve"> is the study of gross movement of bony segments, typically characterized by the displacement of bony shafts </w:t>
+      </w:r>
+      <w:r>
+        <w:rPr>
+          <w:rFonts w:ascii="Verdana" w:hAnsi="Verdana"/>
+        </w:rPr>
+        <w:fldChar w:fldCharType="begin"/>
+      </w:r>
+      <w:r>
+        <w:rPr>
+          <w:rFonts w:ascii="Verdana" w:hAnsi="Verdana"/>
+        </w:rPr>
+        <w:instrText xml:space="preserve"> ADDIN ZOTERO_ITEM CSL_CITATION {"citationID":"Bhi3pg1O","properties":{"formattedCitation":"[1]","plainCitation":"[1]","noteIndex":0},"citationItems":[{"id":434,"uris":["http://zotero.org/users/13606484/items/2XEZRFE8"],"itemData":{"id":434,"type":"book","edition":"5th ed","event-place":"Philadelphia","ISBN":"978-0-8036-4566-0","language":"eng","number-of-pages":"1","publisher":"F.A. Davis","publisher-place":"Philadelphia","source":"K10plus ISBN","title":"Measurement of Joint Motion, 5e: A Guide to Goniometry","title-short":"Measurement of Joint Motion, 5e","author":[{"family":"Norkin","given":"Cynthia"},{"family":"White","given":"D. Joyce"}],"issued":{"date-parts":[["2016"]]}}}],"schema":"https://github.com/citation-style-language/schema/raw/master/csl-citation.json"} </w:instrText>
+      </w:r>
+      <w:r>
+        <w:rPr>
+          <w:rFonts w:ascii="Verdana" w:hAnsi="Verdana"/>
+        </w:rPr>
+        <w:fldChar w:fldCharType="separate"/>
+      </w:r>
+      <w:r>
+        <w:rPr>
+          <w:rFonts w:ascii="Verdana" w:hAnsi="Verdana"/>
+        </w:rPr>
+        <w:t>[1]</w:t>
+      </w:r>
+      <w:r>
+        <w:rPr>
+          <w:rFonts w:ascii="Verdana" w:hAnsi="Verdana"/>
+        </w:rPr>
+        <w:fldChar w:fldCharType="end"/>
+      </w:r>
+      <w:r>
+        <w:rPr>
+          <w:rFonts w:ascii="Verdana" w:hAnsi="Verdana"/>
+        </w:rPr>
+        <w:t xml:space="preserve"> . </w:t>
+      </w:r>
       <w:r>
         <w:rPr>
           <w:rFonts w:ascii="Verdana" w:hAnsi="Verdana"/>
@@ -814,37 +821,35 @@
         </w:rPr>
         <w:t xml:space="preserve"> </w:t>
       </w:r>
-      <w:commentRangeStart w:id="29"/>
-      <w:commentRangeStart w:id="30"/>
-      <w:commentRangeStart w:id="31"/>
-      <w:commentRangeStart w:id="32"/>
+      <w:commentRangeStart w:id="24"/>
+      <w:commentRangeStart w:id="25"/>
+      <w:commentRangeStart w:id="26"/>
+      <w:commentRangeStart w:id="27"/>
       <w:r>
         <w:rPr>
           <w:rFonts w:ascii="Verdana" w:hAnsi="Verdana"/>
         </w:rPr>
         <w:t>(</w:t>
       </w:r>
-      <w:ins w:id="33" w:author="Brisson, Nicholas" w:date="2025-01-14T20:14:00Z">
-        <w:r>
-          <w:rPr>
-            <w:rFonts w:ascii="Verdana" w:hAnsi="Verdana"/>
-          </w:rPr>
-          <w:t>arthro</w:t>
-        </w:r>
-      </w:ins>
-      <w:del w:id="34" w:author="Brisson, Nicholas" w:date="2025-01-14T20:14:00Z">
-        <w:r>
-          <w:rPr>
-            <w:rFonts w:ascii="Verdana" w:hAnsi="Verdana"/>
-          </w:rPr>
-          <w:delText>osteo</w:delText>
-        </w:r>
-      </w:del>
-      <w:r>
-        <w:rPr>
-          <w:rFonts w:ascii="Verdana" w:hAnsi="Verdana"/>
-        </w:rPr>
-        <w:t>kinematics)</w:t>
+      <w:proofErr w:type="spellStart"/>
+      <w:r>
+        <w:rPr>
+          <w:rFonts w:ascii="Verdana" w:hAnsi="Verdana"/>
+        </w:rPr>
+        <w:t>osteo</w:t>
+      </w:r>
+      <w:r>
+        <w:rPr>
+          <w:rFonts w:ascii="Verdana" w:hAnsi="Verdana"/>
+        </w:rPr>
+        <w:t>kinematics</w:t>
+      </w:r>
+      <w:proofErr w:type="spellEnd"/>
+      <w:r>
+        <w:rPr>
+          <w:rFonts w:ascii="Verdana" w:hAnsi="Verdana"/>
+        </w:rPr>
+        <w:t>)</w:t>
       </w:r>
       <w:r>
         <w:rPr>
@@ -852,33 +857,33 @@
         </w:rPr>
         <w:t xml:space="preserve"> </w:t>
       </w:r>
-      <w:commentRangeEnd w:id="29"/>
+      <w:commentRangeEnd w:id="24"/>
       <w:r>
         <w:rPr>
           <w:rStyle w:val="CommentReference"/>
         </w:rPr>
-        <w:commentReference w:id="29"/>
-      </w:r>
-      <w:commentRangeEnd w:id="30"/>
+        <w:commentReference w:id="24"/>
+      </w:r>
+      <w:commentRangeEnd w:id="25"/>
       <w:r>
         <w:rPr>
           <w:rStyle w:val="CommentReference"/>
         </w:rPr>
-        <w:commentReference w:id="30"/>
-      </w:r>
-      <w:commentRangeEnd w:id="31"/>
+        <w:commentReference w:id="25"/>
+      </w:r>
+      <w:commentRangeEnd w:id="26"/>
       <w:r>
         <w:rPr>
           <w:rStyle w:val="CommentReference"/>
         </w:rPr>
-        <w:commentReference w:id="31"/>
-      </w:r>
-      <w:commentRangeEnd w:id="32"/>
+        <w:commentReference w:id="26"/>
+      </w:r>
+      <w:commentRangeEnd w:id="27"/>
       <w:r>
         <w:rPr>
           <w:rStyle w:val="CommentReference"/>
         </w:rPr>
-        <w:commentReference w:id="32"/>
+        <w:commentReference w:id="27"/>
       </w:r>
       <w:r>
         <w:rPr>
@@ -914,7 +919,7 @@
         <w:rPr>
           <w:rFonts w:ascii="Verdana" w:hAnsi="Verdana"/>
         </w:rPr>
-        <w:instrText xml:space="preserve"> ADDIN ZOTERO_ITEM CSL_CITATION {"citationID":"tZUYJyAb","properties":{"formattedCitation":"[1\\uc0\\u8211{}3]","plainCitation":"[1–3]","noteIndex":0},"citationItems":[{"id":374,"uris":["http://zotero.org/users/13606484/items/AMMR7DX5"],"itemData":{"id":374,"type":"article-journal","container-title":"Journal of Biomechanics","DOI":"10.1016/j.jbiomech.2022.111306","ISSN":"00219290","journalAbbreviation":"Journal of Biomechanics","language":"en","page":"111306","source":"DOI.org (Crossref)","title":"Interpretation of natural tibio-femoral kinematics critically depends upon the kinematic analysis approach: A survey and comparison of methodologies","title-short":"Interpretation of natural tibio-femoral kinematics critically depends upon the kinematic analysis approach","volume":"144","author":[{"family":"Postolka","given":"Barbara"},{"family":"Taylor","given":"William R."},{"family":"Dätwyler","given":"Katrin"},{"family":"Heller","given":"Markus O."},{"family":"List","given":"Renate"},{"family":"Schütz","given":"Pascal"}],"issued":{"date-parts":[["2022",11]]}}},{"id":413,"uris":["http://zotero.org/users/13606484/items/ECI2BAKW"],"itemData":{"id":413,"type":"article-journal","abstract":"Dynamic assessment of three-dimensional (3D) skeletal kinematics is essential for understanding normal joint function as well as the effects of injury or disease. This paper presents a novel technique for measuring in-vivo skeletal kinematics that combines data collected from high-speed biplane radiography and static computed tomography (CT). The goals of the present study were to demonstrate that highly precise measurements can be obtained during dynamic movement studies employing high frame-rate biplane video-radiography, to develop a method for expressing joint kinematics in an anatomically relevant coordinate system and to demonstrate the application of this technique by calculating canine tibio-femoral kinematics during dynamic motion. The method consists of four components: the generation and acquisition of high frame rate biplane radiographs, identification and 3D tracking of implanted bone markers, CT-based coordinate system determination, and kinematic analysis routines for determining joint motion in anatomically based coordinates. Results from dynamic tracking of markers inserted in a phantom object showed the system bias was insignificant (-0.02 mm). The average precision in tracking implanted markers in-vivo was 0.064 mm for the distance between markers and 0.31 degree for the angles between markers. Across-trial standard deviations for tibio-femoral translations were similar for all three motion directions, averaging 0.14 mm (range 0.08 to 0.20 mm). Variability in tibio-femoral rotations was more dependent on rotation axis, with across-trial standard deviations averaging 1.71 degrees for flexion/extension, 0.90 degree for internal/external rotation, and 0.40 degree for varus/valgus rotation. Advantages of this technique over traditional motion analysis methods include the elimination of skin motion artifacts, improved tracking precision and the ability to present results in a consistent anatomical reference frame.","container-title":"Journal of Biomechanical Engineering","DOI":"10.1115/1.1559896","ISSN":"0148-0731","issue":"2","journalAbbreviation":"J Biomech Eng","language":"eng","note":"PMID: 12751286","page":"238-245","source":"PubMed","title":"In-vivo measurement of dynamic joint motion using high speed biplane radiography and CT: application to canine ACL deficiency","title-short":"In-vivo measurement of dynamic joint motion using high speed biplane radiography and CT","volume":"125","author":[{"family":"Tashman","given":"Scott"},{"family":"Anderst","given":"William"}],"issued":{"date-parts":[["2003",4]]}}},{"id":412,"uris":["http://zotero.org/users/13606484/items/XTZM65DN"],"itemData":{"id":412,"type":"article-journal","abstract":"BACKGROUND: Tibiofemoral forces are important in the design and clinical outcomes of TKA. We developed a tibial tray with force transducers and a telemetry system to directly measure tibiofemoral compressive forces in vivo. Knee forces and kinematics traditionally have been measured under laboratory conditions. Although this approach is useful for quantitative measurements and experimental studies, the extrapolation of results to clinical conditions may not always be valid.\nQUESTIONS/PURPOSES: We therefore developed wearable monitoring equipment and computer algorithms for classifying and identifying unsupervised activities outside the laboratory.\nMETHODS: Tibial forces were measured for activities of daily living, athletic and recreational activities, and with orthotics and braces, during 4 years postoperatively. Additional measurements included video motion analysis, EMG, fluoroscopic kinematic analysis, and ground reaction force measurement. In vivo measurements were used to evaluate computer models of the knee. Finite element models were used for contact analysis and for computing knee kinematics from measured knee forces. A third-generation system was developed for continuous monitoring of knee forces and kinematics outside the laboratory using a wearable data acquisition hardware.\nRESULTS: By using measured knee forces and knee flexion angle, we were able to compute femorotibial AP translation (-12 to +4 mm), mediolateral translation (-1 to 1.5 mm), axial rotation (-3° to 12°), and adduction-abduction (-1° to +1°). The neural-network-based classification system was able to identify walking, stair-climbing, sit-to-stand, and stand-to-sit activities with 100% accuracy.\nCONCLUSIONS: Our data may be used to improve existing in vitro models and wear simulators, and enhance prosthetic designs and biomaterials.","container-title":"Clinical Orthopaedics and Related Research","DOI":"10.1007/s11999-011-1916-9","ISSN":"1528-1132","issue":"10","journalAbbreviation":"Clin Orthop Relat Res","language":"eng","note":"PMID: 21598121\nPMCID: PMC3171531","page":"2953-2970","source":"PubMed","title":"The 2011 ABJS Nicolas Andry Award: 'Lab'-in-a-knee: in vivo knee forces, kinematics, and contact analysis","title-short":"The 2011 ABJS Nicolas Andry Award","volume":"469","author":[{"family":"D'Lima","given":"Darryl D."},{"family":"Patil","given":"Shantanu"},{"family":"Steklov","given":"Nicolai"},{"family":"Colwell","given":"Clifford W."}],"issued":{"date-parts":[["2011",10]]}}}],"schema":"https://github.com/citation-style-language/schema/raw/master/csl-citation.json"} </w:instrText>
+        <w:instrText xml:space="preserve"> ADDIN ZOTERO_ITEM CSL_CITATION {"citationID":"tZUYJyAb","properties":{"formattedCitation":"[2\\uc0\\u8211{}4]","plainCitation":"[2–4]","noteIndex":0},"citationItems":[{"id":374,"uris":["http://zotero.org/users/13606484/items/AMMR7DX5"],"itemData":{"id":374,"type":"article-journal","container-title":"Journal of Biomechanics","DOI":"10.1016/j.jbiomech.2022.111306","ISSN":"00219290","journalAbbreviation":"Journal of Biomechanics","language":"en","page":"111306","source":"DOI.org (Crossref)","title":"Interpretation of natural tibio-femoral kinematics critically depends upon the kinematic analysis approach: A survey and comparison of methodologies","title-short":"Interpretation of natural tibio-femoral kinematics critically depends upon the kinematic analysis approach","volume":"144","author":[{"family":"Postolka","given":"Barbara"},{"family":"Taylor","given":"William R."},{"family":"Dätwyler","given":"Katrin"},{"family":"Heller","given":"Markus O."},{"family":"List","given":"Renate"},{"family":"Schütz","given":"Pascal"}],"issued":{"date-parts":[["2022",11]]}}},{"id":413,"uris":["http://zotero.org/users/13606484/items/ECI2BAKW"],"itemData":{"id":413,"type":"article-journal","abstract":"Dynamic assessment of three-dimensional (3D) skeletal kinematics is essential for understanding normal joint function as well as the effects of injury or disease. This paper presents a novel technique for measuring in-vivo skeletal kinematics that combines data collected from high-speed biplane radiography and static computed tomography (CT). The goals of the present study were to demonstrate that highly precise measurements can be obtained during dynamic movement studies employing high frame-rate biplane video-radiography, to develop a method for expressing joint kinematics in an anatomically relevant coordinate system and to demonstrate the application of this technique by calculating canine tibio-femoral kinematics during dynamic motion. The method consists of four components: the generation and acquisition of high frame rate biplane radiographs, identification and 3D tracking of implanted bone markers, CT-based coordinate system determination, and kinematic analysis routines for determining joint motion in anatomically based coordinates. Results from dynamic tracking of markers inserted in a phantom object showed the system bias was insignificant (-0.02 mm). The average precision in tracking implanted markers in-vivo was 0.064 mm for the distance between markers and 0.31 degree for the angles between markers. Across-trial standard deviations for tibio-femoral translations were similar for all three motion directions, averaging 0.14 mm (range 0.08 to 0.20 mm). Variability in tibio-femoral rotations was more dependent on rotation axis, with across-trial standard deviations averaging 1.71 degrees for flexion/extension, 0.90 degree for internal/external rotation, and 0.40 degree for varus/valgus rotation. Advantages of this technique over traditional motion analysis methods include the elimination of skin motion artifacts, improved tracking precision and the ability to present results in a consistent anatomical reference frame.","container-title":"Journal of Biomechanical Engineering","DOI":"10.1115/1.1559896","ISSN":"0148-0731","issue":"2","journalAbbreviation":"J Biomech Eng","language":"eng","note":"PMID: 12751286","page":"238-245","source":"PubMed","title":"In-vivo measurement of dynamic joint motion using high speed biplane radiography and CT: application to canine ACL deficiency","title-short":"In-vivo measurement of dynamic joint motion using high speed biplane radiography and CT","volume":"125","author":[{"family":"Tashman","given":"Scott"},{"family":"Anderst","given":"William"}],"issued":{"date-parts":[["2003",4]]}}},{"id":412,"uris":["http://zotero.org/users/13606484/items/XTZM65DN"],"itemData":{"id":412,"type":"article-journal","abstract":"BACKGROUND: Tibiofemoral forces are important in the design and clinical outcomes of TKA. We developed a tibial tray with force transducers and a telemetry system to directly measure tibiofemoral compressive forces in vivo. Knee forces and kinematics traditionally have been measured under laboratory conditions. Although this approach is useful for quantitative measurements and experimental studies, the extrapolation of results to clinical conditions may not always be valid.\nQUESTIONS/PURPOSES: We therefore developed wearable monitoring equipment and computer algorithms for classifying and identifying unsupervised activities outside the laboratory.\nMETHODS: Tibial forces were measured for activities of daily living, athletic and recreational activities, and with orthotics and braces, during 4 years postoperatively. Additional measurements included video motion analysis, EMG, fluoroscopic kinematic analysis, and ground reaction force measurement. In vivo measurements were used to evaluate computer models of the knee. Finite element models were used for contact analysis and for computing knee kinematics from measured knee forces. A third-generation system was developed for continuous monitoring of knee forces and kinematics outside the laboratory using a wearable data acquisition hardware.\nRESULTS: By using measured knee forces and knee flexion angle, we were able to compute femorotibial AP translation (-12 to +4 mm), mediolateral translation (-1 to 1.5 mm), axial rotation (-3° to 12°), and adduction-abduction (-1° to +1°). The neural-network-based classification system was able to identify walking, stair-climbing, sit-to-stand, and stand-to-sit activities with 100% accuracy.\nCONCLUSIONS: Our data may be used to improve existing in vitro models and wear simulators, and enhance prosthetic designs and biomaterials.","container-title":"Clinical Orthopaedics and Related Research","DOI":"10.1007/s11999-011-1916-9","ISSN":"1528-1132","issue":"10","journalAbbreviation":"Clin Orthop Relat Res","language":"eng","note":"PMID: 21598121\nPMCID: PMC3171531","page":"2953-2970","source":"PubMed","title":"The 2011 ABJS Nicolas Andry Award: 'Lab'-in-a-knee: in vivo knee forces, kinematics, and contact analysis","title-short":"The 2011 ABJS Nicolas Andry Award","volume":"469","author":[{"family":"D'Lima","given":"Darryl D."},{"family":"Patil","given":"Shantanu"},{"family":"Steklov","given":"Nicolai"},{"family":"Colwell","given":"Clifford W."}],"issued":{"date-parts":[["2011",10]]}}}],"schema":"https://github.com/citation-style-language/schema/raw/master/csl-citation.json"} </w:instrText>
       </w:r>
       <w:r>
         <w:rPr>
@@ -926,7 +931,7 @@
         <w:rPr>
           <w:rFonts w:ascii="Verdana" w:hAnsi="Verdana" w:cs="Times New Roman"/>
         </w:rPr>
-        <w:t>[1–3]</w:t>
+        <w:t>[2–4]</w:t>
       </w:r>
       <w:r>
         <w:rPr>
@@ -965,7 +970,7 @@
         </w:rPr>
         <w:t>also help</w:t>
       </w:r>
-      <w:del w:id="35" w:author="Brisson, Nicholas" w:date="2025-01-14T20:17:00Z">
+      <w:del w:id="28" w:author="Brisson, Nicholas" w:date="2025-01-14T20:17:00Z">
         <w:r>
           <w:rPr>
             <w:rFonts w:ascii="Verdana" w:hAnsi="Verdana"/>
@@ -1019,7 +1024,7 @@
         <w:rPr>
           <w:rFonts w:ascii="Verdana" w:hAnsi="Verdana"/>
         </w:rPr>
-        <w:instrText xml:space="preserve"> ADDIN ZOTERO_ITEM CSL_CITATION {"citationID":"CWJqmTqq","properties":{"formattedCitation":"[4\\uc0\\u8211{}6]","plainCitation":"[4–6]","noteIndex":0},"citationItems":[{"id":51,"uris":["http://zotero.org/users/13606484/items/H3RBHS6B"],"itemData":{"id":51,"type":"article-journal","container-title":"Operative Techniques in Sports Medicine","DOI":"10.1053/j.otsm.2008.10.005","ISSN":"10601872","issue":"3","journalAbbreviation":"Operative Techniques in Sports Medicine","language":"en","license":"https://www.elsevier.com/tdm/userlicense/1.0/","page":"116-118","source":"DOI.org (Crossref)","title":"The Kinematic Basis of Anterior Cruciate Ligament Reconstruction","volume":"16","author":[{"family":"Tashman","given":"Scott"},{"family":"Kopf","given":"Sebastian"},{"family":"Fu","given":"Freddie H."}],"issued":{"date-parts":[["2008",7]]}}},{"id":335,"uris":["http://zotero.org/users/13606484/items/WCMJD8AZ"],"itemData":{"id":335,"type":"article-journal","abstract":"Abstract\n            Mechanical factors have been implicated in the progression of knee osteoarthritis (OA). Understanding how these factors change as the condition progresses would elucidate their role and help in developing interventions that could delay the progress of knee OA. In this cross</w:instrText>
+        <w:instrText xml:space="preserve"> ADDIN ZOTERO_ITEM CSL_CITATION {"citationID":"CWJqmTqq","properties":{"formattedCitation":"[5\\uc0\\u8211{}7]","plainCitation":"[5–7]","noteIndex":0},"citationItems":[{"id":51,"uris":["http://zotero.org/users/13606484/items/H3RBHS6B"],"itemData":{"id":51,"type":"article-journal","container-title":"Operative Techniques in Sports Medicine","DOI":"10.1053/j.otsm.2008.10.005","ISSN":"10601872","issue":"3","journalAbbreviation":"Operative Techniques in Sports Medicine","language":"en","license":"https://www.elsevier.com/tdm/userlicense/1.0/","page":"116-118","source":"DOI.org (Crossref)","title":"The Kinematic Basis of Anterior Cruciate Ligament Reconstruction","volume":"16","author":[{"family":"Tashman","given":"Scott"},{"family":"Kopf","given":"Sebastian"},{"family":"Fu","given":"Freddie H."}],"issued":{"date-parts":[["2008",7]]}}},{"id":335,"uris":["http://zotero.org/users/13606484/items/WCMJD8AZ"],"itemData":{"id":335,"type":"article-journal","abstract":"Abstract\n            Mechanical factors have been implicated in the progression of knee osteoarthritis (OA). Understanding how these factors change as the condition progresses would elucidate their role and help in developing interventions that could delay the progress of knee OA. In this cross</w:instrText>
       </w:r>
       <w:r>
         <w:rPr>
@@ -1055,7 +1060,7 @@
         <w:rPr>
           <w:rFonts w:ascii="Verdana" w:hAnsi="Verdana" w:cs="Times New Roman"/>
         </w:rPr>
-        <w:t>[4–6]</w:t>
+        <w:t>[5–7]</w:t>
       </w:r>
       <w:r>
         <w:rPr>
@@ -1075,7 +1080,7 @@
         </w:rPr>
         <w:t xml:space="preserve">. Accurate assessment of </w:t>
       </w:r>
-      <w:ins w:id="36" w:author="Brisson, Nicholas" w:date="2025-01-14T20:36:00Z">
+      <w:ins w:id="29" w:author="Brisson, Nicholas" w:date="2025-01-14T20:36:00Z">
         <w:r>
           <w:rPr>
             <w:rFonts w:ascii="Verdana" w:hAnsi="Verdana"/>
@@ -1089,7 +1094,7 @@
           <w:t xml:space="preserve"> </w:t>
         </w:r>
       </w:ins>
-      <w:del w:id="37" w:author="Brisson, Nicholas" w:date="2025-01-14T20:36:00Z">
+      <w:del w:id="30" w:author="Brisson, Nicholas" w:date="2025-01-14T20:36:00Z">
         <w:r>
           <w:rPr>
             <w:rFonts w:ascii="Verdana" w:hAnsi="Verdana"/>
@@ -1167,7 +1172,7 @@
         <w:rPr>
           <w:rFonts w:ascii="Verdana" w:hAnsi="Verdana"/>
         </w:rPr>
-        <w:instrText xml:space="preserve"> ADDIN ZOTERO_ITEM CSL_CITATION {"citationID":"C7drmtSF","properties":{"formattedCitation":"[7\\uc0\\u8211{}9]","plainCitation":"[7–9]","noteIndex":0},"citationItems":[{"id":398,"uris":["http://zotero.org/users/13606484/items/GAS73QRT"],"itemData":{"id":398,"type":"article-journal","abstract":"The response of healthy and diseased cartilage of the knee to the mechanics of walking is examined, with the goal of providing insight into the relationship between the kinematics and kinetics of the knee during walking and the maintenance of cartilage health. The combination of information from three-dimensional thickness models of cartilage derived from magnetic resonance imaging and the analysis of the interaction between load at the knee and kinematic changes during walking associated with loss of the anterior cruciate ligament demonstrated the importance of considering walking mechanics as an important factor in the initiation and progression of osteoarthritis. In particular, this material suggests that knee cartilage becomes conditioned to loading and to the large number of repetitive cycles of loading that occur during walking and that healthy cartilage homeostasis is maintained as long as there are no changes to the normal patterns of locomotion, the structure of the knee joint, or cartilage biology. Thus, there is the potential for a degenerative pathway to be initiated when a condition such as anterior cruciate ligament injury causes the repetitive loading during walking to shift to a new location. The sensitivity of cartilage to the kinematic changes is illustrated with the anterior cruciate ligament-deficient knee and the regional variations in cartilage morphology. The material presented here supports the conclusion that individual variations in the range of loading and kinematics at the knee during walking can have a profound influence on the initiation and progression of osteoarthritis of the knee.","container-title":"The Journal of Bone and Joint Surgery. American Volume","DOI":"10.2106/JBJS.H.01408","ISSN":"1535-1386","issue":"Suppl 1","journalAbbreviation":"J Bone Joint Surg Am","language":"eng","note":"PMID: 19182033\nPMCID: PMC2663350","page":"95-101","source":"PubMed","title":"Gait mechanics influence healthy cartilage morphology and osteoarthritis of the knee","volume":"91 Suppl 1","author":[{"family":"Andriacchi","given":"Thomas P."},{"family":"Koo","given":"Seungbum"},{"family":"Scanlan","given":"Sean F."}],"issued":{"date-parts":[["2009",2]]}}},{"id":409,"uris":["http://zotero.org/users/13606484/items/VCDHLFCW"],"itemData":{"id":409,"type":"article-journal","abstract":"OBJECTIVE: Although it is a cause of osteoarthritis (OA) in animal models, laxity in human knee OA has been minimally evaluated. Ligaments become more compliant with age; whether this results in clinical laxity is not clear. In theory, laxity may predispose to OA and/or result from OA. Our goals were to examine the correlation of age and sex with knee laxity in control subjects without OA, compare laxity in uninvolved knees of OA patients with that in older control knees, and examine the relationship between specific features of OA and knee laxity.\nMETHODS: We assessed varus-valgus and anteroposterior laxity in 25 young control subjects, 24 older control subjects without clinical OA, radiographic OA, or a history of knee injury, and 164 patients with knee OA as determined by the presence of definite osteophytes. A device was designed to assess varus-valgus laxity under a constant varus or valgus load while maintaining a fixed knee flexion angle and thigh and ankle immobilization. Radiographic evaluations utilized protocols addressing position, beam alignment, magnification, and landmark definition; the semiflexed position was used, with fluoroscopic confirmation.\nRESULTS: In the controls, women had greater varus-valgus laxity than did men (3.6 degrees versus 2.7 degrees; 95% confidence interval [95% CI] of difference 0.38, 1.56; P = 0.004), and laxity correlated modestly with age (r = 0.29, P = 0.04). Varus-valgus laxity was greater in the uninvolved knees of OA patients than in older control knees (4.9 degrees versus 3.4 degrees; 95% CI of difference 0.60, 2.24; P = 0.0006). In OA patients, varus-valgus laxity increased as joint space decreased (slope -0.34; 95% CI -0.48, -0.19; P &lt; 0.0001) and was greater in knees with than in knees without bony attrition (5.3 degrees versus 4.5 degrees; 95% CI of difference 0.32, 1.27; P = 0.001).\nCONCLUSION: Greater varus-valgus laxity in the uninvolved knees of OA patients versus older control knees and an age-related increase in varus-valgus laxity support the concept that some portion of the increased laxity of OA may predate disease. Loss of cartilage/bone height is associated with greater varus-valgus laxity. These results raise the possibility that varus-valgus laxity may increase the risk of knee OA and cyclically contribute to progression.","container-title":"Arthritis and Rheumatism","DOI":"10.1002/1529-0131(199905)42:5&lt;861::AID-ANR4&gt;3.0.CO;2-N","ISSN":"0004-3591","issue":"5","journalAbbreviation":"Arthritis Rheum","language":"eng","note":"PMID: 10323441","page":"861-870","source":"PubMed","title":"Laxity in healthy and osteoarthritic knees","volume":"42","author":[{"family":"Sharma","given":"L."},{"family":"Lou","given":"C."},{"family":"Felson","given":"D. T."},{"family":"Dunlop","given":"D. D."},{"family":"Kirwan-Mellis","given":"G."},{"family":"Hayes","given":"K. W."},{"family":"Weinrach","given":"D."},{"family":"Buchanan","given":"T. S."}],"issued":{"date-parts":[["1999",5]]}}},{"id":411,"uris":["http://zotero.org/users/13606484/items/85GCDDSQ"],"itemData":{"id":411,"type":"article-journal","abstract":"The objectives of this study are to review the long-term consequences of injuries to the anterior cruciate ligament and menisci, the pathogenic mechanisms, and the causes of the considerable variability in outcome. Injuries of the anterior cruciate ligament and menisci are common in both athletes and the general population. At 10 to 20 years after the diagnosis, on average, 50% of those with a diagnosed anterior cruciate ligament or meniscus tear have osteoarthritis with associated pain and functional impairment: the young patient with an old knee. These individuals make up a substantial proportion of the overall osteoarthritis population. There is a lack of evidence to support a protective role of repair or reconstructive surgery of the anterior cruciate ligament or meniscus against osteoarthritis development. A consistent finding in a review of the literature is the often poor reporting of critical study variables, precluding data pooling or a meta-analysis. Osteoarthritis development in the injured joints is caused by intra-articular pathogenic processes initiated at the time of injury, combined with long-term changes in dynamic joint loading. Variation in outcome is reinforced by additional variables associated with the individual such as age, sex, genetics, obesity, muscle strength, activity, and reinjury. A better understanding of these variables may improve future prevention and treatment strategies. In evaluating medical treatment, we now expect large randomized clinical trials complemented by postmarketing monitoring. We should strive toward a comparable level of quality of evidence in surgical treatment of knee injuries. In instances in which a randomized clinical trial is not feasible, natural history and other observational cohort studies need to be as carefully designed and reported as the classic randomized clinical trial, to yield useful information.","container-title":"The American Journal of Sports Medicine","DOI":"10.1177/0363546507307396","ISSN":"1552-3365","issue":"10","journalAbbreviation":"Am J Sports Med","language":"eng","note":"PMID: 17761605","page":"1756-1769","source":"PubMed","title":"The long-term consequence of anterior cruciate ligament and meniscus injuries: osteoarthritis","title-short":"The long-term consequence of anterior cruciate ligament and meniscus injuries","volume":"35","author":[{"family":"Lohmander","given":"L. Stefan"},{"family":"Englund","given":"P. Martin"},{"family":"Dahl","given":"Ludvig L."},{"family":"Roos","given":"Ewa M."}],"issued":{"date-parts":[["2007",10]]}}}],"schema":"https://github.com/citation-style-language/schema/raw/master/csl-citation.json"} </w:instrText>
+        <w:instrText xml:space="preserve"> ADDIN ZOTERO_ITEM CSL_CITATION {"citationID":"C7drmtSF","properties":{"formattedCitation":"[8\\uc0\\u8211{}10]","plainCitation":"[8–10]","noteIndex":0},"citationItems":[{"id":398,"uris":["http://zotero.org/users/13606484/items/GAS73QRT"],"itemData":{"id":398,"type":"article-journal","abstract":"The response of healthy and diseased cartilage of the knee to the mechanics of walking is examined, with the goal of providing insight into the relationship between the kinematics and kinetics of the knee during walking and the maintenance of cartilage health. The combination of information from three-dimensional thickness models of cartilage derived from magnetic resonance imaging and the analysis of the interaction between load at the knee and kinematic changes during walking associated with loss of the anterior cruciate ligament demonstrated the importance of considering walking mechanics as an important factor in the initiation and progression of osteoarthritis. In particular, this material suggests that knee cartilage becomes conditioned to loading and to the large number of repetitive cycles of loading that occur during walking and that healthy cartilage homeostasis is maintained as long as there are no changes to the normal patterns of locomotion, the structure of the knee joint, or cartilage biology. Thus, there is the potential for a degenerative pathway to be initiated when a condition such as anterior cruciate ligament injury causes the repetitive loading during walking to shift to a new location. The sensitivity of cartilage to the kinematic changes is illustrated with the anterior cruciate ligament-deficient knee and the regional variations in cartilage morphology. The material presented here supports the conclusion that individual variations in the range of loading and kinematics at the knee during walking can have a profound influence on the initiation and progression of osteoarthritis of the knee.","container-title":"The Journal of Bone and Joint Surgery. American Volume","DOI":"10.2106/JBJS.H.01408","ISSN":"1535-1386","issue":"Suppl 1","journalAbbreviation":"J Bone Joint Surg Am","language":"eng","note":"PMID: 19182033\nPMCID: PMC2663350","page":"95-101","source":"PubMed","title":"Gait mechanics influence healthy cartilage morphology and osteoarthritis of the knee","volume":"91 Suppl 1","author":[{"family":"Andriacchi","given":"Thomas P."},{"family":"Koo","given":"Seungbum"},{"family":"Scanlan","given":"Sean F."}],"issued":{"date-parts":[["2009",2]]}}},{"id":409,"uris":["http://zotero.org/users/13606484/items/VCDHLFCW"],"itemData":{"id":409,"type":"article-journal","abstract":"OBJECTIVE: Although it is a cause of osteoarthritis (OA) in animal models, laxity in human knee OA has been minimally evaluated. Ligaments become more compliant with age; whether this results in clinical laxity is not clear. In theory, laxity may predispose to OA and/or result from OA. Our goals were to examine the correlation of age and sex with knee laxity in control subjects without OA, compare laxity in uninvolved knees of OA patients with that in older control knees, and examine the relationship between specific features of OA and knee laxity.\nMETHODS: We assessed varus-valgus and anteroposterior laxity in 25 young control subjects, 24 older control subjects without clinical OA, radiographic OA, or a history of knee injury, and 164 patients with knee OA as determined by the presence of definite osteophytes. A device was designed to assess varus-valgus laxity under a constant varus or valgus load while maintaining a fixed knee flexion angle and thigh and ankle immobilization. Radiographic evaluations utilized protocols addressing position, beam alignment, magnification, and landmark definition; the semiflexed position was used, with fluoroscopic confirmation.\nRESULTS: In the controls, women had greater varus-valgus laxity than did men (3.6 degrees versus 2.7 degrees; 95% confidence interval [95% CI] of difference 0.38, 1.56; P = 0.004), and laxity correlated modestly with age (r = 0.29, P = 0.04). Varus-valgus laxity was greater in the uninvolved knees of OA patients than in older control knees (4.9 degrees versus 3.4 degrees; 95% CI of difference 0.60, 2.24; P = 0.0006). In OA patients, varus-valgus laxity increased as joint space decreased (slope -0.34; 95% CI -0.48, -0.19; P &lt; 0.0001) and was greater in knees with than in knees without bony attrition (5.3 degrees versus 4.5 degrees; 95% CI of difference 0.32, 1.27; P = 0.001).\nCONCLUSION: Greater varus-valgus laxity in the uninvolved knees of OA patients versus older control knees and an age-related increase in varus-valgus laxity support the concept that some portion of the increased laxity of OA may predate disease. Loss of cartilage/bone height is associated with greater varus-valgus laxity. These results raise the possibility that varus-valgus laxity may increase the risk of knee OA and cyclically contribute to progression.","container-title":"Arthritis and Rheumatism","DOI":"10.1002/1529-0131(199905)42:5&lt;861::AID-ANR4&gt;3.0.CO;2-N","ISSN":"0004-3591","issue":"5","journalAbbreviation":"Arthritis Rheum","language":"eng","note":"PMID: 10323441","page":"861-870","source":"PubMed","title":"Laxity in healthy and osteoarthritic knees","volume":"42","author":[{"family":"Sharma","given":"L."},{"family":"Lou","given":"C."},{"family":"Felson","given":"D. T."},{"family":"Dunlop","given":"D. D."},{"family":"Kirwan-Mellis","given":"G."},{"family":"Hayes","given":"K. W."},{"family":"Weinrach","given":"D."},{"family":"Buchanan","given":"T. S."}],"issued":{"date-parts":[["1999",5]]}}},{"id":411,"uris":["http://zotero.org/users/13606484/items/85GCDDSQ"],"itemData":{"id":411,"type":"article-journal","abstract":"The objectives of this study are to review the long-term consequences of injuries to the anterior cruciate ligament and menisci, the pathogenic mechanisms, and the causes of the considerable variability in outcome. Injuries of the anterior cruciate ligament and menisci are common in both athletes and the general population. At 10 to 20 years after the diagnosis, on average, 50% of those with a diagnosed anterior cruciate ligament or meniscus tear have osteoarthritis with associated pain and functional impairment: the young patient with an old knee. These individuals make up a substantial proportion of the overall osteoarthritis population. There is a lack of evidence to support a protective role of repair or reconstructive surgery of the anterior cruciate ligament or meniscus against osteoarthritis development. A consistent finding in a review of the literature is the often poor reporting of critical study variables, precluding data pooling or a meta-analysis. Osteoarthritis development in the injured joints is caused by intra-articular pathogenic processes initiated at the time of injury, combined with long-term changes in dynamic joint loading. Variation in outcome is reinforced by additional variables associated with the individual such as age, sex, genetics, obesity, muscle strength, activity, and reinjury. A better understanding of these variables may improve future prevention and treatment strategies. In evaluating medical treatment, we now expect large randomized clinical trials complemented by postmarketing monitoring. We should strive toward a comparable level of quality of evidence in surgical treatment of knee injuries. In instances in which a randomized clinical trial is not feasible, natural history and other observational cohort studies need to be as carefully designed and reported as the classic randomized clinical trial, to yield useful information.","container-title":"The American Journal of Sports Medicine","DOI":"10.1177/0363546507307396","ISSN":"1552-3365","issue":"10","journalAbbreviation":"Am J Sports Med","language":"eng","note":"PMID: 17761605","page":"1756-1769","source":"PubMed","title":"The long-term consequence of anterior cruciate ligament and meniscus injuries: osteoarthritis","title-short":"The long-term consequence of anterior cruciate ligament and meniscus injuries","volume":"35","author":[{"family":"Lohmander","given":"L. Stefan"},{"family":"Englund","given":"P. Martin"},{"family":"Dahl","given":"Ludvig L."},{"family":"Roos","given":"Ewa M."}],"issued":{"date-parts":[["2007",10]]}}}],"schema":"https://github.com/citation-style-language/schema/raw/master/csl-citation.json"} </w:instrText>
       </w:r>
       <w:r>
         <w:rPr>
@@ -1179,7 +1184,7 @@
         <w:rPr>
           <w:rFonts w:ascii="Verdana" w:hAnsi="Verdana" w:cs="Times New Roman"/>
         </w:rPr>
-        <w:t>[7–9]</w:t>
+        <w:t>[8–10]</w:t>
       </w:r>
       <w:r>
         <w:rPr>
@@ -1245,7 +1250,7 @@
         <w:rPr>
           <w:rFonts w:ascii="Verdana" w:hAnsi="Verdana"/>
         </w:rPr>
-        <w:instrText xml:space="preserve"> ADDIN ZOTERO_ITEM CSL_CITATION {"citationID":"dLRueUoA","properties":{"formattedCitation":"[10\\uc0\\u8211{}12]","plainCitation":"[10–12]","noteIndex":0},"citationItems":[{"id":406,"uris":["http://zotero.org/users/13606484/items/4FWBS64P"],"itemData":{"id":406,"type":"article-journal","container-title":"The Journal of Rheumatology. Supplement","ISSN":"0380-0903","journalAbbreviation":"J Rheumatol Suppl","language":"eng","note":"PMID: 15132362","page":"87-92","source":"PubMed","title":"The role of proprioceptive deficits, ligamentous laxity, and malalignment in development and progression of knee osteoarthritis","volume":"70","author":[{"family":"Sharma","given":"Leena"}],"issued":{"date-parts":[["2004",4]]}}},{"id":405,"uris":["http://zotero.org/users/13606484/items/D6EYR3EI"],"itemData":{"id":405,"type":"article-journal","abstract":"BACKGROUND: Deviations in knee joint geometry and alignment were previously related to an increased risk for knee OA. These were hypothesized to influence the load distribution over the articular cartilage. Therefore, this study evaluated the effect of altered knee joint geometry and alignment in the coronal and transverse plane on the medial-lateral load distribution and ligament strain using a musculoskeletal modeling approach.\nMETHODS: Joint kinematics during gait were measured in 15 healthy adults. Using different musculoskeletal models with altered geometry of the tibia plateau or knee joint malalignment in the coronal and transverse plane, the resulting muscle, ligament and contact forces were calculated. Next, the distribution of the load over the medial and lateral condyle was analyzed and compared to the reference loading distribution, with neutral geometry and alignment, using repeated-measures ANOVA and individual t-tests, with a Bonferroni-corrected alpha level.\nRESULTS: Coronal plane malalignment significantly affected the load distribution. Small changes in coronal tibial slope had less pronounced effects on the load distribution, but increased ligament strains. Transverse plane malalignment only minimally affected the load distribution.\nCONCLUSION: Coronal plane knee malalignment affected knee loading, with increased varus alignment resulting in increased medial loading. This confirms a causal relation between coronal malalignment and increased medial compartment loading and suggests a potential role of aberrant coronal plane alignment on OA initiation. Altered coronal tibial slope induced increased ligament strains, potentially contributing to a cascade of knee laxity and subsequently more extreme knee malalignment.","container-title":"The Knee","DOI":"10.1016/j.knee.2019.06.002","ISSN":"1873-5800","issue":"4","journalAbbreviation":"Knee","language":"eng","note":"PMID: 31255528\nPMCID: PMC6906219","page":"813-823","source":"PubMed","title":"The influence of knee joint geometry and alignment on the tibiofemoral load distribution: A computational study","title-short":"The influence of knee joint geometry and alignment on the tibiofemoral load distribution","volume":"26","author":[{"family":"Van Rossom","given":"Sam"},{"family":"Wesseling","given":"Mariska"},{"family":"Smith","given":"Colin R."},{"family":"Thelen","given":"Darryl G."},{"family":"Vanwanseele","given":"Benedicte"},{"family":"Dieter","given":"Van Assche"},{"family":"Jonkers","given":"Ilse"}],"issued":{"date-parts":[["2019",8]]}}},{"id":404,"uris":["http://zotero.org/users/13606484/items/6KBVNK9T"],"itemData":{"id":404,"type":"chapter","container-title":"Evidence-Based Management of Complex Knee Injuries","ISBN":"978-0-323-71310-8","language":"en","license":"https://www.elsevier.com/tdm/userlicense/1.0/","note":"DOI: 10.1016/B978-0-323-71310-8.00005-0","page":"66-76","publisher":"Elsevier","source":"DOI.org (Crossref)","title":"Mechanical Malalignment of the Knee Joint","URL":"https://linkinghub.elsevier.com/retrieve/pii/B9780323713108000050","author":[{"family":"Arakgi","given":"Michelle E"},{"family":"Getgood","given":"Alan"}],"accessed":{"date-parts":[["2024",12,24]]},"issued":{"date-parts":[["2022"]]}}}],"schema":"https://github.com/citation-style-language/schema/raw/master/csl-citation.json"} </w:instrText>
+        <w:instrText xml:space="preserve"> ADDIN ZOTERO_ITEM CSL_CITATION {"citationID":"dLRueUoA","properties":{"formattedCitation":"[11\\uc0\\u8211{}13]","plainCitation":"[11–13]","noteIndex":0},"citationItems":[{"id":406,"uris":["http://zotero.org/users/13606484/items/4FWBS64P"],"itemData":{"id":406,"type":"article-journal","container-title":"The Journal of Rheumatology. Supplement","ISSN":"0380-0903","journalAbbreviation":"J Rheumatol Suppl","language":"eng","note":"PMID: 15132362","page":"87-92","source":"PubMed","title":"The role of proprioceptive deficits, ligamentous laxity, and malalignment in development and progression of knee osteoarthritis","volume":"70","author":[{"family":"Sharma","given":"Leena"}],"issued":{"date-parts":[["2004",4]]}}},{"id":405,"uris":["http://zotero.org/users/13606484/items/D6EYR3EI"],"itemData":{"id":405,"type":"article-journal","abstract":"BACKGROUND: Deviations in knee joint geometry and alignment were previously related to an increased risk for knee OA. These were hypothesized to influence the load distribution over the articular cartilage. Therefore, this study evaluated the effect of altered knee joint geometry and alignment in the coronal and transverse plane on the medial-lateral load distribution and ligament strain using a musculoskeletal modeling approach.\nMETHODS: Joint kinematics during gait were measured in 15 healthy adults. Using different musculoskeletal models with altered geometry of the tibia plateau or knee joint malalignment in the coronal and transverse plane, the resulting muscle, ligament and contact forces were calculated. Next, the distribution of the load over the medial and lateral condyle was analyzed and compared to the reference loading distribution, with neutral geometry and alignment, using repeated-measures ANOVA and individual t-tests, with a Bonferroni-corrected alpha level.\nRESULTS: Coronal plane malalignment significantly affected the load distribution. Small changes in coronal tibial slope had less pronounced effects on the load distribution, but increased ligament strains. Transverse plane malalignment only minimally affected the load distribution.\nCONCLUSION: Coronal plane knee malalignment affected knee loading, with increased varus alignment resulting in increased medial loading. This confirms a causal relation between coronal malalignment and increased medial compartment loading and suggests a potential role of aberrant coronal plane alignment on OA initiation. Altered coronal tibial slope induced increased ligament strains, potentially contributing to a cascade of knee laxity and subsequently more extreme knee malalignment.","container-title":"The Knee","DOI":"10.1016/j.knee.2019.06.002","ISSN":"1873-5800","issue":"4","journalAbbreviation":"Knee","language":"eng","note":"PMID: 31255528\nPMCID: PMC6906219","page":"813-823","source":"PubMed","title":"The influence of knee joint geometry and alignment on the tibiofemoral load distribution: A computational study","title-short":"The influence of knee joint geometry and alignment on the tibiofemoral load distribution","volume":"26","author":[{"family":"Van Rossom","given":"Sam"},{"family":"Wesseling","given":"Mariska"},{"family":"Smith","given":"Colin R."},{"family":"Thelen","given":"Darryl G."},{"family":"Vanwanseele","given":"Benedicte"},{"family":"Dieter","given":"Van Assche"},{"family":"Jonkers","given":"Ilse"}],"issued":{"date-parts":[["2019",8]]}}},{"id":404,"uris":["http://zotero.org/users/13606484/items/6KBVNK9T"],"itemData":{"id":404,"type":"chapter","container-title":"Evidence-Based Management of Complex Knee Injuries","ISBN":"978-0-323-71310-8","language":"en","license":"https://www.elsevier.com/tdm/userlicense/1.0/","note":"DOI: 10.1016/B978-0-323-71310-8.00005-0","page":"66-76","publisher":"Elsevier","source":"DOI.org (Crossref)","title":"Mechanical Malalignment of the Knee Joint","URL":"https://linkinghub.elsevier.com/retrieve/pii/B9780323713108000050","author":[{"family":"Arakgi","given":"Michelle E"},{"family":"Getgood","given":"Alan"}],"accessed":{"date-parts":[["2024",12,24]]},"issued":{"date-parts":[["2022"]]}}}],"schema":"https://github.com/citation-style-language/schema/raw/master/csl-citation.json"} </w:instrText>
       </w:r>
       <w:r>
         <w:rPr>
@@ -1257,7 +1262,7 @@
         <w:rPr>
           <w:rFonts w:ascii="Verdana" w:hAnsi="Verdana" w:cs="Times New Roman"/>
         </w:rPr>
-        <w:t>[10–12]</w:t>
+        <w:t>[11–13]</w:t>
       </w:r>
       <w:r>
         <w:rPr>
@@ -1314,7 +1319,7 @@
         <w:rPr>
           <w:rFonts w:ascii="Verdana" w:hAnsi="Verdana"/>
         </w:rPr>
-        <w:instrText xml:space="preserve"> ADDIN ZOTERO_ITEM CSL_CITATION {"citationID":"PH676Lfw","properties":{"formattedCitation":"[13]","plainCitation":"[13]","noteIndex":0},"citationItems":[{"id":107,"uris":["http://zotero.org/users/13606484/items/IFJYWVSH"],"itemData":{"id":107,"type":"article-journal","abstract":"Abstract\n            MR</w:instrText>
+        <w:instrText xml:space="preserve"> ADDIN ZOTERO_ITEM CSL_CITATION {"citationID":"PH676Lfw","properties":{"formattedCitation":"[14]","plainCitation":"[14]","noteIndex":0},"citationItems":[{"id":107,"uris":["http://zotero.org/users/13606484/items/IFJYWVSH"],"itemData":{"id":107,"type":"article-journal","abstract":"Abstract\n            MR</w:instrText>
       </w:r>
       <w:r>
         <w:rPr>
@@ -1398,7 +1403,7 @@
         <w:rPr>
           <w:rFonts w:ascii="Verdana" w:hAnsi="Verdana"/>
         </w:rPr>
-        <w:t>[13]</w:t>
+        <w:t>[14]</w:t>
       </w:r>
       <w:r>
         <w:rPr>
@@ -1442,7 +1447,7 @@
         </w:rPr>
         <w:t xml:space="preserve"> techniques</w:t>
       </w:r>
-      <w:ins w:id="38" w:author="Brisson, Nicholas" w:date="2025-01-14T20:48:00Z">
+      <w:ins w:id="31" w:author="Brisson, Nicholas" w:date="2025-01-14T20:48:00Z">
         <w:r>
           <w:rPr>
             <w:rFonts w:ascii="Verdana" w:hAnsi="Verdana"/>
@@ -1466,7 +1471,7 @@
         <w:rPr>
           <w:rFonts w:ascii="Verdana" w:hAnsi="Verdana"/>
         </w:rPr>
-        <w:instrText xml:space="preserve"> ADDIN ZOTERO_ITEM CSL_CITATION {"citationID":"jxWikQVR","properties":{"formattedCitation":"[14,15]","plainCitation":"[14,15]","noteIndex":0},"citationItems":[{"id":111,"uris":["http://zotero.org/users/13606484/items/DNEQ2FLV"],"itemData":{"id":111,"type":"article-journal","abstract":"The in-vivo quantification of knee motion in physiological loading conditions is paramount for the understanding of the joint’s natural behavior and the comprehension of articular disorders. Dynamic MRI (DMRI) represents an emerging technology that makes it possible to investigate the functional interaction among all the joint tissues without risks for the patient. However, traditional MRI scanners normally offer a reduced space of motion, and complex apparatus are needed to load the articulation, due to the horizontal orientation of the scanning bed. In this study, we present an experimental and computational procedure that combines an open, weight-bearing MRI scanner with an original registration algorithm to reconstruct the three-dimensional kinematics of the knee from DMRI, thus allowing the investigation of knee deep-flexion under physiological loads in space. To improve the accuracy of the procedure, an MR-compatible rig has been developed to guide the knee flexion of the patient. We tested the procedure on three volunteers. The overall rotational and positional accuracy achieved are 1.8° ± 1.4 and 1.2 mm ± 0.8, respectively, and they are sufficient for the characterization of the joint behavior under load.","container-title":"Applied Sciences","DOI":"10.3390/app13010629","ISSN":"2076-3417","issue":"1","journalAbbreviation":"Applied Sciences","language":"en","license":"https://creativecommons.org/licenses/by/4.0/","page":"629","source":"DOI.org (Crossref)","title":"In-Vivo Quantification of Knee Deep-Flexion in Physiological Loading Condition trough Dynamic MRI","volume":"13","author":[{"family":"Conconi","given":"Michele"},{"family":"De Carli","given":"Filippo"},{"family":"Berni","given":"Matteo"},{"family":"Sancisi","given":"Nicola"},{"family":"Parenti-Castelli","given":"Vincenzo"},{"family":"Monetti","given":"Giuseppe"}],"issued":{"date-parts":[["2023",1,3]]}}},{"id":45,"uris":["http://zotero.org/users/13606484/items/H2KK6ALT"],"itemData":{"id":45,"type":"article-journal","abstract":"Abnormal patellofemoral joint motion is a possible cause of patellofemoral pain, and patellar braces are thought to alleviate pain by restoring normal joint kinematics. We evaluated whether females with patellofemoral pain exhibit abnormal patellofemoral joint kinematics during dynamic, weight-bearing knee extension and assessed the effects of knee braces on patellofemoral motion. Real-time magnetic resonance (MR) images of the patellofemoral joints of 36 female volunteers (13 pain-free controls, 23 patellofemoral pain) were acquired during weight-bearing knee extension. Pain subjects were also imaged while wearing a patellar-stabilizing brace and a patellar sleeve. We measured axial-plane kinematics from the images. Females with patellofemoral pain exhibited increased lateral translation of the patella for knee flexion angles between 0 degrees and 50 degrees (p = 0.03), and increased lateral tilt for knee flexion angles between 0 degrees and 20 degrees (p = 0.04). The brace and sleeve reduced the lateral translation of the patella; however, the brace reduced lateral displacement more than the sleeve (p = 0.006). The brace reduced patellar tilt near full extension (p = 0.001), while the sleeve had no effect on patellar tilt. Our results indicate that some subjects with patellofemoral pain exhibit abnormal weight-bearing joint kinematics and that braces may be effective in reducing patellar maltracking in these subjects.","container-title":"Journal of Orthopaedic Research: Official Publication of the Orthopaedic Research Society","DOI":"10.1002/jor.20790","ISSN":"1554-527X","issue":"5","journalAbbreviation":"J Orthop Res","language":"eng","note":"PMID: 18985690\nPMCID: PMC2891525","page":"571-577","source":"PubMed","title":"Using real-time MRI to quantify altered joint kinematics in subjects with patellofemoral pain and to evaluate the effects of a patellar brace or sleeve on joint motion","volume":"27","author":[{"family":"Draper","given":"Christine E."},{"family":"Besier","given":"Thor F."},{"family":"Santos","given":"Juan M."},{"family":"Jennings","given":"Fabio"},{"family":"Fredericson","given":"Michael"},{"family":"Gold","given":"Garry E."},{"family":"Beaupre","given":"Gary S."},{"family":"Delp","given":"Scott L."}],"issued":{"date-parts":[["2009",5]]}}}],"schema":"https://github.com/citation-style-language/schema/raw/master/csl-citation.json"} </w:instrText>
+        <w:instrText xml:space="preserve"> ADDIN ZOTERO_ITEM CSL_CITATION {"citationID":"jxWikQVR","properties":{"formattedCitation":"[15,16]","plainCitation":"[15,16]","noteIndex":0},"citationItems":[{"id":111,"uris":["http://zotero.org/users/13606484/items/DNEQ2FLV"],"itemData":{"id":111,"type":"article-journal","abstract":"The in-vivo quantification of knee motion in physiological loading conditions is paramount for the understanding of the joint’s natural behavior and the comprehension of articular disorders. Dynamic MRI (DMRI) represents an emerging technology that makes it possible to investigate the functional interaction among all the joint tissues without risks for the patient. However, traditional MRI scanners normally offer a reduced space of motion, and complex apparatus are needed to load the articulation, due to the horizontal orientation of the scanning bed. In this study, we present an experimental and computational procedure that combines an open, weight-bearing MRI scanner with an original registration algorithm to reconstruct the three-dimensional kinematics of the knee from DMRI, thus allowing the investigation of knee deep-flexion under physiological loads in space. To improve the accuracy of the procedure, an MR-compatible rig has been developed to guide the knee flexion of the patient. We tested the procedure on three volunteers. The overall rotational and positional accuracy achieved are 1.8° ± 1.4 and 1.2 mm ± 0.8, respectively, and they are sufficient for the characterization of the joint behavior under load.","container-title":"Applied Sciences","DOI":"10.3390/app13010629","ISSN":"2076-3417","issue":"1","journalAbbreviation":"Applied Sciences","language":"en","license":"https://creativecommons.org/licenses/by/4.0/","page":"629","source":"DOI.org (Crossref)","title":"In-Vivo Quantification of Knee Deep-Flexion in Physiological Loading Condition trough Dynamic MRI","volume":"13","author":[{"family":"Conconi","given":"Michele"},{"family":"De Carli","given":"Filippo"},{"family":"Berni","given":"Matteo"},{"family":"Sancisi","given":"Nicola"},{"family":"Parenti-Castelli","given":"Vincenzo"},{"family":"Monetti","given":"Giuseppe"}],"issued":{"date-parts":[["2023",1,3]]}}},{"id":45,"uris":["http://zotero.org/users/13606484/items/H2KK6ALT"],"itemData":{"id":45,"type":"article-journal","abstract":"Abnormal patellofemoral joint motion is a possible cause of patellofemoral pain, and patellar braces are thought to alleviate pain by restoring normal joint kinematics. We evaluated whether females with patellofemoral pain exhibit abnormal patellofemoral joint kinematics during dynamic, weight-bearing knee extension and assessed the effects of knee braces on patellofemoral motion. Real-time magnetic resonance (MR) images of the patellofemoral joints of 36 female volunteers (13 pain-free controls, 23 patellofemoral pain) were acquired during weight-bearing knee extension. Pain subjects were also imaged while wearing a patellar-stabilizing brace and a patellar sleeve. We measured axial-plane kinematics from the images. Females with patellofemoral pain exhibited increased lateral translation of the patella for knee flexion angles between 0 degrees and 50 degrees (p = 0.03), and increased lateral tilt for knee flexion angles between 0 degrees and 20 degrees (p = 0.04). The brace and sleeve reduced the lateral translation of the patella; however, the brace reduced lateral displacement more than the sleeve (p = 0.006). The brace reduced patellar tilt near full extension (p = 0.001), while the sleeve had no effect on patellar tilt. Our results indicate that some subjects with patellofemoral pain exhibit abnormal weight-bearing joint kinematics and that braces may be effective in reducing patellar maltracking in these subjects.","container-title":"Journal of Orthopaedic Research: Official Publication of the Orthopaedic Research Society","DOI":"10.1002/jor.20790","ISSN":"1554-527X","issue":"5","journalAbbreviation":"J Orthop Res","language":"eng","note":"PMID: 18985690\nPMCID: PMC2891525","page":"571-577","source":"PubMed","title":"Using real-time MRI to quantify altered joint kinematics in subjects with patellofemoral pain and to evaluate the effects of a patellar brace or sleeve on joint motion","volume":"27","author":[{"family":"Draper","given":"Christine E."},{"family":"Besier","given":"Thor F."},{"family":"Santos","given":"Juan M."},{"family":"Jennings","given":"Fabio"},{"family":"Fredericson","given":"Michael"},{"family":"Gold","given":"Garry E."},{"family":"Beaupre","given":"Gary S."},{"family":"Delp","given":"Scott L."}],"issued":{"date-parts":[["2009",5]]}}}],"schema":"https://github.com/citation-style-language/schema/raw/master/csl-citation.json"} </w:instrText>
       </w:r>
       <w:r>
         <w:rPr>
@@ -1478,7 +1483,7 @@
         <w:rPr>
           <w:rFonts w:ascii="Verdana" w:hAnsi="Verdana"/>
         </w:rPr>
-        <w:t>[14,15]</w:t>
+        <w:t>[15,16]</w:t>
       </w:r>
       <w:r>
         <w:rPr>
@@ -1502,7 +1507,7 @@
         <w:rPr>
           <w:rFonts w:ascii="Verdana" w:hAnsi="Verdana"/>
         </w:rPr>
-        <w:instrText xml:space="preserve"> ADDIN ZOTERO_ITEM CSL_CITATION {"citationID":"p712ZOIX","properties":{"formattedCitation":"[16,17]","plainCitation":"[16,17]","noteIndex":0},"citationItems":[{"id":74,"uris":["http://zotero.org/users/13606484/items/IHEW8LPD"],"itemData":{"id":74,"type":"article-journal","abstract":"Background:\n              Although knees that have undergone anterior cruciate ligament reconstruction (ACLR) often exhibit normal laxity on clinical examination, abnormal kinematic patterns have been observed when the joint is dynamically loaded during whole body activity. This study investigated whether abnormal knee kinematics arise with loading under isolated dynamic movements.\n            \n            \n              Hypothesis:\n              Tibiofemoral and patellofemoral kinematics of ACLR knees will be similar to those of the contralateral uninjured control knee during passive flexion-extension, with bilateral differences emerging when an inertial load is applied.\n            \n            \n              Study Design:\n              Controlled laboratory study.\n            \n            \n              Methods:\n              The bilateral knees of 18 subjects who had undergone unilateral ACLR within the past 4 years were imaged by use of magnetic resonance imaging (MRI). Their knees were cyclically (0.5 Hz) flexed passively. Subjects then actively flexed and extended their knees against an inertial load that induced stretch-shortening quadriceps contractions, as seen during the load acceptance phase of gait. A dynamic, volumetric, MRI sequence was used to track tibiofemoral and patellofemoral kinematics through 6 degrees of freedom. A repeated-measures analysis of variance was used to compare secondary tibiofemoral and patellofemoral kinematics between ACLR and healthy contralateral knees during the passive and active extension phases of the cyclic motion.\n            \n            \n              Results:\n              Relative to the passive motion, inertial loading induced significant shifts in anterior and superior tibial translation, internal tibial rotation, and all patellofemoral degrees of freedom. As hypothesized, tibiofemoral and patellofemoral kinematics were bilaterally symmetric during the passive condition. However, inertial loading induced bilateral differences, with the ACLR knees exhibiting a significant shift toward external tibial rotation. A trend toward greater medial and anterior tibial translation was seen in the ACLR knees.\n            \n            \n              Conclusion:\n              This study demonstrates that abnormal knee kinematic patterns in ACLR knees emerge during a simple, active knee flexion-extension task that can be performed in an MRI scanner.\n            \n            \n              Clinical Relevance:\n              It is hypothesized that abnormal knee kinematics may alter cartilage loading patterns and thereby contribute to increased risk for osteoarthritis. Recent advances in quantitative MRI can be used to detect early cartilage degeneration in ACLR knees. This study demonstrates the feasibility of identifying abnormal ACLR kinematics by use of dynamic MRI, supporting the combined use of dynamic and quantitative MRI to investigate the proposed link between knee motion, cartilage contact, and early biomarkers of cartilage degeneration.","container-title":"The American Journal of Sports Medicine","DOI":"10.1177/0363546517724417","ISSN":"0363-5465, 1552-3365","issue":"14","journalAbbreviation":"Am J Sports Med","language":"en","page":"3272-3279","source":"DOI.org (Crossref)","title":"Effect of Loading on In Vivo Tibiofemoral and Patellofemoral Kinematics of Healthy and ACL-Reconstructed Knees","volume":"45","author":[{"family":"Kaiser","given":"Jarred M."},{"family":"Vignos","given":"Michael F."},{"family":"Kijowski","given":"Richard"},{"family":"Baer","given":"Geoffrey"},{"family":"Thelen","given":"Darryl G."}],"issued":{"date-parts":[["2017",12]]}}},{"id":44,"uris":["http://zotero.org/users/13606484/items/B2T5L9UC"],"itemData":{"id":44,"type":"article-journal","abstract":"To evaluate the critical range of the patellofemoral joint motion from 30 degrees of knee flexion to full extension, motion-triggered cine magnetic resonance (MR) imaging was performed during active extension in 13 patients with confirmed patellar maltracking and 15 healthy subjects. Cine MR images were compared with static MR images obtained during incremental extension of the knee joint. To evaluate the patellar tracking pattern, the same imaging parameters (patellar tilt angle, bisect offset, and lateral patellar displacement) and section locations were used in the static and motion-triggered studies. Statistically significant differences between the passive and active knee motions were found in all three parameters in the group of patients and in the bisect offset in the control group. The comparison between patients and healthy subjects yielded statistically significant differences for all parameters in actively extended knees but not in passively extended knees. The results demonstrate the importance of dynamic patellar motion studies for diagnosis of patello-femoral maltracking.","container-title":"Radiology","DOI":"10.1148/radiology.187.1.8451415","ISSN":"0033-8419","issue":"1","journalAbbreviation":"Radiology","language":"eng","note":"PMID: 8451415","page":"205-212","source":"PubMed","title":"Patellar tracking patterns during active and passive knee extension: evaluation with motion-triggered cine MR imaging","title-short":"Patellar tracking patterns during active and passive knee extension","volume":"187","author":[{"family":"Brossmann","given":"J."},{"family":"Muhle","given":"C."},{"family":"Schröder","given":"C."},{"family":"Melchert","given":"U. H."},{"family":"Büll","given":"C. C."},{"family":"Spielmann","given":"R. P."},{"family":"Heller","given":"M."}],"issued":{"date-parts":[["1993",4]]}}}],"schema":"https://github.com/citation-style-language/schema/raw/master/csl-citation.json"} </w:instrText>
+        <w:instrText xml:space="preserve"> ADDIN ZOTERO_ITEM CSL_CITATION {"citationID":"p712ZOIX","properties":{"formattedCitation":"[17,18]","plainCitation":"[17,18]","noteIndex":0},"citationItems":[{"id":74,"uris":["http://zotero.org/users/13606484/items/IHEW8LPD"],"itemData":{"id":74,"type":"article-journal","abstract":"Background:\n              Although knees that have undergone anterior cruciate ligament reconstruction (ACLR) often exhibit normal laxity on clinical examination, abnormal kinematic patterns have been observed when the joint is dynamically loaded during whole body activity. This study investigated whether abnormal knee kinematics arise with loading under isolated dynamic movements.\n            \n            \n              Hypothesis:\n              Tibiofemoral and patellofemoral kinematics of ACLR knees will be similar to those of the contralateral uninjured control knee during passive flexion-extension, with bilateral differences emerging when an inertial load is applied.\n            \n            \n              Study Design:\n              Controlled laboratory study.\n            \n            \n              Methods:\n              The bilateral knees of 18 subjects who had undergone unilateral ACLR within the past 4 years were imaged by use of magnetic resonance imaging (MRI). Their knees were cyclically (0.5 Hz) flexed passively. Subjects then actively flexed and extended their knees against an inertial load that induced stretch-shortening quadriceps contractions, as seen during the load acceptance phase of gait. A dynamic, volumetric, MRI sequence was used to track tibiofemoral and patellofemoral kinematics through 6 degrees of freedom. A repeated-measures analysis of variance was used to compare secondary tibiofemoral and patellofemoral kinematics between ACLR and healthy contralateral knees during the passive and active extension phases of the cyclic motion.\n            \n            \n              Results:\n              Relative to the passive motion, inertial loading induced significant shifts in anterior and superior tibial translation, internal tibial rotation, and all patellofemoral degrees of freedom. As hypothesized, tibiofemoral and patellofemoral kinematics were bilaterally symmetric during the passive condition. However, inertial loading induced bilateral differences, with the ACLR knees exhibiting a significant shift toward external tibial rotation. A trend toward greater medial and anterior tibial translation was seen in the ACLR knees.\n            \n            \n              Conclusion:\n              This study demonstrates that abnormal knee kinematic patterns in ACLR knees emerge during a simple, active knee flexion-extension task that can be performed in an MRI scanner.\n            \n            \n              Clinical Relevance:\n              It is hypothesized that abnormal knee kinematics may alter cartilage loading patterns and thereby contribute to increased risk for osteoarthritis. Recent advances in quantitative MRI can be used to detect early cartilage degeneration in ACLR knees. This study demonstrates the feasibility of identifying abnormal ACLR kinematics by use of dynamic MRI, supporting the combined use of dynamic and quantitative MRI to investigate the proposed link between knee motion, cartilage contact, and early biomarkers of cartilage degeneration.","container-title":"The American Journal of Sports Medicine","DOI":"10.1177/0363546517724417","ISSN":"0363-5465, 1552-3365","issue":"14","journalAbbreviation":"Am J Sports Med","language":"en","page":"3272-3279","source":"DOI.org (Crossref)","title":"Effect of Loading on In Vivo Tibiofemoral and Patellofemoral Kinematics of Healthy and ACL-Reconstructed Knees","volume":"45","author":[{"family":"Kaiser","given":"Jarred M."},{"family":"Vignos","given":"Michael F."},{"family":"Kijowski","given":"Richard"},{"family":"Baer","given":"Geoffrey"},{"family":"Thelen","given":"Darryl G."}],"issued":{"date-parts":[["2017",12]]}}},{"id":44,"uris":["http://zotero.org/users/13606484/items/B2T5L9UC"],"itemData":{"id":44,"type":"article-journal","abstract":"To evaluate the critical range of the patellofemoral joint motion from 30 degrees of knee flexion to full extension, motion-triggered cine magnetic resonance (MR) imaging was performed during active extension in 13 patients with confirmed patellar maltracking and 15 healthy subjects. Cine MR images were compared with static MR images obtained during incremental extension of the knee joint. To evaluate the patellar tracking pattern, the same imaging parameters (patellar tilt angle, bisect offset, and lateral patellar displacement) and section locations were used in the static and motion-triggered studies. Statistically significant differences between the passive and active knee motions were found in all three parameters in the group of patients and in the bisect offset in the control group. The comparison between patients and healthy subjects yielded statistically significant differences for all parameters in actively extended knees but not in passively extended knees. The results demonstrate the importance of dynamic patellar motion studies for diagnosis of patello-femoral maltracking.","container-title":"Radiology","DOI":"10.1148/radiology.187.1.8451415","ISSN":"0033-8419","issue":"1","journalAbbreviation":"Radiology","language":"eng","note":"PMID: 8451415","page":"205-212","source":"PubMed","title":"Patellar tracking patterns during active and passive knee extension: evaluation with motion-triggered cine MR imaging","title-short":"Patellar tracking patterns during active and passive knee extension","volume":"187","author":[{"family":"Brossmann","given":"J."},{"family":"Muhle","given":"C."},{"family":"Schröder","given":"C."},{"family":"Melchert","given":"U. H."},{"family":"Büll","given":"C. C."},{"family":"Spielmann","given":"R. P."},{"family":"Heller","given":"M."}],"issued":{"date-parts":[["1993",4]]}}}],"schema":"https://github.com/citation-style-language/schema/raw/master/csl-citation.json"} </w:instrText>
       </w:r>
       <w:r>
         <w:rPr>
@@ -1514,7 +1519,7 @@
         <w:rPr>
           <w:rFonts w:ascii="Verdana" w:hAnsi="Verdana"/>
         </w:rPr>
-        <w:t>[16,17]</w:t>
+        <w:t>[17,18]</w:t>
       </w:r>
       <w:r>
         <w:rPr>
@@ -1538,7 +1543,7 @@
         <w:rPr>
           <w:rFonts w:ascii="Verdana" w:hAnsi="Verdana"/>
         </w:rPr>
-        <w:instrText xml:space="preserve"> ADDIN ZOTERO_ITEM CSL_CITATION {"citationID":"qDHRPlJs","properties":{"formattedCitation":"[18,19]","plainCitation":"[18,19]","noteIndex":0},"citationItems":[{"id":41,"uris":["http://zotero.org/users/13606484/items/8RI8DC6D"],"itemData":{"id":41,"type":"article-journal","abstract":"In order to advance biomechanical modeling, knee joint implant design and clinical treatment of knee joint pathology, accurate in vivo kinematic data of the combined patellofemoral and tibiofemoral joint during volitional activity are critical. For example, one cause of the increased prevalence of anterior knee pain in the female population is hypothesized to be altered tibiofemoral kinematics, resulting in pathological patellofemoral kinematics. Thus, the objectives of this paper were to test the hypothesis that knee joint kinematics vary based on gender and to explore the correlation between the 3-D kinematics of the patellofemoral and tibiofemoral joints. In order to accomplish these goals, a large (n = 34) normative database of combined six degree of freedom patellofemoral and tibiofemoral kinematics, acquired noninvasively during volitional knee extension-flexion using fast-PC (dynamic) magnetic resonance imaging, was established. In this normative database, few correlations between tibiofemoral and patellofemoral kinematics were found. Specifically, tibial external rotation did not predict lateral patellar tilt, as has been stated in previous studies. In general, significant differences could not be found based on gender. Further investigation into these relationships in the presence of pathology is warranted.","container-title":"IEEE transactions on bio-medical engineering","DOI":"10.1109/TBME.2007.890735","ISSN":"0018-9294","issue":"7","journalAbbreviation":"IEEE Trans Biomed Eng","note":"PMID: 17605365","page":"1333–1341","title":"Normative three-dimensional patellofemoral and tibiofemoral kinematics: a dynamic, in vivo study","title-short":"Normative three-dimensional patellofemoral and tibiofemoral kinematics","volume":"54","author":[{"family":"Seisler","given":"Andrea R."},{"family":"Sheehan","given":"Frances T."}],"issued":{"date-parts":[["2007",7]]}}},{"id":40,"uris":["http://zotero.org/users/13606484/items/FD6API8V"],"itemData":{"id":40,"type":"article-journal","abstract":"The rising cost of musculoskeletal pathology, disease, and injury creates a pressing need for accurate and reliable methods to quantify 3D musculoskeletal motion, fostering a renewed interest in this area over the past few years. To date, cine-phase contrast (PC) MRI remains the only technique capable of non-invasively tracking in vivo 3D musculoskeletal motion during volitional activity, but current scan times are long on the 1.5T MR platform (</w:instrText>
+        <w:instrText xml:space="preserve"> ADDIN ZOTERO_ITEM CSL_CITATION {"citationID":"qDHRPlJs","properties":{"formattedCitation":"[19,20]","plainCitation":"[19,20]","noteIndex":0},"citationItems":[{"id":41,"uris":["http://zotero.org/users/13606484/items/8RI8DC6D"],"itemData":{"id":41,"type":"article-journal","abstract":"In order to advance biomechanical modeling, knee joint implant design and clinical treatment of knee joint pathology, accurate in vivo kinematic data of the combined patellofemoral and tibiofemoral joint during volitional activity are critical. For example, one cause of the increased prevalence of anterior knee pain in the female population is hypothesized to be altered tibiofemoral kinematics, resulting in pathological patellofemoral kinematics. Thus, the objectives of this paper were to test the hypothesis that knee joint kinematics vary based on gender and to explore the correlation between the 3-D kinematics of the patellofemoral and tibiofemoral joints. In order to accomplish these goals, a large (n = 34) normative database of combined six degree of freedom patellofemoral and tibiofemoral kinematics, acquired noninvasively during volitional knee extension-flexion using fast-PC (dynamic) magnetic resonance imaging, was established. In this normative database, few correlations between tibiofemoral and patellofemoral kinematics were found. Specifically, tibial external rotation did not predict lateral patellar tilt, as has been stated in previous studies. In general, significant differences could not be found based on gender. Further investigation into these relationships in the presence of pathology is warranted.","container-title":"IEEE transactions on bio-medical engineering","DOI":"10.1109/TBME.2007.890735","ISSN":"0018-9294","issue":"7","journalAbbreviation":"IEEE Trans Biomed Eng","note":"PMID: 17605365","page":"1333–1341","title":"Normative three-dimensional patellofemoral and tibiofemoral kinematics: a dynamic, in vivo study","title-short":"Normative three-dimensional patellofemoral and tibiofemoral kinematics","volume":"54","author":[{"family":"Seisler","given":"Andrea R."},{"family":"Sheehan","given":"Frances T."}],"issued":{"date-parts":[["2007",7]]}}},{"id":40,"uris":["http://zotero.org/users/13606484/items/FD6API8V"],"itemData":{"id":40,"type":"article-journal","abstract":"The rising cost of musculoskeletal pathology, disease, and injury creates a pressing need for accurate and reliable methods to quantify 3D musculoskeletal motion, fostering a renewed interest in this area over the past few years. To date, cine-phase contrast (PC) MRI remains the only technique capable of non-invasively tracking in vivo 3D musculoskeletal motion during volitional activity, but current scan times are long on the 1.5T MR platform (</w:instrText>
       </w:r>
       <w:r>
         <w:rPr>
@@ -1562,7 +1567,7 @@
         <w:rPr>
           <w:rFonts w:ascii="Verdana" w:hAnsi="Verdana"/>
         </w:rPr>
-        <w:t>[18,19]</w:t>
+        <w:t>[19,20]</w:t>
       </w:r>
       <w:r>
         <w:rPr>
@@ -1656,27 +1661,27 @@
         </w:rPr>
         <w:t xml:space="preserve"> </w:t>
       </w:r>
-      <w:commentRangeStart w:id="39"/>
-      <w:commentRangeStart w:id="40"/>
+      <w:commentRangeStart w:id="32"/>
+      <w:commentRangeStart w:id="33"/>
       <w:r>
         <w:rPr>
           <w:rFonts w:ascii="Verdana" w:hAnsi="Verdana"/>
         </w:rPr>
         <w:t>motion</w:t>
       </w:r>
-      <w:commentRangeEnd w:id="39"/>
+      <w:commentRangeEnd w:id="32"/>
       <w:r>
         <w:rPr>
           <w:rStyle w:val="CommentReference"/>
         </w:rPr>
-        <w:commentReference w:id="39"/>
-      </w:r>
-      <w:commentRangeEnd w:id="40"/>
+        <w:commentReference w:id="32"/>
+      </w:r>
+      <w:commentRangeEnd w:id="33"/>
       <w:r>
         <w:rPr>
           <w:rStyle w:val="CommentReference"/>
         </w:rPr>
-        <w:commentReference w:id="40"/>
+        <w:commentReference w:id="33"/>
       </w:r>
       <w:r>
         <w:rPr>
@@ -1708,7 +1713,7 @@
         </w:rPr>
         <w:t xml:space="preserve">frames, </w:t>
       </w:r>
-      <w:commentRangeStart w:id="41"/>
+      <w:commentRangeStart w:id="34"/>
       <w:r>
         <w:rPr>
           <w:rFonts w:ascii="Verdana" w:hAnsi="Verdana"/>
@@ -1743,7 +1748,7 @@
         <w:rPr>
           <w:rFonts w:ascii="Verdana" w:hAnsi="Verdana"/>
         </w:rPr>
-        <w:instrText xml:space="preserve"> ADDIN ZOTERO_ITEM CSL_CITATION {"citationID":"rOYGF7Qp","properties":{"formattedCitation":"[18\\uc0\\u8211{}20]","plainCitation":"[18–20]","noteIndex":0},"citationItems":[{"id":41,"uris":["http://zotero.org/users/13606484/items/8RI8DC6D"],"itemData":{"id":41,"type":"article-journal","abstract":"In order to advance biomechanical modeling, knee joint implant design and clinical treatment of knee joint pathology, accurate in vivo kinematic data of the combined patellofemoral and tibiofemoral joint during volitional activity are critical. For example, one cause of the increased prevalence of anterior knee pain in the female population is hypothesized to be altered tibiofemoral kinematics, resulting in pathological patellofemoral kinematics. Thus, the objectives of this paper were to test the hypothesis that knee joint kinematics vary based on gender and to explore the correlation between the 3-D kinematics of the patellofemoral and tibiofemoral joints. In order to accomplish these goals, a large (n = 34) normative database of combined six degree of freedom patellofemoral and tibiofemoral kinematics, acquired noninvasively during volitional knee extension-flexion using fast-PC (dynamic) magnetic resonance imaging, was established. In this normative database, few correlations between tibiofemoral and patellofemoral kinematics were found. Specifically, tibial external rotation did not predict lateral patellar tilt, as has been stated in previous studies. In general, significant differences could not be found based on gender. Further investigation into these relationships in the presence of pathology is warranted.","container-title":"IEEE transactions on bio-medical engineering","DOI":"10.1109/TBME.2007.890735","ISSN":"0018-9294","issue":"7","journalAbbreviation":"IEEE Trans Biomed Eng","note":"PMID: 17605365","page":"1333–1341","title":"Normative three-dimensional patellofemoral and tibiofemoral kinematics: a dynamic, in vivo study","title-short":"Normative three-dimensional patellofemoral and tibiofemoral kinematics","volume":"54","author":[{"family":"Seisler","given":"Andrea R."},{"family":"Sheehan","given":"Frances T."}],"issued":{"date-parts":[["2007",7]]}}},{"id":40,"uris":["http://zotero.org/users/13606484/items/FD6API8V"],"itemData":{"id":40,"type":"article-journal","abstract":"The rising cost of musculoskeletal pathology, disease, and injury creates a pressing need for accurate and reliable methods to quantify 3D musculoskeletal motion, fostering a renewed interest in this area over the past few years. To date, cine-phase contrast (PC) MRI remains the only technique capable of non-invasively tracking in vivo 3D musculoskeletal motion during volitional activity, but current scan times are long on the 1.5T MR platform (</w:instrText>
+        <w:instrText xml:space="preserve"> ADDIN ZOTERO_ITEM CSL_CITATION {"citationID":"rOYGF7Qp","properties":{"formattedCitation":"[19\\uc0\\u8211{}21]","plainCitation":"[19–21]","noteIndex":0},"citationItems":[{"id":41,"uris":["http://zotero.org/users/13606484/items/8RI8DC6D"],"itemData":{"id":41,"type":"article-journal","abstract":"In order to advance biomechanical modeling, knee joint implant design and clinical treatment of knee joint pathology, accurate in vivo kinematic data of the combined patellofemoral and tibiofemoral joint during volitional activity are critical. For example, one cause of the increased prevalence of anterior knee pain in the female population is hypothesized to be altered tibiofemoral kinematics, resulting in pathological patellofemoral kinematics. Thus, the objectives of this paper were to test the hypothesis that knee joint kinematics vary based on gender and to explore the correlation between the 3-D kinematics of the patellofemoral and tibiofemoral joints. In order to accomplish these goals, a large (n = 34) normative database of combined six degree of freedom patellofemoral and tibiofemoral kinematics, acquired noninvasively during volitional knee extension-flexion using fast-PC (dynamic) magnetic resonance imaging, was established. In this normative database, few correlations between tibiofemoral and patellofemoral kinematics were found. Specifically, tibial external rotation did not predict lateral patellar tilt, as has been stated in previous studies. In general, significant differences could not be found based on gender. Further investigation into these relationships in the presence of pathology is warranted.","container-title":"IEEE transactions on bio-medical engineering","DOI":"10.1109/TBME.2007.890735","ISSN":"0018-9294","issue":"7","journalAbbreviation":"IEEE Trans Biomed Eng","note":"PMID: 17605365","page":"1333–1341","title":"Normative three-dimensional patellofemoral and tibiofemoral kinematics: a dynamic, in vivo study","title-short":"Normative three-dimensional patellofemoral and tibiofemoral kinematics","volume":"54","author":[{"family":"Seisler","given":"Andrea R."},{"family":"Sheehan","given":"Frances T."}],"issued":{"date-parts":[["2007",7]]}}},{"id":40,"uris":["http://zotero.org/users/13606484/items/FD6API8V"],"itemData":{"id":40,"type":"article-journal","abstract":"The rising cost of musculoskeletal pathology, disease, and injury creates a pressing need for accurate and reliable methods to quantify 3D musculoskeletal motion, fostering a renewed interest in this area over the past few years. To date, cine-phase contrast (PC) MRI remains the only technique capable of non-invasively tracking in vivo 3D musculoskeletal motion during volitional activity, but current scan times are long on the 1.5T MR platform (</w:instrText>
       </w:r>
       <w:r>
         <w:rPr>
@@ -1899,7 +1904,7 @@
         <w:rPr>
           <w:rFonts w:ascii="Verdana" w:hAnsi="Verdana" w:cs="Times New Roman"/>
         </w:rPr>
-        <w:t>[18–20]</w:t>
+        <w:t>[19–21]</w:t>
       </w:r>
       <w:r>
         <w:rPr>
@@ -1949,14 +1954,14 @@
         </w:rPr>
         <w:t>.</w:t>
       </w:r>
-      <w:commentRangeEnd w:id="41"/>
+      <w:commentRangeEnd w:id="34"/>
       <w:r>
         <w:rPr>
           <w:rStyle w:val="CommentReference"/>
         </w:rPr>
-        <w:commentReference w:id="41"/>
-      </w:r>
-      <w:ins w:id="42" w:author="Brisson, Nicholas" w:date="2025-01-14T21:07:00Z">
+        <w:commentReference w:id="34"/>
+      </w:r>
+      <w:ins w:id="35" w:author="Brisson, Nicholas" w:date="2025-01-14T21:07:00Z">
         <w:r>
           <w:rPr>
             <w:rFonts w:ascii="Verdana" w:hAnsi="Verdana"/>
@@ -1967,7 +1972,7 @@
           <w:rPr>
             <w:rFonts w:ascii="Verdana" w:hAnsi="Verdana"/>
             <w:highlight w:val="yellow"/>
-            <w:rPrChange w:id="43" w:author="Brisson, Nicholas" w:date="2025-01-14T21:08:00Z">
+            <w:rPrChange w:id="36" w:author="Brisson, Nicholas" w:date="2025-01-14T21:08:00Z">
               <w:rPr>
                 <w:rFonts w:ascii="Verdana" w:hAnsi="Verdana"/>
               </w:rPr>
@@ -1976,12 +1981,12 @@
           <w:t>[</w:t>
         </w:r>
       </w:ins>
-      <w:ins w:id="44" w:author="Brisson, Nicholas" w:date="2025-01-14T21:08:00Z">
+      <w:ins w:id="37" w:author="Brisson, Nicholas" w:date="2025-01-14T21:08:00Z">
         <w:r>
           <w:rPr>
             <w:rFonts w:ascii="Verdana" w:hAnsi="Verdana"/>
             <w:highlight w:val="yellow"/>
-            <w:rPrChange w:id="45" w:author="Brisson, Nicholas" w:date="2025-01-14T21:08:00Z">
+            <w:rPrChange w:id="38" w:author="Brisson, Nicholas" w:date="2025-01-14T21:08:00Z">
               <w:rPr>
                 <w:rFonts w:ascii="Verdana" w:hAnsi="Verdana"/>
               </w:rPr>
@@ -1990,12 +1995,12 @@
           <w:t>Similarly</w:t>
         </w:r>
       </w:ins>
-      <w:ins w:id="46" w:author="Brisson, Nicholas" w:date="2025-01-14T21:07:00Z">
+      <w:ins w:id="39" w:author="Brisson, Nicholas" w:date="2025-01-14T21:07:00Z">
         <w:r>
           <w:rPr>
             <w:rFonts w:ascii="Verdana" w:hAnsi="Verdana"/>
             <w:highlight w:val="yellow"/>
-            <w:rPrChange w:id="47" w:author="Brisson, Nicholas" w:date="2025-01-14T21:08:00Z">
+            <w:rPrChange w:id="40" w:author="Brisson, Nicholas" w:date="2025-01-14T21:08:00Z">
               <w:rPr>
                 <w:rFonts w:ascii="Verdana" w:hAnsi="Verdana"/>
               </w:rPr>
@@ -2004,12 +2009,12 @@
           <w:t>, another common method is …XXX]</w:t>
         </w:r>
       </w:ins>
-      <w:ins w:id="48" w:author="Brisson, Nicholas" w:date="2025-01-14T21:08:00Z">
+      <w:ins w:id="41" w:author="Brisson, Nicholas" w:date="2025-01-14T21:08:00Z">
         <w:r>
           <w:rPr>
             <w:rFonts w:ascii="Verdana" w:hAnsi="Verdana"/>
             <w:highlight w:val="yellow"/>
-            <w:rPrChange w:id="49" w:author="Brisson, Nicholas" w:date="2025-01-14T21:08:00Z">
+            <w:rPrChange w:id="42" w:author="Brisson, Nicholas" w:date="2025-01-14T21:08:00Z">
               <w:rPr>
                 <w:rFonts w:ascii="Verdana" w:hAnsi="Verdana"/>
               </w:rPr>
@@ -2057,7 +2062,6 @@
         </w:rPr>
         <w:t xml:space="preserve">to </w:t>
       </w:r>
-      <w:commentRangeStart w:id="50"/>
       <w:r>
         <w:rPr>
           <w:rFonts w:ascii="Verdana" w:hAnsi="Verdana"/>
@@ -2068,283 +2072,248 @@
         <w:rPr>
           <w:rFonts w:ascii="Verdana" w:hAnsi="Verdana"/>
         </w:rPr>
+        <w:t xml:space="preserve"> track the bone</w:t>
+      </w:r>
+      <w:r>
+        <w:rPr>
+          <w:rFonts w:ascii="Verdana" w:hAnsi="Verdana"/>
+        </w:rPr>
+        <w:t>s of the knee joint (tibia and femur)</w:t>
+      </w:r>
+      <w:r>
+        <w:rPr>
+          <w:rFonts w:ascii="Verdana" w:hAnsi="Verdana"/>
+        </w:rPr>
         <w:t xml:space="preserve"> </w:t>
       </w:r>
-      <w:commentRangeEnd w:id="50"/>
+      <w:r>
+        <w:rPr>
+          <w:rFonts w:ascii="Verdana" w:hAnsi="Verdana"/>
+        </w:rPr>
+        <w:t>using</w:t>
+      </w:r>
+      <w:r>
+        <w:rPr>
+          <w:rFonts w:ascii="Verdana" w:hAnsi="Verdana"/>
+        </w:rPr>
+        <w:t xml:space="preserve"> sagittal plane CINE MRI images acquired during controlled, active knee flexion and extension </w:t>
+      </w:r>
+      <w:r>
+        <w:rPr>
+          <w:rFonts w:ascii="Verdana" w:hAnsi="Verdana"/>
+        </w:rPr>
+        <w:lastRenderedPageBreak/>
+        <w:t>using a custom MRI-compatible knee motion and loading device. A secondary aim was to subsequently use the</w:t>
+      </w:r>
+      <w:r>
+        <w:rPr>
+          <w:rFonts w:ascii="Verdana" w:hAnsi="Verdana"/>
+        </w:rPr>
+        <w:t xml:space="preserve"> processed</w:t>
+      </w:r>
+      <w:r>
+        <w:rPr>
+          <w:rFonts w:ascii="Verdana" w:hAnsi="Verdana"/>
+        </w:rPr>
+        <w:t xml:space="preserve"> data to measure </w:t>
+      </w:r>
+      <w:r>
+        <w:rPr>
+          <w:rFonts w:ascii="Verdana" w:hAnsi="Verdana"/>
+          <w:highlight w:val="yellow"/>
+        </w:rPr>
+        <w:t>arthrokinematic</w:t>
+      </w:r>
+      <w:r>
+        <w:rPr>
+          <w:rFonts w:ascii="Verdana" w:hAnsi="Verdana"/>
+          <w:highlight w:val="yellow"/>
+        </w:rPr>
+        <w:t>s</w:t>
+      </w:r>
+      <w:r>
+        <w:rPr>
+          <w:rFonts w:ascii="Verdana" w:hAnsi="Verdana"/>
+        </w:rPr>
+        <w:t xml:space="preserve">, more specifically, </w:t>
+      </w:r>
+      <w:r>
+        <w:rPr>
+          <w:rFonts w:ascii="Verdana" w:hAnsi="Verdana"/>
+        </w:rPr>
+        <w:t>the relative</w:t>
+      </w:r>
+      <w:r>
+        <w:rPr>
+          <w:rFonts w:ascii="Verdana" w:hAnsi="Verdana"/>
+        </w:rPr>
+        <w:t xml:space="preserve"> motion </w:t>
+      </w:r>
+      <w:r>
+        <w:rPr>
+          <w:rFonts w:ascii="Verdana" w:hAnsi="Verdana"/>
+        </w:rPr>
+        <w:t>between the proximal tibia</w:t>
+      </w:r>
+      <w:r>
+        <w:rPr>
+          <w:rFonts w:ascii="Verdana" w:hAnsi="Verdana"/>
+        </w:rPr>
+        <w:t xml:space="preserve"> and distal femur </w:t>
+      </w:r>
+      <w:r>
+        <w:rPr>
+          <w:rFonts w:ascii="Verdana" w:hAnsi="Verdana"/>
+        </w:rPr>
+        <w:t xml:space="preserve"> </w:t>
+      </w:r>
+      <w:r>
+        <w:rPr>
+          <w:rFonts w:ascii="Verdana" w:hAnsi="Verdana"/>
+        </w:rPr>
+        <w:t xml:space="preserve"> during the knee flexion-extension movement. </w:t>
+      </w:r>
+      <w:r>
+        <w:rPr>
+          <w:rFonts w:ascii="Verdana" w:hAnsi="Verdana"/>
+        </w:rPr>
+        <w:t xml:space="preserve">Our approach combines </w:t>
+      </w:r>
+      <w:r>
+        <w:rPr>
+          <w:rFonts w:ascii="Verdana" w:hAnsi="Verdana"/>
+        </w:rPr>
+        <w:t xml:space="preserve">Canny </w:t>
+      </w:r>
+      <w:r>
+        <w:rPr>
+          <w:rFonts w:ascii="Verdana" w:hAnsi="Verdana"/>
+        </w:rPr>
+        <w:t>edge detection</w:t>
+      </w:r>
+      <w:r>
+        <w:rPr>
+          <w:rFonts w:ascii="Verdana" w:hAnsi="Verdana"/>
+        </w:rPr>
+        <w:t xml:space="preserve"> </w:t>
+      </w:r>
+      <w:r>
+        <w:rPr>
+          <w:rFonts w:ascii="Verdana" w:hAnsi="Verdana"/>
+        </w:rPr>
+        <w:fldChar w:fldCharType="begin"/>
+      </w:r>
+      <w:r>
+        <w:rPr>
+          <w:rFonts w:ascii="Verdana" w:hAnsi="Verdana"/>
+        </w:rPr>
+        <w:instrText xml:space="preserve"> ADDIN ZOTERO_ITEM CSL_CITATION {"citationID":"p4vCncNo","properties":{"formattedCitation":"[22]","plainCitation":"[22]","noteIndex":0},"citationItems":[{"id":36,"uris":["http://zotero.org/users/13606484/items/KR2N8TTJ"],"itemData":{"id":36,"type":"article-journal","container-title":"IEEE Transactions on Pattern Analysis and Machine Intelligence","DOI":"10.1109/TPAMI.1986.4767851","ISSN":"0162-8828","issue":"6","journalAbbreviation":"IEEE Trans. Pattern Anal. Mach. Intell.","page":"679-698","source":"DOI.org (Crossref)","title":"A Computational Approach to Edge Detection","volume":"PAMI-8","author":[{"family":"Canny","given":"John"}],"issued":{"date-parts":[["1986",11]]}}}],"schema":"https://github.com/citation-style-language/schema/raw/master/csl-citation.json"} </w:instrText>
+      </w:r>
+      <w:r>
+        <w:rPr>
+          <w:rFonts w:ascii="Verdana" w:hAnsi="Verdana"/>
+        </w:rPr>
+        <w:fldChar w:fldCharType="separate"/>
+      </w:r>
+      <w:r>
+        <w:rPr>
+          <w:rFonts w:ascii="Verdana" w:hAnsi="Verdana"/>
+        </w:rPr>
+        <w:t>[22]</w:t>
+      </w:r>
+      <w:r>
+        <w:rPr>
+          <w:rFonts w:ascii="Verdana" w:hAnsi="Verdana"/>
+        </w:rPr>
+        <w:fldChar w:fldCharType="end"/>
+      </w:r>
+      <w:r>
+        <w:rPr>
+          <w:rFonts w:ascii="Verdana" w:hAnsi="Verdana"/>
+        </w:rPr>
+        <w:t xml:space="preserve"> </w:t>
+      </w:r>
+      <w:r>
+        <w:rPr>
+          <w:rFonts w:ascii="Verdana" w:hAnsi="Verdana"/>
+        </w:rPr>
+        <w:t>and connected-component labeling</w:t>
+      </w:r>
+      <w:r>
+        <w:rPr>
+          <w:rFonts w:ascii="Verdana" w:hAnsi="Verdana"/>
+        </w:rPr>
+        <w:t xml:space="preserve"> </w:t>
+      </w:r>
+      <w:r>
+        <w:rPr>
+          <w:rFonts w:ascii="Verdana" w:hAnsi="Verdana"/>
+        </w:rPr>
+        <w:fldChar w:fldCharType="begin"/>
+      </w:r>
+      <w:r>
+        <w:rPr>
+          <w:rFonts w:ascii="Verdana" w:hAnsi="Verdana"/>
+        </w:rPr>
+        <w:instrText xml:space="preserve"> ADDIN ZOTERO_ITEM CSL_CITATION {"citationID":"QiAS0M9U","properties":{"formattedCitation":"[23]","plainCitation":"[23]","noteIndex":0},"citationItems":[{"id":98,"uris":["http://zotero.org/users/13606484/items/E8AJSJU6"],"itemData":{"id":98,"type":"article-journal","abstract":"An improved and general approach to connected-component labeling of images is presented. The algorithm presented in this paper processes images in\n              predetermined order\n              , which means that the processing order depends only on the image representation scheme and not on specific properties of the image. The algorithm handles a wide variety of image representation schemes (rasters, run lengths, quadrees, bintrees, etc.). How to adapt the standard UNION-FIND algorithm to permit reuse of temporary labels is shown. This is done using a technique called\n              age balancing\n              , in which, when two labels are merged, the older label becomes the father of the younger label. This technique can be made to coexist with the more conventional rule of\n              weight \n   balancing\n              , in which the label with more descendants becomes the father of the label with fewer descendants. Various image scanning orders are examined and classified. It is also shown that when the algorithm is specialized to a pixel array scanned in raster order, the total processing time is linear in the number of pixels. The linear-time processing time follows from a special property of the UNION-FIND algorithm, which may be of independent interest. This property states that under certain restrictions on the input, UNION-FIND runs in time linear in the number of FIND and UNION operations. Under these restrictions, linear-time performance can be achieved without resorting to the more complicated  Gabow-Tarjan algorithm for disjoint set union.","container-title":"Journal of the ACM","DOI":"10.1145/128749.128750","ISSN":"0004-5411, 1557-735X","issue":"2","journalAbbreviation":"J. ACM","language":"en","page":"253-280","source":"DOI.org (Crossref)","title":"A general approach to connected-component labeling for arbitrary image representations","volume":"39","author":[{"family":"Dillencourt","given":"Michael B."},{"family":"Samet","given":"Hanan"},{"family":"Tamminen","given":"Markku"}],"issued":{"date-parts":[["1992",4]]}}}],"schema":"https://github.com/citation-style-language/schema/raw/master/csl-citation.json"} </w:instrText>
+      </w:r>
+      <w:r>
+        <w:rPr>
+          <w:rFonts w:ascii="Verdana" w:hAnsi="Verdana"/>
+        </w:rPr>
+        <w:fldChar w:fldCharType="separate"/>
+      </w:r>
+      <w:r>
+        <w:rPr>
+          <w:rFonts w:ascii="Verdana" w:hAnsi="Verdana"/>
+        </w:rPr>
+        <w:t>[23]</w:t>
+      </w:r>
+      <w:r>
+        <w:rPr>
+          <w:rFonts w:ascii="Verdana" w:hAnsi="Verdana"/>
+        </w:rPr>
+        <w:fldChar w:fldCharType="end"/>
+      </w:r>
+      <w:r>
+        <w:rPr>
+          <w:rFonts w:ascii="Verdana" w:hAnsi="Verdana"/>
+        </w:rPr>
+        <w:t xml:space="preserve"> </w:t>
+      </w:r>
+      <w:r>
+        <w:rPr>
+          <w:rFonts w:ascii="Verdana" w:hAnsi="Verdana"/>
+        </w:rPr>
+        <w:t>with frame-to-frame transformation optimization to</w:t>
+      </w:r>
+      <w:r>
+        <w:rPr>
+          <w:rFonts w:ascii="Verdana" w:hAnsi="Verdana"/>
+        </w:rPr>
+        <w:t xml:space="preserve"> track the bone segments across frames, enabling </w:t>
+      </w:r>
+      <w:commentRangeStart w:id="43"/>
+      <w:r>
+        <w:rPr>
+          <w:rFonts w:ascii="Verdana" w:hAnsi="Verdana"/>
+        </w:rPr>
+        <w:t>quantification of their relative horizontal and vertical displacements</w:t>
+      </w:r>
+      <w:r>
+        <w:rPr>
+          <w:rFonts w:ascii="Verdana" w:hAnsi="Verdana"/>
+        </w:rPr>
+        <w:t xml:space="preserve">. </w:t>
+      </w:r>
+      <w:commentRangeEnd w:id="43"/>
       <w:r>
         <w:rPr>
           <w:rStyle w:val="CommentReference"/>
         </w:rPr>
-        <w:commentReference w:id="50"/>
-      </w:r>
-      <w:r>
-        <w:rPr>
-          <w:rFonts w:ascii="Verdana" w:hAnsi="Verdana"/>
-        </w:rPr>
-        <w:t>track the bone</w:t>
-      </w:r>
-      <w:r>
-        <w:rPr>
-          <w:rFonts w:ascii="Verdana" w:hAnsi="Verdana"/>
-        </w:rPr>
-        <w:t>s of the knee joint (tibia and femur)</w:t>
-      </w:r>
-      <w:r>
-        <w:rPr>
-          <w:rFonts w:ascii="Verdana" w:hAnsi="Verdana"/>
-        </w:rPr>
-        <w:t xml:space="preserve"> </w:t>
-      </w:r>
-      <w:r>
-        <w:rPr>
-          <w:rFonts w:ascii="Verdana" w:hAnsi="Verdana"/>
-        </w:rPr>
-        <w:t>using</w:t>
-      </w:r>
-      <w:r>
-        <w:rPr>
-          <w:rFonts w:ascii="Verdana" w:hAnsi="Verdana"/>
-        </w:rPr>
-        <w:t xml:space="preserve"> sagittal plane CINE MRI images acquired during controlled, active knee flexion and extension </w:t>
-      </w:r>
-      <w:r>
-        <w:rPr>
-          <w:rFonts w:ascii="Verdana" w:hAnsi="Verdana"/>
-        </w:rPr>
-        <w:lastRenderedPageBreak/>
-        <w:t xml:space="preserve">using a custom MRI-compatible knee motion and loading device. A secondary aim was to subsequently use </w:t>
-      </w:r>
-      <w:proofErr w:type="gramStart"/>
-      <w:r>
-        <w:rPr>
-          <w:rFonts w:ascii="Verdana" w:hAnsi="Verdana"/>
-        </w:rPr>
-        <w:t>the</w:t>
-      </w:r>
-      <w:r>
-        <w:rPr>
-          <w:rFonts w:ascii="Verdana" w:hAnsi="Verdana"/>
-        </w:rPr>
-        <w:t xml:space="preserve"> processed</w:t>
-      </w:r>
-      <w:proofErr w:type="gramEnd"/>
-      <w:r>
-        <w:rPr>
-          <w:rFonts w:ascii="Verdana" w:hAnsi="Verdana"/>
-        </w:rPr>
-        <w:t xml:space="preserve"> data to measure </w:t>
-      </w:r>
-      <w:r>
-        <w:rPr>
-          <w:rFonts w:ascii="Verdana" w:hAnsi="Verdana"/>
-          <w:highlight w:val="yellow"/>
-        </w:rPr>
-        <w:t>arthrokinematic</w:t>
-      </w:r>
-      <w:r>
-        <w:rPr>
-          <w:rFonts w:ascii="Verdana" w:hAnsi="Verdana"/>
-          <w:highlight w:val="yellow"/>
-        </w:rPr>
-        <w:t>s</w:t>
-      </w:r>
-      <w:r>
-        <w:rPr>
-          <w:rFonts w:ascii="Verdana" w:hAnsi="Verdana"/>
-        </w:rPr>
-        <w:t xml:space="preserve">, more specifically, </w:t>
-      </w:r>
-      <w:r>
-        <w:rPr>
-          <w:rFonts w:ascii="Verdana" w:hAnsi="Verdana"/>
-        </w:rPr>
-        <w:t>the relative</w:t>
-      </w:r>
-      <w:r>
-        <w:rPr>
-          <w:rFonts w:ascii="Verdana" w:hAnsi="Verdana"/>
-        </w:rPr>
-        <w:t xml:space="preserve"> motion </w:t>
-      </w:r>
-      <w:r>
-        <w:rPr>
-          <w:rFonts w:ascii="Verdana" w:hAnsi="Verdana"/>
-        </w:rPr>
-        <w:t xml:space="preserve">between the </w:t>
-      </w:r>
-      <w:commentRangeStart w:id="51"/>
-      <w:r>
-        <w:rPr>
-          <w:rFonts w:ascii="Verdana" w:hAnsi="Verdana"/>
-        </w:rPr>
-        <w:t>proximal tibia</w:t>
-      </w:r>
-      <w:r>
-        <w:rPr>
-          <w:rFonts w:ascii="Verdana" w:hAnsi="Verdana"/>
-        </w:rPr>
-        <w:t xml:space="preserve"> and distal femur </w:t>
-      </w:r>
-      <w:commentRangeEnd w:id="51"/>
-      <w:r>
-        <w:rPr>
-          <w:rStyle w:val="CommentReference"/>
-        </w:rPr>
-        <w:commentReference w:id="51"/>
-      </w:r>
-      <w:r>
-        <w:rPr>
-          <w:rFonts w:ascii="Verdana" w:hAnsi="Verdana"/>
-        </w:rPr>
-        <w:t xml:space="preserve"> </w:t>
-      </w:r>
-      <w:r>
-        <w:rPr>
-          <w:rFonts w:ascii="Verdana" w:hAnsi="Verdana"/>
-        </w:rPr>
-        <w:t xml:space="preserve"> during the knee flexion-extension movement. </w:t>
-      </w:r>
-      <w:r>
-        <w:rPr>
-          <w:rFonts w:ascii="Verdana" w:hAnsi="Verdana"/>
-        </w:rPr>
-        <w:t xml:space="preserve">Our approach combines </w:t>
-      </w:r>
-      <w:r>
-        <w:rPr>
-          <w:rFonts w:ascii="Verdana" w:hAnsi="Verdana"/>
-        </w:rPr>
-        <w:t xml:space="preserve">Canny </w:t>
-      </w:r>
-      <w:r>
-        <w:rPr>
-          <w:rFonts w:ascii="Verdana" w:hAnsi="Verdana"/>
-        </w:rPr>
-        <w:t>edge detection</w:t>
-      </w:r>
-      <w:r>
-        <w:rPr>
-          <w:rFonts w:ascii="Verdana" w:hAnsi="Verdana"/>
-        </w:rPr>
-        <w:t xml:space="preserve"> </w:t>
-      </w:r>
-      <w:r>
-        <w:rPr>
-          <w:rFonts w:ascii="Verdana" w:hAnsi="Verdana"/>
-        </w:rPr>
-        <w:fldChar w:fldCharType="begin"/>
-      </w:r>
-      <w:r>
-        <w:rPr>
-          <w:rFonts w:ascii="Verdana" w:hAnsi="Verdana"/>
-        </w:rPr>
-        <w:instrText xml:space="preserve"> ADDIN ZOTERO_ITEM CSL_CITATION {"citationID":"p4vCncNo","properties":{"formattedCitation":"[21]","plainCitation":"[21]","noteIndex":0},"citationItems":[{"id":36,"uris":["http://zotero.org/users/13606484/items/KR2N8TTJ"],"itemData":{"id":36,"type":"article-journal","container-title":"IEEE Transactions on Pattern Analysis and Machine Intelligence","DOI":"10.1109/TPAMI.1986.4767851","ISSN":"0162-8828","issue":"6","journalAbbreviation":"IEEE Trans. Pattern Anal. Mach. Intell.","page":"679-698","source":"DOI.org (Crossref)","title":"A Computational Approach to Edge Detection","volume":"PAMI-8","author":[{"family":"Canny","given":"John"}],"issued":{"date-parts":[["1986",11]]}}}],"schema":"https://github.com/citation-style-language/schema/raw/master/csl-citation.json"} </w:instrText>
-      </w:r>
-      <w:r>
-        <w:rPr>
-          <w:rFonts w:ascii="Verdana" w:hAnsi="Verdana"/>
-        </w:rPr>
-        <w:fldChar w:fldCharType="separate"/>
-      </w:r>
-      <w:r>
-        <w:rPr>
-          <w:rFonts w:ascii="Verdana" w:hAnsi="Verdana"/>
-        </w:rPr>
-        <w:t>[21]</w:t>
-      </w:r>
-      <w:r>
-        <w:rPr>
-          <w:rFonts w:ascii="Verdana" w:hAnsi="Verdana"/>
-        </w:rPr>
-        <w:fldChar w:fldCharType="end"/>
-      </w:r>
-      <w:r>
-        <w:rPr>
-          <w:rFonts w:ascii="Verdana" w:hAnsi="Verdana"/>
-        </w:rPr>
-        <w:t xml:space="preserve"> </w:t>
-      </w:r>
-      <w:r>
-        <w:rPr>
-          <w:rFonts w:ascii="Verdana" w:hAnsi="Verdana"/>
-        </w:rPr>
-        <w:t>and connected-component labeling</w:t>
-      </w:r>
-      <w:r>
-        <w:rPr>
-          <w:rFonts w:ascii="Verdana" w:hAnsi="Verdana"/>
-        </w:rPr>
-        <w:t xml:space="preserve"> </w:t>
-      </w:r>
-      <w:r>
-        <w:rPr>
-          <w:rFonts w:ascii="Verdana" w:hAnsi="Verdana"/>
-        </w:rPr>
-        <w:fldChar w:fldCharType="begin"/>
-      </w:r>
-      <w:r>
-        <w:rPr>
-          <w:rFonts w:ascii="Verdana" w:hAnsi="Verdana"/>
-        </w:rPr>
-        <w:instrText xml:space="preserve"> ADDIN ZOTERO_ITEM CSL_CITATION {"citationID":"QiAS0M9U","properties":{"formattedCitation":"[22]","plainCitation":"[22]","noteIndex":0},"citationItems":[{"id":98,"uris":["http://zotero.org/users/13606484/items/E8AJSJU6"],"itemData":{"id":98,"type":"article-journal","abstract":"An improved and general approach to connected-component labeling of images is presented. The algorithm presented in this paper processes images in\n              predetermined order\n              , which means that the processing order depends only on the image representation scheme and not on specific properties of the image. The algorithm handles a wide variety of image representation schemes (rasters, run lengths, quadrees, bintrees, etc.). How to adapt the standard UNION-FIND algorithm to permit reuse of temporary labels is shown. This is done using a technique called\n              age balancing\n              , in which, when two labels are merged, the older label becomes the father of the younger label. This technique can be made to coexist with the more conventional rule of\n              weight \n   balancing\n              , in which the label with more descendants becomes the father of the label with fewer descendants. Various image scanning orders are examined and classified. It is also shown that when the algorithm is specialized to a pixel array scanned in raster order, the total processing time is linear in the number of pixels. The linear-time processing time follows from a special property of the UNION-FIND algorithm, which may be of independent interest. This property states that under certain restrictions on the input, UNION-FIND runs in time linear in the number of FIND and UNION operations. Under these restrictions, linear-time performance can be achieved without resorting to the more complicated  Gabow-Tarjan algorithm for disjoint set union.","container-title":"Journal of the ACM","DOI":"10.1145/128749.128750","ISSN":"0004-5411, 1557-735X","issue":"2","journalAbbreviation":"J. ACM","language":"en","page":"253-280","source":"DOI.org (Crossref)","title":"A general approach to connected-component labeling for arbitrary image representations","volume":"39","author":[{"family":"Dillencourt","given":"Michael B."},{"family":"Samet","given":"Hanan"},{"family":"Tamminen","given":"Markku"}],"issued":{"date-parts":[["1992",4]]}}}],"schema":"https://github.com/citation-style-language/schema/raw/master/csl-citation.json"} </w:instrText>
-      </w:r>
-      <w:r>
-        <w:rPr>
-          <w:rFonts w:ascii="Verdana" w:hAnsi="Verdana"/>
-        </w:rPr>
-        <w:fldChar w:fldCharType="separate"/>
-      </w:r>
-      <w:r>
-        <w:rPr>
-          <w:rFonts w:ascii="Verdana" w:hAnsi="Verdana"/>
-        </w:rPr>
-        <w:t>[22]</w:t>
-      </w:r>
-      <w:r>
-        <w:rPr>
-          <w:rFonts w:ascii="Verdana" w:hAnsi="Verdana"/>
-        </w:rPr>
-        <w:fldChar w:fldCharType="end"/>
-      </w:r>
-      <w:r>
-        <w:rPr>
-          <w:rFonts w:ascii="Verdana" w:hAnsi="Verdana"/>
-        </w:rPr>
-        <w:t xml:space="preserve"> </w:t>
-      </w:r>
-      <w:r>
-        <w:rPr>
-          <w:rFonts w:ascii="Verdana" w:hAnsi="Verdana"/>
-        </w:rPr>
-        <w:t>with frame-to-frame transformation optimization to</w:t>
-      </w:r>
-      <w:r>
-        <w:rPr>
-          <w:rFonts w:ascii="Verdana" w:hAnsi="Verdana"/>
-        </w:rPr>
-        <w:t xml:space="preserve"> track the bone segments across frames, enabling </w:t>
-      </w:r>
-      <w:commentRangeStart w:id="52"/>
-      <w:r>
-        <w:rPr>
-          <w:rFonts w:ascii="Verdana" w:hAnsi="Verdana"/>
-        </w:rPr>
-        <w:t>quantification of their relative horizontal and vertical displacements</w:t>
-      </w:r>
-      <w:r>
-        <w:rPr>
-          <w:rFonts w:ascii="Verdana" w:hAnsi="Verdana"/>
-        </w:rPr>
-        <w:t xml:space="preserve">. </w:t>
-      </w:r>
-      <w:commentRangeEnd w:id="52"/>
-      <w:r>
-        <w:rPr>
-          <w:rStyle w:val="CommentReference"/>
-        </w:rPr>
-        <w:commentReference w:id="52"/>
-      </w:r>
-      <w:commentRangeStart w:id="53"/>
+        <w:commentReference w:id="43"/>
+      </w:r>
+      <w:commentRangeStart w:id="44"/>
       <w:r>
         <w:rPr>
           <w:rFonts w:ascii="Verdana" w:hAnsi="Verdana"/>
@@ -2363,7 +2332,7 @@
         </w:rPr>
         <w:t>bone models</w:t>
       </w:r>
-      <w:ins w:id="54" w:author="Brisson, Nicholas" w:date="2025-01-14T21:27:00Z">
+      <w:ins w:id="45" w:author="Brisson, Nicholas" w:date="2025-01-14T21:27:00Z">
         <w:r>
           <w:rPr>
             <w:rFonts w:ascii="Verdana" w:hAnsi="Verdana"/>
@@ -2374,7 +2343,7 @@
           <w:rPr>
             <w:rFonts w:ascii="Verdana" w:hAnsi="Verdana"/>
             <w:highlight w:val="yellow"/>
-            <w:rPrChange w:id="55" w:author="Brisson, Nicholas" w:date="2025-01-14T21:28:00Z">
+            <w:rPrChange w:id="46" w:author="Brisson, Nicholas" w:date="2025-01-14T21:28:00Z">
               <w:rPr>
                 <w:rFonts w:ascii="Verdana" w:hAnsi="Verdana"/>
               </w:rPr>
@@ -2383,12 +2352,12 @@
           <w:t>[or complex XXX</w:t>
         </w:r>
       </w:ins>
-      <w:ins w:id="56" w:author="Brisson, Nicholas" w:date="2025-01-14T21:28:00Z">
+      <w:ins w:id="47" w:author="Brisson, Nicholas" w:date="2025-01-14T21:28:00Z">
         <w:r>
           <w:rPr>
             <w:rFonts w:ascii="Verdana" w:hAnsi="Verdana"/>
             <w:highlight w:val="yellow"/>
-            <w:rPrChange w:id="57" w:author="Brisson, Nicholas" w:date="2025-01-14T21:28:00Z">
+            <w:rPrChange w:id="48" w:author="Brisson, Nicholas" w:date="2025-01-14T21:28:00Z">
               <w:rPr>
                 <w:rFonts w:ascii="Verdana" w:hAnsi="Verdana"/>
               </w:rPr>
@@ -2433,47 +2402,47 @@
         </w:rPr>
         <w:t xml:space="preserve"> </w:t>
       </w:r>
-      <w:commentRangeEnd w:id="53"/>
+      <w:commentRangeEnd w:id="44"/>
       <w:r>
         <w:rPr>
           <w:rStyle w:val="CommentReference"/>
         </w:rPr>
-        <w:commentReference w:id="53"/>
-      </w:r>
-      <w:commentRangeStart w:id="58"/>
+        <w:commentReference w:id="44"/>
+      </w:r>
+      <w:commentRangeStart w:id="49"/>
       <w:r>
         <w:rPr>
           <w:rFonts w:ascii="Verdana" w:hAnsi="Verdana"/>
         </w:rPr>
         <w:t xml:space="preserve">We also evaluate </w:t>
       </w:r>
-      <w:commentRangeStart w:id="59"/>
+      <w:commentRangeStart w:id="50"/>
       <w:r>
         <w:rPr>
           <w:rFonts w:ascii="Verdana" w:hAnsi="Verdana"/>
         </w:rPr>
         <w:t xml:space="preserve">measurement </w:t>
       </w:r>
-      <w:commentRangeStart w:id="60"/>
+      <w:commentRangeStart w:id="51"/>
       <w:r>
         <w:rPr>
           <w:rFonts w:ascii="Verdana" w:hAnsi="Verdana"/>
         </w:rPr>
         <w:t xml:space="preserve">precision </w:t>
       </w:r>
-      <w:commentRangeEnd w:id="60"/>
+      <w:commentRangeEnd w:id="51"/>
       <w:r>
         <w:rPr>
           <w:rStyle w:val="CommentReference"/>
         </w:rPr>
-        <w:commentReference w:id="60"/>
-      </w:r>
-      <w:commentRangeEnd w:id="59"/>
+        <w:commentReference w:id="51"/>
+      </w:r>
+      <w:commentRangeEnd w:id="50"/>
       <w:r>
         <w:rPr>
           <w:rStyle w:val="CommentReference"/>
         </w:rPr>
-        <w:commentReference w:id="59"/>
+        <w:commentReference w:id="50"/>
       </w:r>
       <w:r>
         <w:rPr>
@@ -2491,36 +2460,16 @@
         <w:rPr>
           <w:rFonts w:ascii="Verdana" w:hAnsi="Verdana"/>
         </w:rPr>
-        <w:t xml:space="preserve">manual segmentation </w:t>
-      </w:r>
-      <w:commentRangeStart w:id="61"/>
-      <w:r>
-        <w:rPr>
-          <w:rFonts w:ascii="Verdana" w:hAnsi="Verdana"/>
-        </w:rPr>
-        <w:t>approach</w:t>
-      </w:r>
-      <w:commentRangeEnd w:id="61"/>
+        <w:t xml:space="preserve">manual segmentation approach. </w:t>
+      </w:r>
+      <w:commentRangeEnd w:id="49"/>
       <w:r>
         <w:rPr>
           <w:rStyle w:val="CommentReference"/>
         </w:rPr>
-        <w:commentReference w:id="61"/>
-      </w:r>
-      <w:r>
-        <w:rPr>
-          <w:rFonts w:ascii="Verdana" w:hAnsi="Verdana"/>
-        </w:rPr>
-        <w:t xml:space="preserve">. </w:t>
-      </w:r>
-      <w:commentRangeEnd w:id="58"/>
-      <w:r>
-        <w:rPr>
-          <w:rStyle w:val="CommentReference"/>
-        </w:rPr>
-        <w:commentReference w:id="58"/>
-      </w:r>
-      <w:commentRangeStart w:id="62"/>
+        <w:commentReference w:id="49"/>
+      </w:r>
+      <w:commentRangeStart w:id="52"/>
       <w:r>
         <w:rPr>
           <w:rFonts w:ascii="Verdana" w:hAnsi="Verdana"/>
@@ -2528,7 +2477,7 @@
         </w:rPr>
         <w:t xml:space="preserve">Overall, this semi-automated method has the potential to serve as an efficient tool for analyzing relative bone motion from dynamic MRI data, </w:t>
       </w:r>
-      <w:commentRangeStart w:id="63"/>
+      <w:commentRangeStart w:id="53"/>
       <w:r>
         <w:rPr>
           <w:rFonts w:ascii="Verdana" w:hAnsi="Verdana"/>
@@ -2550,25 +2499,25 @@
         </w:rPr>
         <w:t xml:space="preserve"> applications in both research and clinical settings.</w:t>
       </w:r>
-      <w:commentRangeEnd w:id="62"/>
+      <w:commentRangeEnd w:id="52"/>
       <w:r>
         <w:rPr>
           <w:rStyle w:val="CommentReference"/>
           <w:strike/>
-          <w:rPrChange w:id="64" w:author="Brisson, Nicholas" w:date="2025-01-14T21:32:00Z">
+          <w:rPrChange w:id="54" w:author="Brisson, Nicholas" w:date="2025-01-14T21:32:00Z">
             <w:rPr>
               <w:rStyle w:val="CommentReference"/>
             </w:rPr>
           </w:rPrChange>
         </w:rPr>
-        <w:commentReference w:id="62"/>
-      </w:r>
-      <w:commentRangeEnd w:id="63"/>
+        <w:commentReference w:id="52"/>
+      </w:r>
+      <w:commentRangeEnd w:id="53"/>
       <w:r>
         <w:rPr>
           <w:rStyle w:val="CommentReference"/>
         </w:rPr>
-        <w:commentReference w:id="63"/>
+        <w:commentReference w:id="53"/>
       </w:r>
     </w:p>
     <w:p>
@@ -2656,7 +2605,7 @@
         <w:rPr>
           <w:rFonts w:ascii="Verdana" w:hAnsi="Verdana"/>
         </w:rPr>
-        <w:instrText xml:space="preserve"> ADDIN ZOTERO_ITEM CSL_CITATION {"citationID":"R43nCaHI","properties":{"formattedCitation":"[23]","plainCitation":"[23]","noteIndex":0},"citationItems":[{"id":38,"uris":["http://zotero.org/users/13606484/items/3GHZ4QKR"],"itemData":{"id":38,"type":"article-journal","abstract":"Introduction: This work aimed to develop a novel multipurpose device for guided knee ﬂexion-extension, both passively using a motorized pneumatic system and actively (muscle-driven) with the joint unloaded or loaded during dynamic MRI. Secondary objectives were to characterize the participant experience during device use, and present preliminary dynamic MRI data to demonstrate the different device capabilities. Material and methods: Self-reported outcomes were used to characterize the pain, physical exertion and discomfort levels experienced by 10 healthy male participants during four different active knee motion and loading protocols using the novel device. Knee angular data were recorded during the protocols to determine the maximum knee range of motion achievable. Dynamic MRI was acquired for three healthy volunteers during passive, unloaded knee motion using 2D Cartesian TSE, 2D radial GRE and 3D UTE sequences; and during active, unloaded and loaded knee motion using 2D radial GRE imaging. Because of the different MRI sequences used, spatial resolution was inherently lower for active knee motion than for passive motion acquisitions.\nResults: Depending on the protocol, some participants reported slight pain, mild discomfort and varying levels of physical exertion. On average, participants achieved </w:instrText>
+        <w:instrText xml:space="preserve"> ADDIN ZOTERO_ITEM CSL_CITATION {"citationID":"R43nCaHI","properties":{"formattedCitation":"[24]","plainCitation":"[24]","noteIndex":0},"citationItems":[{"id":38,"uris":["http://zotero.org/users/13606484/items/3GHZ4QKR"],"itemData":{"id":38,"type":"article-journal","abstract":"Introduction: This work aimed to develop a novel multipurpose device for guided knee ﬂexion-extension, both passively using a motorized pneumatic system and actively (muscle-driven) with the joint unloaded or loaded during dynamic MRI. Secondary objectives were to characterize the participant experience during device use, and present preliminary dynamic MRI data to demonstrate the different device capabilities. Material and methods: Self-reported outcomes were used to characterize the pain, physical exertion and discomfort levels experienced by 10 healthy male participants during four different active knee motion and loading protocols using the novel device. Knee angular data were recorded during the protocols to determine the maximum knee range of motion achievable. Dynamic MRI was acquired for three healthy volunteers during passive, unloaded knee motion using 2D Cartesian TSE, 2D radial GRE and 3D UTE sequences; and during active, unloaded and loaded knee motion using 2D radial GRE imaging. Because of the different MRI sequences used, spatial resolution was inherently lower for active knee motion than for passive motion acquisitions.\nResults: Depending on the protocol, some participants reported slight pain, mild discomfort and varying levels of physical exertion. On average, participants achieved </w:instrText>
       </w:r>
       <w:r>
         <w:rPr>
@@ -2704,7 +2653,7 @@
         <w:rPr>
           <w:rFonts w:ascii="Verdana" w:hAnsi="Verdana"/>
         </w:rPr>
-        <w:t>[23]</w:t>
+        <w:t>[24]</w:t>
       </w:r>
       <w:r>
         <w:rPr>
@@ -2758,19 +2707,7 @@
         <w:rPr>
           <w:rFonts w:ascii="Verdana" w:hAnsi="Verdana"/>
         </w:rPr>
-        <w:t xml:space="preserve"> in such a way that </w:t>
-      </w:r>
-      <w:r>
-        <w:rPr>
-          <w:rFonts w:ascii="Verdana" w:hAnsi="Verdana"/>
-        </w:rPr>
-        <w:t>t</w:t>
-      </w:r>
-      <w:r>
-        <w:rPr>
-          <w:rFonts w:ascii="Verdana" w:hAnsi="Verdana"/>
-        </w:rPr>
-        <w:t xml:space="preserve">he knee joint center was aligned with the device's axis of rotation, allowing only flexion and extension. </w:t>
+        <w:t xml:space="preserve"> in such a way that the knee joint center was aligned with the device's axis of rotation, allowing only flexion and extension. </w:t>
       </w:r>
       <w:r>
         <w:rPr>
@@ -2812,21 +2749,7 @@
         <w:rPr>
           <w:rFonts w:ascii="Verdana" w:hAnsi="Verdana"/>
         </w:rPr>
-        <w:t xml:space="preserve">just </w:t>
-      </w:r>
-      <w:proofErr w:type="gramStart"/>
-      <w:r>
-        <w:rPr>
-          <w:rFonts w:ascii="Verdana" w:hAnsi="Verdana"/>
-        </w:rPr>
-        <w:t>proximal</w:t>
-      </w:r>
-      <w:proofErr w:type="gramEnd"/>
-      <w:r>
-        <w:rPr>
-          <w:rFonts w:ascii="Verdana" w:hAnsi="Verdana"/>
-        </w:rPr>
-        <w:t xml:space="preserve"> to the malleolus. Additional straps were applied around the thigh to minimize unwanted movement. Two flexible 16-channel multifunctional coils (Variety, Noras MRI products GmbH) were </w:t>
+        <w:t xml:space="preserve">just proximal to the malleolus. Additional straps were applied around the thigh to minimize unwanted movement. Two flexible 16-channel multifunctional coils (Variety, Noras MRI products GmbH) were </w:t>
       </w:r>
       <w:r>
         <w:rPr>
@@ -2935,7 +2858,7 @@
         <w:rPr>
           <w:rFonts w:ascii="Verdana" w:eastAsia="Verdana" w:hAnsi="Verdana" w:cs="Verdana"/>
         </w:rPr>
-        <w:instrText xml:space="preserve"> ADDIN ZOTERO_ITEM CSL_CITATION {"citationID":"rmLVeIiE","properties":{"formattedCitation":"[24,25]","plainCitation":"[24,25]","noteIndex":0},"citationItems":[{"id":14,"uris":["http://zotero.org/users/13606484/items/LFU7F3I4"],"itemData":{"id":14,"type":"article-journal","abstract":"In dynamic magnetic resonance imaging (MRI) studies, the motion kinetics or the contrast variability are often hard to predict, hampering an appropriate choice of the image update rate or the temporal resolution. A constant azimuthal proﬁle spacing (111.246 ), based on the Golden Ratio, is investigated as optimal for image reconstruction from an arbitrary number of proﬁles in radial MRI. The proﬁle order is evaluated and compared with a uniform proﬁle distribution in terms of signal-to-noise ratio (SNR) and artifact level. The favorable characteristics of such a proﬁle order are exempliﬁed in two applications on healthy volunteers. First, an advanced sliding window reconstruction scheme is applied to dynamic cardiac imaging, with a reconstruction window that can be ﬂexibly adjusted according to the extent of cardiac motion that is acceptable. Second, a contrast-enhancing -space ﬁlter is presented that permits reconstructing an arbitrary number of images at arbitrary time points from one raw data set. The ﬁlter was utilized to depict the T1-relaxation in the brain after a single inversion prepulse. While a uniform proﬁle distribution with a constant angle increment is optimal for a ﬁxed and predetermined number of proﬁles, a proﬁle distribution based on the Golden Ratio proved to be an appropriate solution for an arbitrary number of proﬁles.","container-title":"IEEE Transactions on Medical Imaging","DOI":"10.1109/TMI.2006.885337","ISSN":"0278-0062","issue":"1","journalAbbreviation":"IEEE Trans. Med. Imaging","language":"en","license":"https://ieeexplore.ieee.org/Xplorehelp/downloads/license-information/IEEE.html","page":"68-76","source":"DOI.org (Crossref)","title":"An Optimal Radial Profile Order Based on the Golden Ratio for Time-Resolved MRI","volume":"26","author":[{"family":"Winkelmann","given":"Stefanie"},{"family":"Schaeffter","given":"Tobias"},{"family":"Koehler","given":"Thomas"},{"family":"Eggers","given":"Holger"},{"family":"Doessel","given":"Olaf"}],"issued":{"date-parts":[["2007",1]]}}},{"id":339,"uris":["http://zotero.org/users/13606484/items/YGA8JG7E"],"itemData":{"id":339,"type":"article-journal","abstract":"Purpose\n              To demonstrate radial golden</w:instrText>
+        <w:instrText xml:space="preserve"> ADDIN ZOTERO_ITEM CSL_CITATION {"citationID":"rmLVeIiE","properties":{"formattedCitation":"[25,26]","plainCitation":"[25,26]","noteIndex":0},"citationItems":[{"id":14,"uris":["http://zotero.org/users/13606484/items/LFU7F3I4"],"itemData":{"id":14,"type":"article-journal","abstract":"In dynamic magnetic resonance imaging (MRI) studies, the motion kinetics or the contrast variability are often hard to predict, hampering an appropriate choice of the image update rate or the temporal resolution. A constant azimuthal proﬁle spacing (111.246 ), based on the Golden Ratio, is investigated as optimal for image reconstruction from an arbitrary number of proﬁles in radial MRI. The proﬁle order is evaluated and compared with a uniform proﬁle distribution in terms of signal-to-noise ratio (SNR) and artifact level. The favorable characteristics of such a proﬁle order are exempliﬁed in two applications on healthy volunteers. First, an advanced sliding window reconstruction scheme is applied to dynamic cardiac imaging, with a reconstruction window that can be ﬂexibly adjusted according to the extent of cardiac motion that is acceptable. Second, a contrast-enhancing -space ﬁlter is presented that permits reconstructing an arbitrary number of images at arbitrary time points from one raw data set. The ﬁlter was utilized to depict the T1-relaxation in the brain after a single inversion prepulse. While a uniform proﬁle distribution with a constant angle increment is optimal for a ﬁxed and predetermined number of proﬁles, a proﬁle distribution based on the Golden Ratio proved to be an appropriate solution for an arbitrary number of proﬁles.","container-title":"IEEE Transactions on Medical Imaging","DOI":"10.1109/TMI.2006.885337","ISSN":"0278-0062","issue":"1","journalAbbreviation":"IEEE Trans. Med. Imaging","language":"en","license":"https://ieeexplore.ieee.org/Xplorehelp/downloads/license-information/IEEE.html","page":"68-76","source":"DOI.org (Crossref)","title":"An Optimal Radial Profile Order Based on the Golden Ratio for Time-Resolved MRI","volume":"26","author":[{"family":"Winkelmann","given":"Stefanie"},{"family":"Schaeffter","given":"Tobias"},{"family":"Koehler","given":"Thomas"},{"family":"Eggers","given":"Holger"},{"family":"Doessel","given":"Olaf"}],"issued":{"date-parts":[["2007",1]]}}},{"id":339,"uris":["http://zotero.org/users/13606484/items/YGA8JG7E"],"itemData":{"id":339,"type":"article-journal","abstract":"Purpose\n              To demonstrate radial golden</w:instrText>
       </w:r>
       <w:r>
         <w:rPr>
@@ -3091,7 +3014,7 @@
         <w:rPr>
           <w:rFonts w:ascii="Verdana" w:hAnsi="Verdana"/>
         </w:rPr>
-        <w:t>[24,25]</w:t>
+        <w:t>[25,26]</w:t>
       </w:r>
       <w:r>
         <w:rPr>
@@ -3332,29 +3255,29 @@
         </w:rPr>
         <w:t xml:space="preserve">radial golden-angle k-space data were then sorted into </w:t>
       </w:r>
-      <w:commentRangeStart w:id="65"/>
-      <w:commentRangeStart w:id="66"/>
-      <w:commentRangeStart w:id="67"/>
+      <w:commentRangeStart w:id="55"/>
+      <w:commentRangeStart w:id="56"/>
+      <w:commentRangeStart w:id="57"/>
       <w:r>
         <w:rPr>
           <w:rFonts w:ascii="Verdana" w:eastAsia="Verdana" w:hAnsi="Verdana" w:cs="Verdana"/>
         </w:rPr>
         <w:t xml:space="preserve">two degree </w:t>
       </w:r>
-      <w:commentRangeEnd w:id="65"/>
-      <w:commentRangeEnd w:id="66"/>
-      <w:commentRangeEnd w:id="67"/>
-      <w:r>
-        <w:commentReference w:id="65"/>
-      </w:r>
-      <w:r>
-        <w:commentReference w:id="66"/>
+      <w:commentRangeEnd w:id="55"/>
+      <w:commentRangeEnd w:id="56"/>
+      <w:commentRangeEnd w:id="57"/>
+      <w:r>
+        <w:commentReference w:id="55"/>
+      </w:r>
+      <w:r>
+        <w:commentReference w:id="56"/>
       </w:r>
       <w:r>
         <w:rPr>
           <w:rStyle w:val="CommentReference"/>
         </w:rPr>
-        <w:commentReference w:id="67"/>
+        <w:commentReference w:id="57"/>
       </w:r>
       <w:r>
         <w:rPr>
@@ -3372,7 +3295,7 @@
         <w:rPr>
           <w:rFonts w:ascii="Verdana" w:eastAsia="Verdana" w:hAnsi="Verdana" w:cs="Verdana"/>
         </w:rPr>
-        <w:instrText xml:space="preserve"> ADDIN ZOTERO_ITEM CSL_CITATION {"citationID":"dvSfYDgi","properties":{"formattedCitation":"[26]","plainCitation":"[26]","noteIndex":0},"citationItems":[{"id":39,"uris":["http://zotero.org/users/13606484/items/Z5TTFMES"],"itemData":{"id":39,"type":"article-journal","abstract":"To explore and extend on dynamic imaging of joint motion, an MRI-safe device guiding knee motion with an attached rotary encoder was used in MRI measurements of multiple knee flexion-extension cycles using radial gradient echo imaging with the golden-angle as azimuthal angle increment. Reproducibility of knee motion was investigated. Real-time and CINE mode anatomical images were reconstructed for different knee flexion angles by synchronizing the encoder information with the MRI data, and performing flexion angle selective gating across multiple motion cycles. When investigating the influence of the rotation angle window width on recon­ structed CINE images, it was found that angle windows between 0.5◦ and 3◦ exhibited acceptable image sharpness without suffering from significant motion-induced blurring. Furthermore, due to flexible retrospective image reconstruction afforded by the radial golden-angle imaging, the number of motion cycles included in the reconstruction could be retrospectively reduced to investigate the corresponding influence of acquisition time on image quality. Finally, motion reproducibility between motion cycles and accuracy of the flexion angle selective gating were sufficient to acquire whole-knee 3D dynamic imaging with a retrospectively gated 3D cone UTE sequence.","container-title":"Magnetic Resonance Imaging","DOI":"10.1016/j.mri.2022.06.015","ISSN":"0730725X","journalAbbreviation":"Magnetic Resonance Imaging","language":"en","page":"161-168","source":"DOI.org (Crossref)","title":"High-resolution CINE imaging of active guided knee motion using continuously acquired golden-angle radial MRI and rotary sensor information","volume":"92","author":[{"family":"Aleksiev","given":"Martin"},{"family":"Krämer","given":"Martin"},{"family":"Brisson","given":"Nicholas M."},{"family":"Maggioni","given":"Marta B."},{"family":"Duda","given":"Georg N."},{"family":"Reichenbach","given":"Jürgen R."}],"issued":{"date-parts":[["2022",10]]}}}],"schema":"https://github.com/citation-style-language/schema/raw/master/csl-citation.json"} </w:instrText>
+        <w:instrText xml:space="preserve"> ADDIN ZOTERO_ITEM CSL_CITATION {"citationID":"dvSfYDgi","properties":{"formattedCitation":"[27]","plainCitation":"[27]","noteIndex":0},"citationItems":[{"id":39,"uris":["http://zotero.org/users/13606484/items/Z5TTFMES"],"itemData":{"id":39,"type":"article-journal","abstract":"To explore and extend on dynamic imaging of joint motion, an MRI-safe device guiding knee motion with an attached rotary encoder was used in MRI measurements of multiple knee flexion-extension cycles using radial gradient echo imaging with the golden-angle as azimuthal angle increment. Reproducibility of knee motion was investigated. Real-time and CINE mode anatomical images were reconstructed for different knee flexion angles by synchronizing the encoder information with the MRI data, and performing flexion angle selective gating across multiple motion cycles. When investigating the influence of the rotation angle window width on recon­ structed CINE images, it was found that angle windows between 0.5◦ and 3◦ exhibited acceptable image sharpness without suffering from significant motion-induced blurring. Furthermore, due to flexible retrospective image reconstruction afforded by the radial golden-angle imaging, the number of motion cycles included in the reconstruction could be retrospectively reduced to investigate the corresponding influence of acquisition time on image quality. Finally, motion reproducibility between motion cycles and accuracy of the flexion angle selective gating were sufficient to acquire whole-knee 3D dynamic imaging with a retrospectively gated 3D cone UTE sequence.","container-title":"Magnetic Resonance Imaging","DOI":"10.1016/j.mri.2022.06.015","ISSN":"0730725X","journalAbbreviation":"Magnetic Resonance Imaging","language":"en","page":"161-168","source":"DOI.org (Crossref)","title":"High-resolution CINE imaging of active guided knee motion using continuously acquired golden-angle radial MRI and rotary sensor information","volume":"92","author":[{"family":"Aleksiev","given":"Martin"},{"family":"Krämer","given":"Martin"},{"family":"Brisson","given":"Nicholas M."},{"family":"Maggioni","given":"Marta B."},{"family":"Duda","given":"Georg N."},{"family":"Reichenbach","given":"Jürgen R."}],"issued":{"date-parts":[["2022",10]]}}}],"schema":"https://github.com/citation-style-language/schema/raw/master/csl-citation.json"} </w:instrText>
       </w:r>
       <w:r>
         <w:rPr>
@@ -3384,7 +3307,7 @@
         <w:rPr>
           <w:rFonts w:ascii="Verdana" w:hAnsi="Verdana"/>
         </w:rPr>
-        <w:t>[26]</w:t>
+        <w:t>[27]</w:t>
       </w:r>
       <w:r>
         <w:rPr>
@@ -3446,7 +3369,7 @@
         <w:rPr>
           <w:rFonts w:ascii="Verdana" w:eastAsia="Verdana" w:hAnsi="Verdana" w:cs="Verdana"/>
         </w:rPr>
-        <w:instrText xml:space="preserve"> ADDIN ZOTERO_ITEM CSL_CITATION {"citationID":"awOFoVY7","properties":{"formattedCitation":"[27]","plainCitation":"[27]","noteIndex":0},"citationItems":[{"id":358,"uris":["http://zotero.org/users/13606484/items/ZWA7FMSX"],"itemData":{"id":358,"type":"article-journal","container-title":"Journal of Open Source Software","DOI":"10.21105/joss.03500","ISSN":"2475-9066","issue":"66","journalAbbreviation":"JOSS","license":"http://creativecommons.org/licenses/by/4.0/","page":"3500","source":"DOI.org (Crossref)","title":"Radial Interstices Enable Speedy Low-volume Imaging","volume":"6","author":[{"family":"Wood","given":"Tobias"},{"family":"Ljungberg","given":"Emil"},{"family":"Wiesinger","given":"Florian"}],"issued":{"date-parts":[["2021",10,7]]}}}],"schema":"https://github.com/citation-style-language/schema/raw/master/csl-citation.json"} </w:instrText>
+        <w:instrText xml:space="preserve"> ADDIN ZOTERO_ITEM CSL_CITATION {"citationID":"awOFoVY7","properties":{"formattedCitation":"[28]","plainCitation":"[28]","noteIndex":0},"citationItems":[{"id":358,"uris":["http://zotero.org/users/13606484/items/ZWA7FMSX"],"itemData":{"id":358,"type":"article-journal","container-title":"Journal of Open Source Software","DOI":"10.21105/joss.03500","ISSN":"2475-9066","issue":"66","journalAbbreviation":"JOSS","license":"http://creativecommons.org/licenses/by/4.0/","page":"3500","source":"DOI.org (Crossref)","title":"Radial Interstices Enable Speedy Low-volume Imaging","volume":"6","author":[{"family":"Wood","given":"Tobias"},{"family":"Ljungberg","given":"Emil"},{"family":"Wiesinger","given":"Florian"}],"issued":{"date-parts":[["2021",10,7]]}}}],"schema":"https://github.com/citation-style-language/schema/raw/master/csl-citation.json"} </w:instrText>
       </w:r>
       <w:r>
         <w:rPr>
@@ -3458,7 +3381,7 @@
         <w:rPr>
           <w:rFonts w:ascii="Verdana" w:hAnsi="Verdana"/>
         </w:rPr>
-        <w:t>[27]</w:t>
+        <w:t>[28]</w:t>
       </w:r>
       <w:r>
         <w:rPr>
@@ -3489,7 +3412,7 @@
         <w:rPr>
           <w:rFonts w:ascii="Verdana" w:eastAsia="Verdana" w:hAnsi="Verdana" w:cs="Verdana"/>
         </w:rPr>
-        <w:instrText xml:space="preserve"> ADDIN ZOTERO_ITEM CSL_CITATION {"citationID":"FnW9aHsM","properties":{"formattedCitation":"[28,29]","plainCitation":"[28,29]","noteIndex":0},"citationItems":[{"id":390,"uris":["http://zotero.org/users/13606484/items/JWJYB7YH"],"itemData":{"id":390,"type":"article-journal","container-title":"Foundations and Trends® in Machine Learning","DOI":"10.1561/2200000016","ISSN":"1935-8237, 1935-8245","issue":"1","journalAbbreviation":"FNT in Machine Learning","language":"en","page":"1-122","source":"DOI.org (Crossref)","title":"Distributed Optimization and Statistical Learning via the Alternating Direction Method of Multipliers","volume":"3","author":[{"family":"Boyd","given":"Stephen"}],"issued":{"date-parts":[["2010"]]}}},{"id":389,"uris":["http://zotero.org/users/13606484/items/PW2PHDXK"],"itemData":{"id":389,"type":"article-journal","container-title":"SIAM Journal on Imaging Sciences","DOI":"10.1137/090769521","ISSN":"1936-4954","issue":"3","journalAbbreviation":"SIAM J. Imaging Sci.","language":"en","page":"492-526","source":"DOI.org (Crossref)","title":"Total Generalized Variation","volume":"3","author":[{"family":"Bredies","given":"Kristian"},{"family":"Kunisch","given":"Karl"},{"family":"Pock","given":"Thomas"}],"issued":{"date-parts":[["2010",1]]}}}],"schema":"https://github.com/citation-style-language/schema/raw/master/csl-citation.json"} </w:instrText>
+        <w:instrText xml:space="preserve"> ADDIN ZOTERO_ITEM CSL_CITATION {"citationID":"FnW9aHsM","properties":{"formattedCitation":"[29,30]","plainCitation":"[29,30]","noteIndex":0},"citationItems":[{"id":390,"uris":["http://zotero.org/users/13606484/items/JWJYB7YH"],"itemData":{"id":390,"type":"article-journal","container-title":"Foundations and Trends® in Machine Learning","DOI":"10.1561/2200000016","ISSN":"1935-8237, 1935-8245","issue":"1","journalAbbreviation":"FNT in Machine Learning","language":"en","page":"1-122","source":"DOI.org (Crossref)","title":"Distributed Optimization and Statistical Learning via the Alternating Direction Method of Multipliers","volume":"3","author":[{"family":"Boyd","given":"Stephen"}],"issued":{"date-parts":[["2010"]]}}},{"id":389,"uris":["http://zotero.org/users/13606484/items/PW2PHDXK"],"itemData":{"id":389,"type":"article-journal","container-title":"SIAM Journal on Imaging Sciences","DOI":"10.1137/090769521","ISSN":"1936-4954","issue":"3","journalAbbreviation":"SIAM J. Imaging Sci.","language":"en","page":"492-526","source":"DOI.org (Crossref)","title":"Total Generalized Variation","volume":"3","author":[{"family":"Bredies","given":"Kristian"},{"family":"Kunisch","given":"Karl"},{"family":"Pock","given":"Thomas"}],"issued":{"date-parts":[["2010",1]]}}}],"schema":"https://github.com/citation-style-language/schema/raw/master/csl-citation.json"} </w:instrText>
       </w:r>
       <w:r>
         <w:rPr>
@@ -3501,7 +3424,7 @@
         <w:rPr>
           <w:rFonts w:ascii="Verdana" w:hAnsi="Verdana"/>
         </w:rPr>
-        <w:t>[28,29]</w:t>
+        <w:t>[29,30]</w:t>
       </w:r>
       <w:r>
         <w:rPr>
@@ -3515,19 +3438,19 @@
         </w:rPr>
         <w:t xml:space="preserve">. A regularization strength of 0.05 was used, which was empirically determined to balance noise suppression and edge sharpness. </w:t>
       </w:r>
-      <w:commentRangeStart w:id="68"/>
+      <w:commentRangeStart w:id="58"/>
       <w:r>
         <w:rPr>
           <w:rFonts w:ascii="Verdana" w:eastAsia="Verdana" w:hAnsi="Verdana" w:cs="Verdana"/>
         </w:rPr>
         <w:t>Image reconstruction was performed separately for knee extension (upward leg movement) and knee flexion (downward leg movement) to account for biomechanical differences</w:t>
       </w:r>
-      <w:commentRangeEnd w:id="68"/>
+      <w:commentRangeEnd w:id="58"/>
       <w:r>
         <w:rPr>
           <w:rStyle w:val="CommentReference"/>
         </w:rPr>
-        <w:commentReference w:id="68"/>
+        <w:commentReference w:id="58"/>
       </w:r>
       <w:r>
         <w:rPr>
@@ -3544,14 +3467,14 @@
           <w:rFonts w:ascii="Verdana" w:eastAsia="Verdana" w:hAnsi="Verdana" w:cs="Verdana"/>
         </w:rPr>
       </w:pPr>
-      <w:commentRangeStart w:id="69"/>
+      <w:commentRangeStart w:id="59"/>
       <w:r>
         <w:rPr>
           <w:rFonts w:ascii="Verdana" w:eastAsia="Verdana" w:hAnsi="Verdana" w:cs="Verdana"/>
         </w:rPr>
         <w:t>The final reconstructed 2D</w:t>
       </w:r>
-      <w:ins w:id="70" w:author="Brisson, Nicholas" w:date="2025-01-14T22:33:00Z">
+      <w:ins w:id="60" w:author="Brisson, Nicholas" w:date="2025-01-14T22:33:00Z">
         <w:r>
           <w:rPr>
             <w:rFonts w:ascii="Verdana" w:eastAsia="Verdana" w:hAnsi="Verdana" w:cs="Verdana"/>
@@ -3559,7 +3482,7 @@
           <w:t xml:space="preserve"> </w:t>
         </w:r>
       </w:ins>
-      <w:del w:id="71" w:author="Brisson, Nicholas" w:date="2025-01-14T22:33:00Z">
+      <w:del w:id="61" w:author="Brisson, Nicholas" w:date="2025-01-14T22:33:00Z">
         <w:r>
           <w:rPr>
             <w:rFonts w:ascii="Verdana" w:eastAsia="Verdana" w:hAnsi="Verdana" w:cs="Verdana"/>
@@ -3571,34 +3494,38 @@
         <w:rPr>
           <w:rFonts w:ascii="Verdana" w:eastAsia="Verdana" w:hAnsi="Verdana" w:cs="Verdana"/>
         </w:rPr>
-        <w:t xml:space="preserve">CINE datasets had a varying number of frames based on each participant's achievable range of motion. Participants with a larger range of motion had more frames available </w:t>
-      </w:r>
-      <w:commentRangeStart w:id="72"/>
+        <w:t xml:space="preserve">CINE datasets had a varying number of frames based on each participant's achievable range of motion. Participants with a larger range of motion </w:t>
+      </w:r>
       <w:r>
         <w:rPr>
           <w:rFonts w:ascii="Verdana" w:eastAsia="Verdana" w:hAnsi="Verdana" w:cs="Verdana"/>
         </w:rPr>
-        <w:t xml:space="preserve">after </w:t>
-      </w:r>
-      <w:commentRangeEnd w:id="72"/>
+        <w:t>resulted in more</w:t>
+      </w:r>
+      <w:r>
+        <w:rPr>
+          <w:rFonts w:ascii="Verdana" w:eastAsia="Verdana" w:hAnsi="Verdana" w:cs="Verdana"/>
+        </w:rPr>
+        <w:t xml:space="preserve"> reconstruct</w:t>
+      </w:r>
+      <w:r>
+        <w:rPr>
+          <w:rFonts w:ascii="Verdana" w:eastAsia="Verdana" w:hAnsi="Verdana" w:cs="Verdana"/>
+        </w:rPr>
+        <w:t>ed frames</w:t>
+      </w:r>
+      <w:r>
+        <w:rPr>
+          <w:rFonts w:ascii="Verdana" w:eastAsia="Verdana" w:hAnsi="Verdana" w:cs="Verdana"/>
+        </w:rPr>
+        <w:t xml:space="preserve"> compared to participants with a lower range of motion. </w:t>
+      </w:r>
+      <w:commentRangeEnd w:id="59"/>
       <w:r>
         <w:rPr>
           <w:rStyle w:val="CommentReference"/>
         </w:rPr>
-        <w:commentReference w:id="72"/>
-      </w:r>
-      <w:r>
-        <w:rPr>
-          <w:rFonts w:ascii="Verdana" w:eastAsia="Verdana" w:hAnsi="Verdana" w:cs="Verdana"/>
-        </w:rPr>
-        <w:t xml:space="preserve">reconstruction compared to participants with a lower range of motion. </w:t>
-      </w:r>
-      <w:commentRangeEnd w:id="69"/>
-      <w:r>
-        <w:rPr>
-          <w:rStyle w:val="CommentReference"/>
-        </w:rPr>
-        <w:commentReference w:id="69"/>
+        <w:commentReference w:id="59"/>
       </w:r>
       <w:r>
         <w:rPr>
@@ -3729,7 +3656,7 @@
         <w:rPr>
           <w:rFonts w:ascii="Verdana" w:eastAsia="Verdana" w:hAnsi="Verdana" w:cs="Verdana"/>
         </w:rPr>
-        <w:instrText xml:space="preserve"> ADDIN ZOTERO_ITEM CSL_CITATION {"citationID":"YbX0tnUx","properties":{"formattedCitation":"[21]","plainCitation":"[21]","noteIndex":0},"citationItems":[{"id":36,"uris":["http://zotero.org/users/13606484/items/KR2N8TTJ"],"itemData":{"id":36,"type":"article-journal","container-title":"IEEE Transactions on Pattern Analysis and Machine Intelligence","DOI":"10.1109/TPAMI.1986.4767851","ISSN":"0162-8828","issue":"6","journalAbbreviation":"IEEE Trans. Pattern Anal. Mach. Intell.","page":"679-698","source":"DOI.org (Crossref)","title":"A Computational Approach to Edge Detection","volume":"PAMI-8","author":[{"family":"Canny","given":"John"}],"issued":{"date-parts":[["1986",11]]}}}],"schema":"https://github.com/citation-style-language/schema/raw/master/csl-citation.json"} </w:instrText>
+        <w:instrText xml:space="preserve"> ADDIN ZOTERO_ITEM CSL_CITATION {"citationID":"YbX0tnUx","properties":{"formattedCitation":"[22]","plainCitation":"[22]","noteIndex":0},"citationItems":[{"id":36,"uris":["http://zotero.org/users/13606484/items/KR2N8TTJ"],"itemData":{"id":36,"type":"article-journal","container-title":"IEEE Transactions on Pattern Analysis and Machine Intelligence","DOI":"10.1109/TPAMI.1986.4767851","ISSN":"0162-8828","issue":"6","journalAbbreviation":"IEEE Trans. Pattern Anal. Mach. Intell.","page":"679-698","source":"DOI.org (Crossref)","title":"A Computational Approach to Edge Detection","volume":"PAMI-8","author":[{"family":"Canny","given":"John"}],"issued":{"date-parts":[["1986",11]]}}}],"schema":"https://github.com/citation-style-language/schema/raw/master/csl-citation.json"} </w:instrText>
       </w:r>
       <w:r>
         <w:rPr>
@@ -3741,7 +3668,7 @@
         <w:rPr>
           <w:rFonts w:ascii="Verdana" w:hAnsi="Verdana"/>
         </w:rPr>
-        <w:t>[21]</w:t>
+        <w:t>[22]</w:t>
       </w:r>
       <w:r>
         <w:rPr>
@@ -3780,7 +3707,7 @@
         <w:rPr>
           <w:rFonts w:ascii="Verdana" w:eastAsia="Verdana" w:hAnsi="Verdana" w:cs="Verdana"/>
         </w:rPr>
-        <w:instrText xml:space="preserve"> ADDIN ZOTERO_ITEM CSL_CITATION {"citationID":"wfk4x0Jg","properties":{"formattedCitation":"[22]","plainCitation":"[22]","noteIndex":0},"citationItems":[{"id":98,"uris":["http://zotero.org/users/13606484/items/E8AJSJU6"],"itemData":{"id":98,"type":"article-journal","abstract":"An improved and general approach to connected-component labeling of images is presented. The algorithm presented in this paper processes images in\n              predetermined order\n              , which means that the processing order depends only on the image representation scheme and not on specific properties of the image. The algorithm handles a wide variety of image representation schemes (rasters, run lengths, quadrees, bintrees, etc.). How to adapt the standard UNION-FIND algorithm to permit reuse of temporary labels is shown. This is done using a technique called\n              age balancing\n              , in which, when two labels are merged, the older label becomes the father of the younger label. This technique can be made to coexist with the more conventional rule of\n              weight \n   balancing\n              , in which the label with more descendants becomes the father of the label with fewer descendants. Various image scanning orders are examined and classified. It is also shown that when the algorithm is specialized to a pixel array scanned in raster order, the total processing time is linear in the number of pixels. The linear-time processing time follows from a special property of the UNION-FIND algorithm, which may be of independent interest. This property states that under certain restrictions on the input, UNION-FIND runs in time linear in the number of FIND and UNION operations. Under these restrictions, linear-time performance can be achieved without resorting to the more complicated  Gabow-Tarjan algorithm for disjoint set union.","container-title":"Journal of the ACM","DOI":"10.1145/128749.128750","ISSN":"0004-5411, 1557-735X","issue":"2","journalAbbreviation":"J. ACM","language":"en","page":"253-280","source":"DOI.org (Crossref)","title":"A general approach to connected-component labeling for arbitrary image representations","volume":"39","author":[{"family":"Dillencourt","given":"Michael B."},{"family":"Samet","given":"Hanan"},{"family":"Tamminen","given":"Markku"}],"issued":{"date-parts":[["1992",4]]}}}],"schema":"https://github.com/citation-style-language/schema/raw/master/csl-citation.json"} </w:instrText>
+        <w:instrText xml:space="preserve"> ADDIN ZOTERO_ITEM CSL_CITATION {"citationID":"wfk4x0Jg","properties":{"formattedCitation":"[23]","plainCitation":"[23]","noteIndex":0},"citationItems":[{"id":98,"uris":["http://zotero.org/users/13606484/items/E8AJSJU6"],"itemData":{"id":98,"type":"article-journal","abstract":"An improved and general approach to connected-component labeling of images is presented. The algorithm presented in this paper processes images in\n              predetermined order\n              , which means that the processing order depends only on the image representation scheme and not on specific properties of the image. The algorithm handles a wide variety of image representation schemes (rasters, run lengths, quadrees, bintrees, etc.). How to adapt the standard UNION-FIND algorithm to permit reuse of temporary labels is shown. This is done using a technique called\n              age balancing\n              , in which, when two labels are merged, the older label becomes the father of the younger label. This technique can be made to coexist with the more conventional rule of\n              weight \n   balancing\n              , in which the label with more descendants becomes the father of the label with fewer descendants. Various image scanning orders are examined and classified. It is also shown that when the algorithm is specialized to a pixel array scanned in raster order, the total processing time is linear in the number of pixels. The linear-time processing time follows from a special property of the UNION-FIND algorithm, which may be of independent interest. This property states that under certain restrictions on the input, UNION-FIND runs in time linear in the number of FIND and UNION operations. Under these restrictions, linear-time performance can be achieved without resorting to the more complicated  Gabow-Tarjan algorithm for disjoint set union.","container-title":"Journal of the ACM","DOI":"10.1145/128749.128750","ISSN":"0004-5411, 1557-735X","issue":"2","journalAbbreviation":"J. ACM","language":"en","page":"253-280","source":"DOI.org (Crossref)","title":"A general approach to connected-component labeling for arbitrary image representations","volume":"39","author":[{"family":"Dillencourt","given":"Michael B."},{"family":"Samet","given":"Hanan"},{"family":"Tamminen","given":"Markku"}],"issued":{"date-parts":[["1992",4]]}}}],"schema":"https://github.com/citation-style-language/schema/raw/master/csl-citation.json"} </w:instrText>
       </w:r>
       <w:r>
         <w:rPr>
@@ -3792,7 +3719,7 @@
         <w:rPr>
           <w:rFonts w:ascii="Verdana" w:hAnsi="Verdana"/>
         </w:rPr>
-        <w:t>[22]</w:t>
+        <w:t>[23]</w:t>
       </w:r>
       <w:r>
         <w:rPr>
@@ -3859,21 +3786,7 @@
         <w:rPr>
           <w:rFonts w:ascii="Verdana" w:eastAsia="Verdana" w:hAnsi="Verdana" w:cs="Verdana"/>
         </w:rPr>
-        <w:t xml:space="preserve">once for the given image contrast and </w:t>
-      </w:r>
-      <w:proofErr w:type="gramStart"/>
-      <w:r>
-        <w:rPr>
-          <w:rFonts w:ascii="Verdana" w:eastAsia="Verdana" w:hAnsi="Verdana" w:cs="Verdana"/>
-        </w:rPr>
-        <w:t>resolution, and</w:t>
-      </w:r>
-      <w:proofErr w:type="gramEnd"/>
-      <w:r>
-        <w:rPr>
-          <w:rFonts w:ascii="Verdana" w:eastAsia="Verdana" w:hAnsi="Verdana" w:cs="Verdana"/>
-        </w:rPr>
-        <w:t xml:space="preserve"> then applied consistently across all datasets and frames. </w:t>
+        <w:t xml:space="preserve">once for the given image contrast and resolution, and then applied consistently across all datasets and frames. </w:t>
       </w:r>
     </w:p>
     <w:p>
@@ -3921,7 +3834,7 @@
         <w:rPr>
           <w:rFonts w:ascii="Verdana" w:eastAsia="Verdana" w:hAnsi="Verdana" w:cs="Verdana"/>
         </w:rPr>
-        <w:instrText xml:space="preserve"> ADDIN ZOTERO_ITEM CSL_CITATION {"citationID":"Ac8vNC6L","properties":{"formattedCitation":"[30]","plainCitation":"[30]","noteIndex":0},"citationItems":[{"id":360,"uris":["http://zotero.org/users/13606484/items/TARBP5PZ"],"itemData":{"id":360,"type":"paper-conference","container-title":"Proc. of the 26th Internat. Conference on Very Large Databases, Cairo, Egypt, 2000","page":"506–515","title":"What is the nearest neighbor in high dimensional spaces?","author":[{"family":"Hinneburg","given":"Alexander"},{"family":"Aggarwal","given":"Charu C."},{"family":"Keim","given":"Daniel A."}],"issued":{"date-parts":[["2000"]]}}}],"schema":"https://github.com/citation-style-language/schema/raw/master/csl-citation.json"} </w:instrText>
+        <w:instrText xml:space="preserve"> ADDIN ZOTERO_ITEM CSL_CITATION {"citationID":"Ac8vNC6L","properties":{"formattedCitation":"[31]","plainCitation":"[31]","noteIndex":0},"citationItems":[{"id":360,"uris":["http://zotero.org/users/13606484/items/TARBP5PZ"],"itemData":{"id":360,"type":"paper-conference","container-title":"Proc. of the 26th Internat. Conference on Very Large Databases, Cairo, Egypt, 2000","page":"506–515","title":"What is the nearest neighbor in high dimensional spaces?","author":[{"family":"Hinneburg","given":"Alexander"},{"family":"Aggarwal","given":"Charu C."},{"family":"Keim","given":"Daniel A."}],"issued":{"date-parts":[["2000"]]}}}],"schema":"https://github.com/citation-style-language/schema/raw/master/csl-citation.json"} </w:instrText>
       </w:r>
       <w:r>
         <w:rPr>
@@ -3933,7 +3846,7 @@
         <w:rPr>
           <w:rFonts w:ascii="Verdana" w:hAnsi="Verdana"/>
         </w:rPr>
-        <w:t>[30]</w:t>
+        <w:t>[31]</w:t>
       </w:r>
       <w:r>
         <w:rPr>
@@ -3995,7 +3908,7 @@
         <w:rPr>
           <w:rFonts w:ascii="Verdana" w:eastAsia="Verdana" w:hAnsi="Verdana" w:cs="Verdana"/>
         </w:rPr>
-        <w:instrText xml:space="preserve"> ADDIN ZOTERO_ITEM CSL_CITATION {"citationID":"mnRsz9gi","properties":{"formattedCitation":"[31]","plainCitation":"[31]","noteIndex":0},"citationItems":[{"id":341,"uris":["http://zotero.org/users/13606484/items/JPMV4STU"],"itemData":{"id":341,"type":"book","collection-title":"Applied Mathematical Sciences","event-place":"New York, NY","ISBN":"978-0-387-90356-9","license":"http://www.springer.com/tdm","note":"DOI: 10.1007/978-1-4612-6333-3","publisher":"Springer New York","publisher-place":"New York, NY","source":"DOI.org (Crossref)","title":"A Practical Guide to Splines","URL":"http://link.springer.com/10.1007/978-1-4612-6333-3","volume":"27","author":[{"family":"De Boor","given":"Carl"}],"collection-editor":[{"family":"Marsden","given":"J. E."},{"family":"Sirovich","given":"L."}],"accessed":{"date-parts":[["2024",9,22]]},"issued":{"date-parts":[["1978"]]}}}],"schema":"https://github.com/citation-style-language/schema/raw/master/csl-citation.json"} </w:instrText>
+        <w:instrText xml:space="preserve"> ADDIN ZOTERO_ITEM CSL_CITATION {"citationID":"mnRsz9gi","properties":{"formattedCitation":"[32]","plainCitation":"[32]","noteIndex":0},"citationItems":[{"id":341,"uris":["http://zotero.org/users/13606484/items/JPMV4STU"],"itemData":{"id":341,"type":"book","collection-title":"Applied Mathematical Sciences","event-place":"New York, NY","ISBN":"978-0-387-90356-9","license":"http://www.springer.com/tdm","note":"DOI: 10.1007/978-1-4612-6333-3","publisher":"Springer New York","publisher-place":"New York, NY","source":"DOI.org (Crossref)","title":"A Practical Guide to Splines","URL":"http://link.springer.com/10.1007/978-1-4612-6333-3","volume":"27","author":[{"family":"De Boor","given":"Carl"}],"collection-editor":[{"family":"Marsden","given":"J. E."},{"family":"Sirovich","given":"L."}],"accessed":{"date-parts":[["2024",9,22]]},"issued":{"date-parts":[["1978"]]}}}],"schema":"https://github.com/citation-style-language/schema/raw/master/csl-citation.json"} </w:instrText>
       </w:r>
       <w:r>
         <w:rPr>
@@ -4007,7 +3920,7 @@
         <w:rPr>
           <w:rFonts w:ascii="Verdana" w:hAnsi="Verdana"/>
         </w:rPr>
-        <w:t>[31]</w:t>
+        <w:t>[32]</w:t>
       </w:r>
       <w:r>
         <w:rPr>
@@ -4036,19 +3949,27 @@
         </w:rPr>
         <w:t xml:space="preserve">(IV) </w:t>
       </w:r>
-      <w:commentRangeStart w:id="73"/>
+      <w:commentRangeStart w:id="62"/>
+      <w:commentRangeStart w:id="63"/>
       <w:r>
         <w:rPr>
           <w:rFonts w:ascii="Verdana" w:eastAsia="Verdana" w:hAnsi="Verdana" w:cs="Verdana"/>
         </w:rPr>
         <w:t>Transformation Computation:</w:t>
       </w:r>
-      <w:commentRangeEnd w:id="73"/>
+      <w:commentRangeEnd w:id="62"/>
       <w:r>
         <w:rPr>
           <w:rStyle w:val="CommentReference"/>
         </w:rPr>
-        <w:commentReference w:id="73"/>
+        <w:commentReference w:id="62"/>
+      </w:r>
+      <w:commentRangeEnd w:id="63"/>
+      <w:r>
+        <w:rPr>
+          <w:rStyle w:val="CommentReference"/>
+        </w:rPr>
+        <w:commentReference w:id="63"/>
       </w:r>
       <w:r>
         <w:rPr>
@@ -4151,7 +4072,6 @@
         <w:spacing w:line="360" w:lineRule="auto"/>
         <w:jc w:val="both"/>
         <w:rPr>
-          <w:del w:id="74" w:author="Brisson, Nicholas" w:date="2025-01-14T23:39:00Z"/>
           <w:rFonts w:ascii="Verdana" w:eastAsia="Verdana" w:hAnsi="Verdana" w:cs="Verdana"/>
         </w:rPr>
       </w:pPr>
@@ -4171,7 +4091,7 @@
         <w:rPr>
           <w:rFonts w:ascii="Verdana" w:eastAsia="Verdana" w:hAnsi="Verdana" w:cs="Verdana"/>
         </w:rPr>
-        <w:instrText xml:space="preserve"> ADDIN ZOTERO_ITEM CSL_CITATION {"citationID":"4O5myLmp","properties":{"formattedCitation":"[32]","plainCitation":"[32]","noteIndex":0},"citationItems":[{"id":132,"uris":["http://zotero.org/users/13606484/items/DQU2LQ4M"],"itemData":{"id":132,"type":"article-journal","container-title":"The Computer Journal","DOI":"10.1093/comjnl/7.4.308","ISSN":"0010-4620, 1460-2067","issue":"4","journalAbbreviation":"The Computer Journal","language":"en","page":"308-313","source":"DOI.org (Crossref)","title":"A Simplex Method for Function Minimization","volume":"7","author":[{"family":"Nelder","given":"J. A."},{"family":"Mead","given":"R."}],"issued":{"date-parts":[["1965",1,1]]}}}],"schema":"https://github.com/citation-style-language/schema/raw/master/csl-citation.json"} </w:instrText>
+        <w:instrText xml:space="preserve"> ADDIN ZOTERO_ITEM CSL_CITATION {"citationID":"4O5myLmp","properties":{"formattedCitation":"[33]","plainCitation":"[33]","noteIndex":0},"citationItems":[{"id":132,"uris":["http://zotero.org/users/13606484/items/DQU2LQ4M"],"itemData":{"id":132,"type":"article-journal","container-title":"The Computer Journal","DOI":"10.1093/comjnl/7.4.308","ISSN":"0010-4620, 1460-2067","issue":"4","journalAbbreviation":"The Computer Journal","language":"en","page":"308-313","source":"DOI.org (Crossref)","title":"A Simplex Method for Function Minimization","volume":"7","author":[{"family":"Nelder","given":"J. A."},{"family":"Mead","given":"R."}],"issued":{"date-parts":[["1965",1,1]]}}}],"schema":"https://github.com/citation-style-language/schema/raw/master/csl-citation.json"} </w:instrText>
       </w:r>
       <w:r>
         <w:rPr>
@@ -4183,7 +4103,7 @@
         <w:rPr>
           <w:rFonts w:ascii="Verdana" w:hAnsi="Verdana"/>
         </w:rPr>
-        <w:t>[32]</w:t>
+        <w:t>[33]</w:t>
       </w:r>
       <w:r>
         <w:rPr>
@@ -4195,27 +4115,19 @@
         <w:rPr>
           <w:rFonts w:ascii="Verdana" w:eastAsia="Verdana" w:hAnsi="Verdana" w:cs="Verdana"/>
         </w:rPr>
-        <w:t xml:space="preserve">. </w:t>
-      </w:r>
-      <w:commentRangeStart w:id="75"/>
+        <w:t xml:space="preserve">. To guide the </w:t>
+      </w:r>
       <w:r>
         <w:rPr>
           <w:rFonts w:ascii="Verdana" w:eastAsia="Verdana" w:hAnsi="Verdana" w:cs="Verdana"/>
         </w:rPr>
-        <w:t>To guide the search</w:t>
-      </w:r>
-      <w:commentRangeEnd w:id="75"/>
-      <w:r>
-        <w:rPr>
-          <w:rStyle w:val="CommentReference"/>
-        </w:rPr>
-        <w:commentReference w:id="75"/>
+        <w:t xml:space="preserve">parameter </w:t>
       </w:r>
       <w:r>
         <w:rPr>
           <w:rFonts w:ascii="Verdana" w:eastAsia="Verdana" w:hAnsi="Verdana" w:cs="Verdana"/>
         </w:rPr>
-        <w:t xml:space="preserve">, constraints were applied based on a priori knowledge of the motion characteristics. For instance, the rotation was restricted to the expected range of frame-to-frame angle increments used during reconstruction, while the translations were limited to </w:t>
+        <w:t xml:space="preserve">search, constraints were applied based on a priori knowledge of the motion characteristics. For instance, the rotation was restricted to the expected range of frame-to-frame angle increments used during reconstruction, while the translations were limited to </w:t>
       </w:r>
       <w:r>
         <w:rPr>
@@ -4227,62 +4139,136 @@
         <w:rPr>
           <w:rFonts w:ascii="Verdana" w:eastAsia="Verdana" w:hAnsi="Verdana" w:cs="Verdana"/>
         </w:rPr>
-        <w:t xml:space="preserve"> values to account for the continuous nature of the motion. </w:t>
+        <w:t xml:space="preserve"> values to account for the continuous nature of the motion. Once </w:t>
+      </w:r>
+      <w:r>
+        <w:rPr>
+          <w:rFonts w:ascii="Verdana" w:eastAsia="Verdana" w:hAnsi="Verdana" w:cs="Verdana"/>
+        </w:rPr>
+        <w:lastRenderedPageBreak/>
+        <w:t xml:space="preserve">the parameters were obtained for all the frames, any manual segmentation of the bones drawn in the first frame could be automatically transformed to all other frames. </w:t>
       </w:r>
     </w:p>
     <w:p>
       <w:pPr>
         <w:spacing w:line="360" w:lineRule="auto"/>
-        <w:jc w:val="both"/>
         <w:rPr>
           <w:rFonts w:ascii="Verdana" w:eastAsia="Verdana" w:hAnsi="Verdana" w:cs="Verdana"/>
-        </w:rPr>
-      </w:pPr>
-      <w:commentRangeStart w:id="76"/>
+          <w:u w:val="single"/>
+        </w:rPr>
+      </w:pPr>
       <w:r>
         <w:rPr>
           <w:rFonts w:ascii="Verdana" w:eastAsia="Verdana" w:hAnsi="Verdana" w:cs="Verdana"/>
-        </w:rPr>
-        <w:lastRenderedPageBreak/>
-        <w:t xml:space="preserve">Once the parameters were obtained for all the frames, any manual segmentation of the bones drawn in the first frame could be automatically transformed to all other frames. </w:t>
-      </w:r>
-      <w:commentRangeEnd w:id="76"/>
+          <w:u w:val="single"/>
+        </w:rPr>
+        <w:t xml:space="preserve">2.3 Manual Segmentation and </w:t>
+      </w:r>
+      <w:r>
+        <w:rPr>
+          <w:rFonts w:ascii="Verdana" w:eastAsia="Verdana" w:hAnsi="Verdana" w:cs="Verdana"/>
+          <w:u w:val="single"/>
+        </w:rPr>
+        <w:t>Relative Bone Motion Analysis</w:t>
+      </w:r>
+      <w:commentRangeStart w:id="64"/>
+      <w:commentRangeStart w:id="65"/>
+      <w:commentRangeEnd w:id="64"/>
       <w:r>
         <w:rPr>
           <w:rStyle w:val="CommentReference"/>
         </w:rPr>
-        <w:commentReference w:id="76"/>
+        <w:commentReference w:id="64"/>
+      </w:r>
+      <w:commentRangeEnd w:id="65"/>
+      <w:r>
+        <w:rPr>
+          <w:rStyle w:val="CommentReference"/>
+        </w:rPr>
+        <w:commentReference w:id="65"/>
       </w:r>
     </w:p>
     <w:p>
       <w:pPr>
         <w:spacing w:line="360" w:lineRule="auto"/>
-        <w:rPr>
-          <w:rFonts w:ascii="Verdana" w:eastAsia="Verdana" w:hAnsi="Verdana" w:cs="Verdana"/>
-          <w:u w:val="single"/>
-        </w:rPr>
-      </w:pPr>
-      <w:r>
-        <w:rPr>
-          <w:rFonts w:ascii="Verdana" w:eastAsia="Verdana" w:hAnsi="Verdana" w:cs="Verdana"/>
-          <w:u w:val="single"/>
-        </w:rPr>
-        <w:t xml:space="preserve">2.3 Manual Segmentation and </w:t>
-      </w:r>
-      <w:commentRangeStart w:id="77"/>
-      <w:r>
-        <w:rPr>
-          <w:rFonts w:ascii="Verdana" w:eastAsia="Verdana" w:hAnsi="Verdana" w:cs="Verdana"/>
-          <w:u w:val="single"/>
-        </w:rPr>
-        <w:t>Parameter Estimation</w:t>
-      </w:r>
-      <w:commentRangeEnd w:id="77"/>
+        <w:jc w:val="both"/>
+        <w:rPr>
+          <w:rFonts w:ascii="Verdana" w:hAnsi="Verdana"/>
+        </w:rPr>
+      </w:pPr>
+      <w:commentRangeStart w:id="66"/>
+      <w:r>
+        <w:rPr>
+          <w:rFonts w:ascii="Verdana" w:hAnsi="Verdana"/>
+        </w:rPr>
+        <w:t xml:space="preserve">To compare the accuracy and reliability of the proposed bone tracking algorithm, segmentation was performed manually for all frames and datasets using the Napari (v.4.16) image processing software </w:t>
+      </w:r>
+      <w:r>
+        <w:rPr>
+          <w:rFonts w:ascii="Verdana" w:hAnsi="Verdana"/>
+        </w:rPr>
+        <w:fldChar w:fldCharType="begin"/>
+      </w:r>
+      <w:r>
+        <w:rPr>
+          <w:rFonts w:ascii="Verdana" w:hAnsi="Verdana"/>
+        </w:rPr>
+        <w:instrText xml:space="preserve"> ADDIN ZOTERO_ITEM CSL_CITATION {"citationID":"Jl6dS0ok","properties":{"formattedCitation":"[34]","plainCitation":"[34]","noteIndex":0},"citationItems":[{"id":361,"uris":["http://zotero.org/users/13606484/items/P24V6AWL"],"itemData":{"id":361,"type":"software","abstract":"napari 0.4.16 &lt;pre&gt;&lt;code class=\"lang-{note}\"&gt;These are the preliminary release notes for 0.4.16 release candidates. The final release notes will be posted with the release on 2022-05-31. &lt;/code&gt;&lt;/pre&gt; We're happy to announce the release of napari 0.4.16! napari is a fast, interactive, multi-dimensional image viewer for Python. It's designed for browsing, annotating, and analyzing large multi-dimensional images. It's built on top of Qt (for the GUI), vispy (for performant GPU-based rendering), and the scientific Python stack (numpy, scipy). For more information, examples, and documentation, please visit our website. File Opening Changes in 0.4.16 Prior to &lt;code&gt;npe2&lt;/code&gt;, file opening with plugins worked through a cascade of function calls trying different readers until one worked, or all failed, in which case an error would be raised. Preferences for readers could be set by reordering hook implementations in the Call Order preference dialog. This behavior was slow, confusing, and often led to unexpected results. You can see more discussion on this in issue #4000. &lt;code&gt;npe2&lt;/code&gt; supports readers declaring a list of accepted filename patterns, and PR #3799 added a dialog for users to select a plugin to read their file (if more than one was available), and save a preference for that file extension. Before removing plugin call order, we want to make sure that file opening behavior across the GUI and command line is predictable, reproducible and explicit. After discussion in #4102, #4111 and this zulip thread, we decided that as a guiding principle, calling &lt;code&gt;viewer.open&lt;/code&gt; should not infer a plugin choice for you, and any inference behavior should be opt in. This has led to the following API and GUI changes &lt;code&gt;builtins&lt;/code&gt; is now the default value for the &lt;code&gt;plugin&lt;/code&gt; argument in &lt;code&gt;viewer.open&lt;/code&gt;. This means you should &lt;strong&gt;always&lt;/strong&gt; explicitly pass a plugin to &lt;code&gt;viewer.open&lt;/code&gt;, if you don't want to use &lt;code&gt;builtins&lt;/code&gt; (and we encourage you to pass the argument anyway). To specify a plugin in a Python script: &lt;pre&gt;&lt;code class=\"lang-python\"&gt; import napari viewer = napari.Viewer() viewer.open('my-path.tif') # this will throw MultipleReaderError if napari_tifffile is installed as both it and builtins could open the file viewer.open('my-path.tif', plugin='napari_tifffile') # this won't &lt;/code&gt;&lt;/pre&gt; &lt;code&gt;viewer.open&lt;/code&gt; will &lt;strong&gt;not&lt;/strong&gt; inspect your file extension preferences, and will not choose among available plugins if you wish to opt into the \"gui-like\" behavior where your preferences are respected and we infer a plugin if just one is compatible with your file path, you must explicitly use &lt;code&gt;plugin=None&lt;/code&gt; To opt into plugin inference behavior: &lt;pre&gt;&lt;code class=\"lang-python\"&gt; import napari viewer = napari.Viewer() viewer.open('my-path.nd2', plugin=None) &lt;/code&gt;&lt;/pre&gt; If multiple plugins could read your file, you will see a &lt;code&gt;MultipleReaderError&lt;/code&gt; A preferred reader missing from current plugins will trigger a warning, but the preference will be otherwise ignored A preferred reader failing to read your file will result in an error e.g. if you saved &lt;code&gt;napari_tifffile&lt;/code&gt; as a preference for TIFFs but then tried to open a broken file To save a preference for a file pattern in Python, use: &lt;pre&gt;&lt;code class=\"lang-python\"&gt; from napari.settings import get_settings get_settings().plugins.extension2reader['*.tif'] = 'napari_tifffile' get_settings().plugins.extension2reader['*.zarr'] = 'napari-ome-zarr' &lt;/code&gt;&lt;/pre&gt; When opening a file through a GUI pathway (drag &amp;amp; drop, File -&amp;gt; Open, Open Sample) with no preferences saved, you are provided with a dialog allowing you to choose among the various plugins that are compatible with your file This dialog also allows you to save a preference for files and folders with extensions This dialog also pops up if a preferred reader fails to open your file This dialog does not pop up if only one plugin can open your file Running &lt;code&gt;napari path&lt;/code&gt; in the shell will also provide the reader dialog. You can still pass through a plugin choice, or layer keyword arguments To specify a plugin at the command line, use: &lt;pre&gt;&lt;code class=\"lang-sh\"&gt;napari my-path.tif --plugin napari_tifffile &lt;/code&gt;&lt;/pre&gt; Preference saving for file reading is now supported for filename patterns accepted by &lt;code&gt;npe2&lt;/code&gt; readers, rather than strictly file extensions Existing preferences for file extensions will be automatically updated e.g. &lt;code&gt;.tif&lt;/code&gt; will become &lt;code&gt;*.tif&lt;/code&gt; Reader preferences for filename patterns can be saved in the GUI via the preference dialog Reader preferences for folders are not yet supported in the GUI preference dialog - use the Python method above This will be addressed by the next release We have thought carefully about these choices, but there are still some open questions to address, and features to implement. Some of these are captured across the issues listed below, and we'd love to hear any feedback you have about the new behavior! How can we support selecting an individual reader within plugins that offer multiple #4391 If two plugins can read a file, and one is builtins, should we use the other plugin as it's likely more bespoke #4389 Provide a way to \"force\" the reader dialog to open regardless of saved preferences #4388 Add filename pattern support for folders npe2 #155 Highlights Added sphinx-gallery (#4288) Add NAP process for major proposals (#4299) Add ColorEncoding privately with tests (#4357) Implement &lt;code&gt;TextManager&lt;/code&gt; with &lt;code&gt;StringEncoding&lt;/code&gt; (#4198) Add NAP1: institutional and funding partners (#4446) New Features Add alt-text to nbscreenshot output HTML images (#3825) Support of transformation parameters for the interaction box (#4301) Add function to show error in notification manager (#4369) Improvements Faster 2D shape layer creation (#3867) Npe2 enable/disable support (#4086) Use QFormLayout for layer control grid (#4195) Implement &lt;code&gt;TextManager&lt;/code&gt; with &lt;code&gt;StringEncoding&lt;/code&gt; (#4198) Add size argument to Viewer.screenshot() (#4201) fix error message when no reader available (#4254) Allow remote .tiff files to be loaded (#4284) refactor shape resizing logic and bugfix for #4262 (#4291) Accept None for scale (#4295) Rewrite ellipse discretization from scratch (#4330) Add ColorEncoding privately with tests (#4357) Update TextManager benchmarks to use string/features (#4364) add is_diagonal utility and Transform property (#4370) Add points size slider tooltip. (#4393) Split_channel makes base channel translucent, rest additive (#4394) Vispy 0.10 (#4401) Use syntax highlighter when printing stacktrace in GUI (#4414) Accelerate adding large numbers of points (#4549) use mip minip cutoff (#4556) Warn user when preferred plugin for a file is missing (#4545) Add preference saving from dialog for folders with extensions (#4535) Add filename pattern to reader associations to preference dialog (#4459) use imageio v2 api (#4537) Bug Fixes Fix erroneous point deletion when pressing delete key on layer (#4259) Bugfix: Divide by zero error making empty shapes layer (#4267) Bugfix: Conversion between Label and Image with original scaling (#4272) Address concurrent refresh in plugin list during multiple (un)installs (#4283) Delay import of _npe2 module in napari.&lt;strong&gt;main&lt;/strong&gt; to prevent duplicate discovery of plugins (#4311) Fix black line ellipse (#4312) Fix Labels.fill when Labels.data is an xarray.DataArray (#4314) Fix image and label layer values reported in GUI status bar when display is 3D (#4315) Quick fix for colormap updates not updating QtColorBox. (#4321) Update &lt;code&gt;black&lt;/code&gt; version because of break of private API in its dependency (#4327) Fix progress update signature (#4333) move pixel center offset code into _ImageBase (#4352) Fix TextManager to work with vispy when using string constants (#4362) Fix format string encoding for all numeric features (#4363) Bugfix/broadcast projections by reducing number of axes (keepdims=False) (#4376) Correctly order vispy layers on insertion (#4433) napari --info: list npe2 plugins (#4445) Bugfix/Add affine to base_dict via _get_base_state() (#4453) Fix layer control pop-up issue (#4460) fix Re-setting shapes data to initial data fails, but only in 3D (#4550) Make sure we pass plugin through if opening file as stack (#4515) Fix update of plugins and disable update button if not available on conda forge (for bundle) (#4512) Connect napari events first to EventEmitter (#4480) Fix AttributeError: 'LayerList' object has no attribute 'name' (#4276) Fix _BaseEventedItemModel.flags (#4558) Bug fix: blending multichannel images and 3D points (#4567) Fix checkable menu entries when using PySide2 backend (#4581) Documentation New Example: Creating reproducible screenshots with a viewer loop (#3947) add workshops (#4188) Replace image pyramid with multiscale image in the docs. (#4202) Uniform install instructions. (#4206) Use features instead of properties in &lt;code&gt;bbox_annotator&lt;/code&gt; example (#4218) DOC: pep on python.org have moved. (#4237) Fix quick start links (#4239) Add napari.yaml to first plugin file layout (#4243) Improve \"index\" pages content (#4251) Fix links in docs (#4257) Bring back example notebook from back in time. (#4261) Fix README links Contributing Guide, Mission&amp;amp;Values, Code of Conduct, &amp;amp; GovModel (#4269) Minor copy update: Usage page (#4278) Minor copy update: Segmentation tutorial page (#4279) Minor copy update: Annotations tutorial page (#4280) Minor copy update: Tracking tutorial page (#4282) Add napari.utils.notifications to the API docs (#4286) Added sphinx-gallery (#4288) Add NAP process for major proposals (#4299) Update best_practices.md (#4305) Fix broken link and adds packaging page to toc (#4335) Add napari.utils.events to API doc (#4338) add alt text workshop (#4373) Add and/or update documentation alt text (#4375) Add napari.window to API docs (#4379) Convert remaining .gifs to .webm (#4392) Add naps to the TOC (#4407) DOC Fix Broken links in the governance section of README (#4408) DOC Fix error in Using the image layer &amp;gt; A simple example (#4411) DOC Small fixes in 'Using the image layer' (#4418) Fix docs warnings related to NAPs (#4429) Add parser for Events section in docstrings (#4430) Fixes several sphinx warnings. (#4432) DOC Fix typo in 'Using the shapes layer' (#4438) Fix events rendering in docs for components.LayerList (#4442) Add NAP1: institutional and funding partners (#4446) Update to the documentation: add viewer.dims.current_step tips (#4454) Add information about new file opening behaviour (#4516) API Changes Update file opening behavior to ensure consistency across command line and GUI. (#4347) Warn user when preferred plugin for a file is missing (#4545) Make &lt;code&gt;builtins&lt;/code&gt; default plugin for &lt;code&gt;viewer.open&lt;/code&gt; (#4574) UI Changes Hide console toggle button and ignore corresponding keybinding for ipython (#4240) (Note: previously, this button was present but opened an empty/broken console, so this is strictly an improvement!) Allow resizing left dock widgets (#4368) Add filename pattern to reader associations to preference dialog (#4459) Add preference saving from dialog for folders with extensions #4535 Make sure npe2 and npe1 builtins are available in dialogs (#4575) Open reader dialog when running napari from shell (#4569) Deprecations Build Tools singularity and docker container images from CI (#3965) Test bundle installation in CI (#4307) Use conda-forge/napari-feedstock source on main (#4309) add project_urls to setup.cfg metadata to improve project metadata on PyPI (#4317) Fix minreq test take 3. (#4329) &lt;code&gt;bundle_conda&lt;/code&gt;: ignore unlink errors on cleanup (#4387) Move nap flowchart to lfs (#4403) Use installer version instead of napari version for default paths (#4444) add custom final condarc to bundle (#4447) Add doc specific Makefile (#4452) Set &lt;code&gt;TMP&lt;/code&gt; on Windows+Mamba subprocesses if not set (#4462) Update test_typing.yml (#4475) Fix make-typestubs: use union for type hint instead of '|' (#4476) [conda] rework how plugin install/remove subprocesses receive the parent environment (#4520) [conda] revert default installation path (#4525) Pin vispy to &amp;lt;0.11 to prevent future breakages (#4594) Other Pull Requests adds citation file (#3470) Add tests for _npe2.py (#4103) Decrease LFS size, gif -&amp;gt; webm. (#4207) Run PNG crush on all Pngs. (#4208) Refactor toward fixing local value capturing. (#4212) Minor error message improvement. (#4219) Bump npe2 to 0.2.0 and fix typing tests (#4241) Remove headless test ignore, move orient_plane_normal test (#4245) [pre-commit.ci] pre-commit autoupdate (#4255) catch elementwise comparison warning that now shows frequently on layer creation (#4256) fix octree imports (#4264) Raise error when binding a button to a generator function (#4265) MAINT: coverage lines +1 (#4297) bump scipy minimum requirement from 1.4.0 to 1.4.1 (#4310) MAINT: separate ImportError from ModuleNotFoundError (#4339) [pre-commit.ci] pre-commit autoupdate (#4354) Remove 'of' from 'in this example of we will' (#4356) Fix npe2 import according to 0.3.0 deprecation warning (#4367) [pre-commit.ci] pre-commit autoupdate (#4378) add test for generate_3D_edge_meshes (#4416) Fix mypy error in CI (#4439) Make npe2 writer test more lenient (#4457) 33 authors added to this release (alphabetical) aeisenbarth - @aeisenbarth alisterburt - @alisterburt Andrey Aristov - @aaristov Andy Sweet - @andy-sweet chili-chiu - @chili-chiu Chris Wood - @cwood1967 David Stansby - @dstansby Draga Doncila Pop - @DragaDoncila Eric Perlman - @perlman Genevieve Buckley - @GenevieveBuckley Gonzalo Peña-Castellanos - @goanpeca Gregory Lee - @grlee77 Grzegorz Bokota - @Czaki Isabela Presedo-Floyd - @isabela-pf Jaime Rodríguez-Guerra - @jaimergp Jan-Hendrik Müller - @kolibril13 Juan Nunez-Iglesias - @jni Justin Kiggins - @neuromusic Lorenzo Gaifas - @brisvag Lucy Liu - @lucyleeow Marc Boucsein - @MBPhys Marcelo Zoccoler - @zoccoler Martin Weigert - @maweigert Matthias Bussonnier - @Carreau Melissa Weber Mendonça - @melissawm Pam - @ppwadhwa Peter Sobolewski - @psobolewskiPhD pre-commit-ci[bot] - @pre-commit-ci[bot] Talley Lambert - @tlambert03 Tom di Mino - @tdimino Tru Huynh - @truatpasteurdotfr Yuki Mochizuki - @2dx Ziyang Liu - @potating-potato 42 reviewers added to this release (alphabetical) Alan R Lowe - @quantumjot alisterburt - @alisterburt","license":"BSD 3-Clause \"New\" or \"Revised\" License, Open Access","note":"DOI: 10.5281/ZENODO.6598542","publisher":"Zenodo","source":"DOI.org (Datacite)","title":"napari: a multi-dimensional image viewer for Python","title-short":"napari","URL":"https://zenodo.org/record/6598542","version":"v0.4.16","author":[{"family":"Sofroniew","given":"Nicholas"},{"family":"Lambert","given":"Talley"},{"family":"Evans","given":"Kira"},{"family":"Nunez-Iglesias","given":"Juan"},{"family":"Bokota","given":"Grzegorz"},{"family":"Winston","given":"Philip"},{"family":"Peña-Castellanos","given":"Gonzalo"},{"family":"Yamauchi","given":"Kevin"},{"family":"Bussonnier","given":"Matthias"},{"family":"Doncila Pop","given":"Draga"},{"family":"Can Solak","given":"Ahmet"},{"family":"Liu","given":"Ziyang"},{"family":"Wadhwa","given":"Pam"},{"family":"Burt","given":"Alister"},{"family":"Buckley","given":"Genevieve"},{"family":"Sweet","given":"Andrew"},{"family":"Migas","given":"Lukasz"},{"family":"Hilsenstein","given":"Volker"},{"family":"Gaifas","given":"Lorenzo"},{"family":"Bragantini","given":"Jordão"},{"family":"Rodríguez-Guerra","given":"Jaime"},{"family":"Muñoz","given":"Hector"},{"family":"Freeman","given":"Jeremy"},{"family":"Boone","given":"Peter"},{"family":"Lowe","given":"Alan"},{"family":"Gohlke","given":"Christoph"},{"family":"Royer","given":"Loic"},{"family":"PIERRÉ","given":"Andrea"},{"family":"Har-Gil","given":"Hagai"},{"family":"McGovern","given":"Abigail"}],"accessed":{"date-parts":[["2024",10,6]]},"issued":{"date-parts":[["2022",5,31]]}}}],"schema":"https://github.com/citation-style-language/schema/raw/master/csl-citation.json"} </w:instrText>
+      </w:r>
+      <w:r>
+        <w:rPr>
+          <w:rFonts w:ascii="Verdana" w:hAnsi="Verdana"/>
+        </w:rPr>
+        <w:fldChar w:fldCharType="separate"/>
+      </w:r>
+      <w:r>
+        <w:rPr>
+          <w:rFonts w:ascii="Verdana" w:hAnsi="Verdana"/>
+        </w:rPr>
+        <w:t>[34]</w:t>
+      </w:r>
+      <w:r>
+        <w:rPr>
+          <w:rFonts w:ascii="Verdana" w:hAnsi="Verdana"/>
+        </w:rPr>
+        <w:fldChar w:fldCharType="end"/>
+      </w:r>
+      <w:r>
+        <w:rPr>
+          <w:rFonts w:ascii="Verdana" w:hAnsi="Verdana"/>
+        </w:rPr>
+        <w:t xml:space="preserve">. </w:t>
+      </w:r>
+      <w:commentRangeEnd w:id="66"/>
       <w:r>
         <w:rPr>
           <w:rStyle w:val="CommentReference"/>
         </w:rPr>
-        <w:commentReference w:id="77"/>
+        <w:commentReference w:id="66"/>
+      </w:r>
+      <w:r>
+        <w:rPr>
+          <w:rFonts w:ascii="Verdana" w:hAnsi="Verdana"/>
+        </w:rPr>
+        <w:t>For this purpose, the bone segmentation obtained in the first frame was aligned (translated and rotated)</w:t>
+      </w:r>
+      <w:r>
+        <w:rPr>
+          <w:rFonts w:ascii="Verdana" w:hAnsi="Verdana"/>
+        </w:rPr>
+        <w:t xml:space="preserve"> </w:t>
+      </w:r>
+      <w:r>
+        <w:rPr>
+          <w:rFonts w:ascii="Verdana" w:hAnsi="Verdana"/>
+        </w:rPr>
+        <w:t>manually</w:t>
+      </w:r>
+      <w:r>
+        <w:rPr>
+          <w:rFonts w:ascii="Verdana" w:hAnsi="Verdana"/>
+        </w:rPr>
+        <w:t xml:space="preserve"> to match the new bone positions in subsequent frames.</w:t>
       </w:r>
     </w:p>
     <w:p>
@@ -4293,89 +4279,6 @@
           <w:rFonts w:ascii="Verdana" w:hAnsi="Verdana"/>
         </w:rPr>
       </w:pPr>
-      <w:commentRangeStart w:id="78"/>
-      <w:r>
-        <w:rPr>
-          <w:rFonts w:ascii="Verdana" w:hAnsi="Verdana"/>
-        </w:rPr>
-        <w:t xml:space="preserve">To compare the accuracy and reliability of the proposed bone tracking algorithm, segmentation was performed manually for all frames and datasets using the Napari (v.4.16) image processing software </w:t>
-      </w:r>
-      <w:r>
-        <w:rPr>
-          <w:rFonts w:ascii="Verdana" w:hAnsi="Verdana"/>
-        </w:rPr>
-        <w:fldChar w:fldCharType="begin"/>
-      </w:r>
-      <w:r>
-        <w:rPr>
-          <w:rFonts w:ascii="Verdana" w:hAnsi="Verdana"/>
-        </w:rPr>
-        <w:instrText xml:space="preserve"> ADDIN ZOTERO_ITEM CSL_CITATION {"citationID":"Jl6dS0ok","properties":{"formattedCitation":"[33]","plainCitation":"[33]","noteIndex":0},"citationItems":[{"id":361,"uris":["http://zotero.org/users/13606484/items/P24V6AWL"],"itemData":{"id":361,"type":"software","abstract":"napari 0.4.16 &lt;pre&gt;&lt;code class=\"lang-{note}\"&gt;These are the preliminary release notes for 0.4.16 release candidates. The final release notes will be posted with the release on 2022-05-31. &lt;/code&gt;&lt;/pre&gt; We're happy to announce the release of napari 0.4.16! napari is a fast, interactive, multi-dimensional image viewer for Python. It's designed for browsing, annotating, and analyzing large multi-dimensional images. It's built on top of Qt (for the GUI), vispy (for performant GPU-based rendering), and the scientific Python stack (numpy, scipy). For more information, examples, and documentation, please visit our website. File Opening Changes in 0.4.16 Prior to &lt;code&gt;npe2&lt;/code&gt;, file opening with plugins worked through a cascade of function calls trying different readers until one worked, or all failed, in which case an error would be raised. Preferences for readers could be set by reordering hook implementations in the Call Order preference dialog. This behavior was slow, confusing, and often led to unexpected results. You can see more discussion on this in issue #4000. &lt;code&gt;npe2&lt;/code&gt; supports readers declaring a list of accepted filename patterns, and PR #3799 added a dialog for users to select a plugin to read their file (if more than one was available), and save a preference for that file extension. Before removing plugin call order, we want to make sure that file opening behavior across the GUI and command line is predictable, reproducible and explicit. After discussion in #4102, #4111 and this zulip thread, we decided that as a guiding principle, calling &lt;code&gt;viewer.open&lt;/code&gt; should not infer a plugin choice for you, and any inference behavior should be opt in. This has led to the following API and GUI changes &lt;code&gt;builtins&lt;/code&gt; is now the default value for the &lt;code&gt;plugin&lt;/code&gt; argument in &lt;code&gt;viewer.open&lt;/code&gt;. This means you should &lt;strong&gt;always&lt;/strong&gt; explicitly pass a plugin to &lt;code&gt;viewer.open&lt;/code&gt;, if you don't want to use &lt;code&gt;builtins&lt;/code&gt; (and we encourage you to pass the argument anyway). To specify a plugin in a Python script: &lt;pre&gt;&lt;code class=\"lang-python\"&gt; import napari viewer = napari.Viewer() viewer.open('my-path.tif') # this will throw MultipleReaderError if napari_tifffile is installed as both it and builtins could open the file viewer.open('my-path.tif', plugin='napari_tifffile') # this won't &lt;/code&gt;&lt;/pre&gt; &lt;code&gt;viewer.open&lt;/code&gt; will &lt;strong&gt;not&lt;/strong&gt; inspect your file extension preferences, and will not choose among available plugins if you wish to opt into the \"gui-like\" behavior where your preferences are respected and we infer a plugin if just one is compatible with your file path, you must explicitly use &lt;code&gt;plugin=None&lt;/code&gt; To opt into plugin inference behavior: &lt;pre&gt;&lt;code class=\"lang-python\"&gt; import napari viewer = napari.Viewer() viewer.open('my-path.nd2', plugin=None) &lt;/code&gt;&lt;/pre&gt; If multiple plugins could read your file, you will see a &lt;code&gt;MultipleReaderError&lt;/code&gt; A preferred reader missing from current plugins will trigger a warning, but the preference will be otherwise ignored A preferred reader failing to read your file will result in an error e.g. if you saved &lt;code&gt;napari_tifffile&lt;/code&gt; as a preference for TIFFs but then tried to open a broken file To save a preference for a file pattern in Python, use: &lt;pre&gt;&lt;code class=\"lang-python\"&gt; from napari.settings import get_settings get_settings().plugins.extension2reader['*.tif'] = 'napari_tifffile' get_settings().plugins.extension2reader['*.zarr'] = 'napari-ome-zarr' &lt;/code&gt;&lt;/pre&gt; When opening a file through a GUI pathway (drag &amp;amp; drop, File -&amp;gt; Open, Open Sample) with no preferences saved, you are provided with a dialog allowing you to choose among the various plugins that are compatible with your file This dialog also allows you to save a preference for files and folders with extensions This dialog also pops up if a preferred reader fails to open your file This dialog does not pop up if only one plugin can open your file Running &lt;code&gt;napari path&lt;/code&gt; in the shell will also provide the reader dialog. You can still pass through a plugin choice, or layer keyword arguments To specify a plugin at the command line, use: &lt;pre&gt;&lt;code class=\"lang-sh\"&gt;napari my-path.tif --plugin napari_tifffile &lt;/code&gt;&lt;/pre&gt; Preference saving for file reading is now supported for filename patterns accepted by &lt;code&gt;npe2&lt;/code&gt; readers, rather than strictly file extensions Existing preferences for file extensions will be automatically updated e.g. &lt;code&gt;.tif&lt;/code&gt; will become &lt;code&gt;*.tif&lt;/code&gt; Reader preferences for filename patterns can be saved in the GUI via the preference dialog Reader preferences for folders are not yet supported in the GUI preference dialog - use the Python method above This will be addressed by the next release We have thought carefully about these choices, but there are still some open questions to address, and features to implement. Some of these are captured across the issues listed below, and we'd love to hear any feedback you have about the new behavior! How can we support selecting an individual reader within plugins that offer multiple #4391 If two plugins can read a file, and one is builtins, should we use the other plugin as it's likely more bespoke #4389 Provide a way to \"force\" the reader dialog to open regardless of saved preferences #4388 Add filename pattern support for folders npe2 #155 Highlights Added sphinx-gallery (#4288) Add NAP process for major proposals (#4299) Add ColorEncoding privately with tests (#4357) Implement &lt;code&gt;TextManager&lt;/code&gt; with &lt;code&gt;StringEncoding&lt;/code&gt; (#4198) Add NAP1: institutional and funding partners (#4446) New Features Add alt-text to nbscreenshot output HTML images (#3825) Support of transformation parameters for the interaction box (#4301) Add function to show error in notification manager (#4369) Improvements Faster 2D shape layer creation (#3867) Npe2 enable/disable support (#4086) Use QFormLayout for layer control grid (#4195) Implement &lt;code&gt;TextManager&lt;/code&gt; with &lt;code&gt;StringEncoding&lt;/code&gt; (#4198) Add size argument to Viewer.screenshot() (#4201) fix error message when no reader available (#4254) Allow remote .tiff files to be loaded (#4284) refactor shape resizing logic and bugfix for #4262 (#4291) Accept None for scale (#4295) Rewrite ellipse discretization from scratch (#4330) Add ColorEncoding privately with tests (#4357) Update TextManager benchmarks to use string/features (#4364) add is_diagonal utility and Transform property (#4370) Add points size slider tooltip. (#4393) Split_channel makes base channel translucent, rest additive (#4394) Vispy 0.10 (#4401) Use syntax highlighter when printing stacktrace in GUI (#4414) Accelerate adding large numbers of points (#4549) use mip minip cutoff (#4556) Warn user when preferred plugin for a file is missing (#4545) Add preference saving from dialog for folders with extensions (#4535) Add filename pattern to reader associations to preference dialog (#4459) use imageio v2 api (#4537) Bug Fixes Fix erroneous point deletion when pressing delete key on layer (#4259) Bugfix: Divide by zero error making empty shapes layer (#4267) Bugfix: Conversion between Label and Image with original scaling (#4272) Address concurrent refresh in plugin list during multiple (un)installs (#4283) Delay import of _npe2 module in napari.&lt;strong&gt;main&lt;/strong&gt; to prevent duplicate discovery of plugins (#4311) Fix black line ellipse (#4312) Fix Labels.fill when Labels.data is an xarray.DataArray (#4314) Fix image and label layer values reported in GUI status bar when display is 3D (#4315) Quick fix for colormap updates not updating QtColorBox. (#4321) Update &lt;code&gt;black&lt;/code&gt; version because of break of private API in its dependency (#4327) Fix progress update signature (#4333) move pixel center offset code into _ImageBase (#4352) Fix TextManager to work with vispy when using string constants (#4362) Fix format string encoding for all numeric features (#4363) Bugfix/broadcast projections by reducing number of axes (keepdims=False) (#4376) Correctly order vispy layers on insertion (#4433) napari --info: list npe2 plugins (#4445) Bugfix/Add affine to base_dict via _get_base_state() (#4453) Fix layer control pop-up issue (#4460) fix Re-setting shapes data to initial data fails, but only in 3D (#4550) Make sure we pass plugin through if opening file as stack (#4515) Fix update of plugins and disable update button if not available on conda forge (for bundle) (#4512) Connect napari events first to EventEmitter (#4480) Fix AttributeError: 'LayerList' object has no attribute 'name' (#4276) Fix _BaseEventedItemModel.flags (#4558) Bug fix: blending multichannel images and 3D points (#4567) Fix checkable menu entries when using PySide2 backend (#4581) Documentation New Example: Creating reproducible screenshots with a viewer loop (#3947) add workshops (#4188) Replace image pyramid with multiscale image in the docs. (#4202) Uniform install instructions. (#4206) Use features instead of properties in &lt;code&gt;bbox_annotator&lt;/code&gt; example (#4218) DOC: pep on python.org have moved. (#4237) Fix quick start links (#4239) Add napari.yaml to first plugin file layout (#4243) Improve \"index\" pages content (#4251) Fix links in docs (#4257) Bring back example notebook from back in time. (#4261) Fix README links Contributing Guide, Mission&amp;amp;Values, Code of Conduct, &amp;amp; GovModel (#4269) Minor copy update: Usage page (#4278) Minor copy update: Segmentation tutorial page (#4279) Minor copy update: Annotations tutorial page (#4280) Minor copy update: Tracking tutorial page (#4282) Add napari.utils.notifications to the API docs (#4286) Added sphinx-gallery (#4288) Add NAP process for major proposals (#4299) Update best_practices.md (#4305) Fix broken link and adds packaging page to toc (#4335) Add napari.utils.events to API doc (#4338) add alt text workshop (#4373) Add and/or update documentation alt text (#4375) Add napari.window to API docs (#4379) Convert remaining .gifs to .webm (#4392) Add naps to the TOC (#4407) DOC Fix Broken links in the governance section of README (#4408) DOC Fix error in Using the image layer &amp;gt; A simple example (#4411) DOC Small fixes in 'Using the image layer' (#4418) Fix docs warnings related to NAPs (#4429) Add parser for Events section in docstrings (#4430) Fixes several sphinx warnings. (#4432) DOC Fix typo in 'Using the shapes layer' (#4438) Fix events rendering in docs for components.LayerList (#4442) Add NAP1: institutional and funding partners (#4446) Update to the documentation: add viewer.dims.current_step tips (#4454) Add information about new file opening behaviour (#4516) API Changes Update file opening behavior to ensure consistency across command line and GUI. (#4347) Warn user when preferred plugin for a file is missing (#4545) Make &lt;code&gt;builtins&lt;/code&gt; default plugin for &lt;code&gt;viewer.open&lt;/code&gt; (#4574) UI Changes Hide console toggle button and ignore corresponding keybinding for ipython (#4240) (Note: previously, this button was present but opened an empty/broken console, so this is strictly an improvement!) Allow resizing left dock widgets (#4368) Add filename pattern to reader associations to preference dialog (#4459) Add preference saving from dialog for folders with extensions #4535 Make sure npe2 and npe1 builtins are available in dialogs (#4575) Open reader dialog when running napari from shell (#4569) Deprecations Build Tools singularity and docker container images from CI (#3965) Test bundle installation in CI (#4307) Use conda-forge/napari-feedstock source on main (#4309) add project_urls to setup.cfg metadata to improve project metadata on PyPI (#4317) Fix minreq test take 3. (#4329) &lt;code&gt;bundle_conda&lt;/code&gt;: ignore unlink errors on cleanup (#4387) Move nap flowchart to lfs (#4403) Use installer version instead of napari version for default paths (#4444) add custom final condarc to bundle (#4447) Add doc specific Makefile (#4452) Set &lt;code&gt;TMP&lt;/code&gt; on Windows+Mamba subprocesses if not set (#4462) Update test_typing.yml (#4475) Fix make-typestubs: use union for type hint instead of '|' (#4476) [conda] rework how plugin install/remove subprocesses receive the parent environment (#4520) [conda] revert default installation path (#4525) Pin vispy to &amp;lt;0.11 to prevent future breakages (#4594) Other Pull Requests adds citation file (#3470) Add tests for _npe2.py (#4103) Decrease LFS size, gif -&amp;gt; webm. (#4207) Run PNG crush on all Pngs. (#4208) Refactor toward fixing local value capturing. (#4212) Minor error message improvement. (#4219) Bump npe2 to 0.2.0 and fix typing tests (#4241) Remove headless test ignore, move orient_plane_normal test (#4245) [pre-commit.ci] pre-commit autoupdate (#4255) catch elementwise comparison warning that now shows frequently on layer creation (#4256) fix octree imports (#4264) Raise error when binding a button to a generator function (#4265) MAINT: coverage lines +1 (#4297) bump scipy minimum requirement from 1.4.0 to 1.4.1 (#4310) MAINT: separate ImportError from ModuleNotFoundError (#4339) [pre-commit.ci] pre-commit autoupdate (#4354) Remove 'of' from 'in this example of we will' (#4356) Fix npe2 import according to 0.3.0 deprecation warning (#4367) [pre-commit.ci] pre-commit autoupdate (#4378) add test for generate_3D_edge_meshes (#4416) Fix mypy error in CI (#4439) Make npe2 writer test more lenient (#4457) 33 authors added to this release (alphabetical) aeisenbarth - @aeisenbarth alisterburt - @alisterburt Andrey Aristov - @aaristov Andy Sweet - @andy-sweet chili-chiu - @chili-chiu Chris Wood - @cwood1967 David Stansby - @dstansby Draga Doncila Pop - @DragaDoncila Eric Perlman - @perlman Genevieve Buckley - @GenevieveBuckley Gonzalo Peña-Castellanos - @goanpeca Gregory Lee - @grlee77 Grzegorz Bokota - @Czaki Isabela Presedo-Floyd - @isabela-pf Jaime Rodríguez-Guerra - @jaimergp Jan-Hendrik Müller - @kolibril13 Juan Nunez-Iglesias - @jni Justin Kiggins - @neuromusic Lorenzo Gaifas - @brisvag Lucy Liu - @lucyleeow Marc Boucsein - @MBPhys Marcelo Zoccoler - @zoccoler Martin Weigert - @maweigert Matthias Bussonnier - @Carreau Melissa Weber Mendonça - @melissawm Pam - @ppwadhwa Peter Sobolewski - @psobolewskiPhD pre-commit-ci[bot] - @pre-commit-ci[bot] Talley Lambert - @tlambert03 Tom di Mino - @tdimino Tru Huynh - @truatpasteurdotfr Yuki Mochizuki - @2dx Ziyang Liu - @potating-potato 42 reviewers added to this release (alphabetical) Alan R Lowe - @quantumjot alisterburt - @alisterburt","license":"BSD 3-Clause \"New\" or \"Revised\" License, Open Access","note":"DOI: 10.5281/ZENODO.6598542","publisher":"Zenodo","source":"DOI.org (Datacite)","title":"napari: a multi-dimensional image viewer for Python","title-short":"napari","URL":"https://zenodo.org/record/6598542","version":"v0.4.16","author":[{"family":"Sofroniew","given":"Nicholas"},{"family":"Lambert","given":"Talley"},{"family":"Evans","given":"Kira"},{"family":"Nunez-Iglesias","given":"Juan"},{"family":"Bokota","given":"Grzegorz"},{"family":"Winston","given":"Philip"},{"family":"Peña-Castellanos","given":"Gonzalo"},{"family":"Yamauchi","given":"Kevin"},{"family":"Bussonnier","given":"Matthias"},{"family":"Doncila Pop","given":"Draga"},{"family":"Can Solak","given":"Ahmet"},{"family":"Liu","given":"Ziyang"},{"family":"Wadhwa","given":"Pam"},{"family":"Burt","given":"Alister"},{"family":"Buckley","given":"Genevieve"},{"family":"Sweet","given":"Andrew"},{"family":"Migas","given":"Lukasz"},{"family":"Hilsenstein","given":"Volker"},{"family":"Gaifas","given":"Lorenzo"},{"family":"Bragantini","given":"Jordão"},{"family":"Rodríguez-Guerra","given":"Jaime"},{"family":"Muñoz","given":"Hector"},{"family":"Freeman","given":"Jeremy"},{"family":"Boone","given":"Peter"},{"family":"Lowe","given":"Alan"},{"family":"Gohlke","given":"Christoph"},{"family":"Royer","given":"Loic"},{"family":"PIERRÉ","given":"Andrea"},{"family":"Har-Gil","given":"Hagai"},{"family":"McGovern","given":"Abigail"}],"accessed":{"date-parts":[["2024",10,6]]},"issued":{"date-parts":[["2022",5,31]]}}}],"schema":"https://github.com/citation-style-language/schema/raw/master/csl-citation.json"} </w:instrText>
-      </w:r>
-      <w:r>
-        <w:rPr>
-          <w:rFonts w:ascii="Verdana" w:hAnsi="Verdana"/>
-        </w:rPr>
-        <w:fldChar w:fldCharType="separate"/>
-      </w:r>
-      <w:r>
-        <w:rPr>
-          <w:rFonts w:ascii="Verdana" w:hAnsi="Verdana"/>
-        </w:rPr>
-        <w:t>[33]</w:t>
-      </w:r>
-      <w:r>
-        <w:rPr>
-          <w:rFonts w:ascii="Verdana" w:hAnsi="Verdana"/>
-        </w:rPr>
-        <w:fldChar w:fldCharType="end"/>
-      </w:r>
-      <w:r>
-        <w:rPr>
-          <w:rFonts w:ascii="Verdana" w:hAnsi="Verdana"/>
-        </w:rPr>
-        <w:t xml:space="preserve">. </w:t>
-      </w:r>
-      <w:commentRangeEnd w:id="78"/>
-      <w:r>
-        <w:rPr>
-          <w:rStyle w:val="CommentReference"/>
-        </w:rPr>
-        <w:commentReference w:id="78"/>
-      </w:r>
-      <w:r>
-        <w:rPr>
-          <w:rFonts w:ascii="Verdana" w:hAnsi="Verdana"/>
-        </w:rPr>
-        <w:t>For this purpose, the bone segmentation obtained in the first frame was aligned (translated and rotated)</w:t>
-      </w:r>
-      <w:r>
-        <w:rPr>
-          <w:rFonts w:ascii="Verdana" w:hAnsi="Verdana"/>
-        </w:rPr>
-        <w:t xml:space="preserve"> </w:t>
-      </w:r>
-      <w:r>
-        <w:rPr>
-          <w:rFonts w:ascii="Verdana" w:hAnsi="Verdana"/>
-        </w:rPr>
-        <w:t>manually</w:t>
-      </w:r>
-      <w:r>
-        <w:rPr>
-          <w:rFonts w:ascii="Verdana" w:hAnsi="Verdana"/>
-        </w:rPr>
-        <w:t xml:space="preserve"> to match the new bone positions in subsequent frames.</w:t>
-      </w:r>
-    </w:p>
-    <w:p>
-      <w:pPr>
-        <w:spacing w:line="360" w:lineRule="auto"/>
-        <w:jc w:val="both"/>
-        <w:rPr>
-          <w:rFonts w:ascii="Verdana" w:hAnsi="Verdana"/>
-        </w:rPr>
-      </w:pPr>
       <w:r>
         <w:rPr>
           <w:rFonts w:ascii="Verdana" w:hAnsi="Verdana"/>
@@ -4394,7 +4297,7 @@
         </w:rPr>
         <w:t xml:space="preserve">segmentations, relative bone positions were quantified using centroid-based measurements. </w:t>
       </w:r>
-      <w:ins w:id="79" w:author="Brisson, Nicholas" w:date="2025-01-14T23:52:00Z">
+      <w:ins w:id="67" w:author="Brisson, Nicholas" w:date="2025-01-14T23:52:00Z">
         <w:r>
           <w:rPr>
             <w:rFonts w:ascii="Verdana" w:hAnsi="Verdana"/>
@@ -4405,7 +4308,7 @@
           <w:rPr>
             <w:rFonts w:ascii="Verdana" w:hAnsi="Verdana"/>
             <w:highlight w:val="yellow"/>
-            <w:rPrChange w:id="80" w:author="Brisson, Nicholas" w:date="2025-01-14T23:52:00Z">
+            <w:rPrChange w:id="68" w:author="Brisson, Nicholas" w:date="2025-01-14T23:52:00Z">
               <w:rPr>
                 <w:rFonts w:ascii="Verdana" w:hAnsi="Verdana"/>
               </w:rPr>
@@ -4413,12 +4316,12 @@
           </w:rPr>
           <w:t xml:space="preserve">MORE METHODS DESCRIPTION </w:t>
         </w:r>
-        <w:commentRangeStart w:id="81"/>
+        <w:commentRangeStart w:id="69"/>
         <w:r>
           <w:rPr>
             <w:rFonts w:ascii="Verdana" w:hAnsi="Verdana"/>
             <w:highlight w:val="yellow"/>
-            <w:rPrChange w:id="82" w:author="Brisson, Nicholas" w:date="2025-01-14T23:52:00Z">
+            <w:rPrChange w:id="70" w:author="Brisson, Nicholas" w:date="2025-01-14T23:52:00Z">
               <w:rPr>
                 <w:rFonts w:ascii="Verdana" w:hAnsi="Verdana"/>
               </w:rPr>
@@ -4426,12 +4329,12 @@
           </w:rPr>
           <w:t>NEEDED</w:t>
         </w:r>
-        <w:commentRangeEnd w:id="81"/>
+        <w:commentRangeEnd w:id="69"/>
         <w:r>
           <w:rPr>
             <w:rStyle w:val="CommentReference"/>
           </w:rPr>
-          <w:commentReference w:id="81"/>
+          <w:commentReference w:id="69"/>
         </w:r>
         <w:r>
           <w:rPr>
@@ -4440,7 +4343,7 @@
           <w:t>].</w:t>
         </w:r>
       </w:ins>
-      <w:ins w:id="83" w:author="Brisson, Nicholas" w:date="2025-01-14T23:56:00Z">
+      <w:ins w:id="71" w:author="Brisson, Nicholas" w:date="2025-01-14T23:56:00Z">
         <w:r>
           <w:rPr>
             <w:rFonts w:ascii="Verdana" w:hAnsi="Verdana"/>
@@ -4451,7 +4354,7 @@
           <w:rPr>
             <w:rFonts w:ascii="Verdana" w:hAnsi="Verdana"/>
             <w:highlight w:val="yellow"/>
-            <w:rPrChange w:id="84" w:author="Brisson, Nicholas" w:date="2025-01-14T23:57:00Z">
+            <w:rPrChange w:id="72" w:author="Brisson, Nicholas" w:date="2025-01-14T23:57:00Z">
               <w:rPr>
                 <w:rFonts w:ascii="Verdana" w:hAnsi="Verdana"/>
               </w:rPr>
@@ -4460,12 +4363,12 @@
           <w:t xml:space="preserve">[This approach was selected as </w:t>
         </w:r>
       </w:ins>
-      <w:ins w:id="85" w:author="Brisson, Nicholas" w:date="2025-01-14T23:57:00Z">
+      <w:ins w:id="73" w:author="Brisson, Nicholas" w:date="2025-01-14T23:57:00Z">
         <w:r>
           <w:rPr>
             <w:rFonts w:ascii="Verdana" w:hAnsi="Verdana"/>
             <w:highlight w:val="yellow"/>
-            <w:rPrChange w:id="86" w:author="Brisson, Nicholas" w:date="2025-01-14T23:57:00Z">
+            <w:rPrChange w:id="74" w:author="Brisson, Nicholas" w:date="2025-01-14T23:57:00Z">
               <w:rPr>
                 <w:rFonts w:ascii="Verdana" w:hAnsi="Verdana"/>
               </w:rPr>
@@ -4473,12 +4376,12 @@
           </w:rPr>
           <w:t xml:space="preserve">a basic way to quantify the relative motion between </w:t>
         </w:r>
-        <w:commentRangeStart w:id="87"/>
+        <w:commentRangeStart w:id="75"/>
         <w:r>
           <w:rPr>
             <w:rFonts w:ascii="Verdana" w:hAnsi="Verdana"/>
             <w:highlight w:val="yellow"/>
-            <w:rPrChange w:id="88" w:author="Brisson, Nicholas" w:date="2025-01-14T23:57:00Z">
+            <w:rPrChange w:id="76" w:author="Brisson, Nicholas" w:date="2025-01-14T23:57:00Z">
               <w:rPr>
                 <w:rFonts w:ascii="Verdana" w:hAnsi="Verdana"/>
               </w:rPr>
@@ -4486,18 +4389,18 @@
           </w:rPr>
           <w:t>bones</w:t>
         </w:r>
-        <w:commentRangeEnd w:id="87"/>
+        <w:commentRangeEnd w:id="75"/>
         <w:r>
           <w:rPr>
             <w:rStyle w:val="CommentReference"/>
           </w:rPr>
-          <w:commentReference w:id="87"/>
+          <w:commentReference w:id="75"/>
         </w:r>
         <w:r>
           <w:rPr>
             <w:rFonts w:ascii="Verdana" w:hAnsi="Verdana"/>
             <w:highlight w:val="yellow"/>
-            <w:rPrChange w:id="89" w:author="Brisson, Nicholas" w:date="2025-01-14T23:57:00Z">
+            <w:rPrChange w:id="77" w:author="Brisson, Nicholas" w:date="2025-01-14T23:57:00Z">
               <w:rPr>
                 <w:rFonts w:ascii="Verdana" w:hAnsi="Verdana"/>
               </w:rPr>
@@ -4506,7 +4409,7 @@
           <w:t>]</w:t>
         </w:r>
       </w:ins>
-      <w:ins w:id="90" w:author="Brisson, Nicholas" w:date="2025-01-14T23:59:00Z">
+      <w:ins w:id="78" w:author="Brisson, Nicholas" w:date="2025-01-14T23:59:00Z">
         <w:r>
           <w:rPr>
             <w:rFonts w:ascii="Verdana" w:hAnsi="Verdana"/>
@@ -4515,7 +4418,7 @@
           <w:t>.</w:t>
         </w:r>
       </w:ins>
-      <w:ins w:id="91" w:author="Brisson, Nicholas" w:date="2025-01-14T23:52:00Z">
+      <w:ins w:id="79" w:author="Brisson, Nicholas" w:date="2025-01-14T23:52:00Z">
         <w:r>
           <w:rPr>
             <w:rFonts w:ascii="Verdana" w:hAnsi="Verdana"/>
@@ -4529,8 +4432,8 @@
         </w:rPr>
         <w:t>The centroid position was calculated for both the tibial and femoral segmentations in each frame. In the sagittal plane view, the relative displacement between the femoral and tibial centroids was measured in two directions:</w:t>
       </w:r>
-      <w:commentRangeStart w:id="92"/>
-      <w:commentRangeStart w:id="93"/>
+      <w:commentRangeStart w:id="80"/>
+      <w:commentRangeStart w:id="81"/>
       <w:r>
         <w:rPr>
           <w:rFonts w:ascii="Verdana" w:hAnsi="Verdana"/>
@@ -4543,7 +4446,7 @@
         </w:rPr>
         <w:t>horizontal and vertical in the image plane, with the origin at the top</w:t>
       </w:r>
-      <w:ins w:id="94" w:author="Brisson, Nicholas" w:date="2025-01-15T00:01:00Z">
+      <w:ins w:id="82" w:author="Brisson, Nicholas" w:date="2025-01-15T00:01:00Z">
         <w:r>
           <w:rPr>
             <w:rFonts w:ascii="Verdana" w:hAnsi="Verdana"/>
@@ -4551,7 +4454,7 @@
           <w:t xml:space="preserve"> </w:t>
         </w:r>
       </w:ins>
-      <w:del w:id="95" w:author="Brisson, Nicholas" w:date="2025-01-15T00:01:00Z">
+      <w:del w:id="83" w:author="Brisson, Nicholas" w:date="2025-01-15T00:01:00Z">
         <w:r>
           <w:rPr>
             <w:rFonts w:ascii="Verdana" w:hAnsi="Verdana"/>
@@ -4577,19 +4480,19 @@
         </w:rPr>
         <w:t>increasing downward and to the right.</w:t>
       </w:r>
-      <w:commentRangeEnd w:id="92"/>
+      <w:commentRangeEnd w:id="80"/>
       <w:r>
         <w:rPr>
           <w:rStyle w:val="CommentReference"/>
         </w:rPr>
-        <w:commentReference w:id="92"/>
-      </w:r>
-      <w:commentRangeEnd w:id="93"/>
+        <w:commentReference w:id="80"/>
+      </w:r>
+      <w:commentRangeEnd w:id="81"/>
       <w:r>
         <w:rPr>
           <w:rStyle w:val="CommentReference"/>
         </w:rPr>
-        <w:commentReference w:id="93"/>
+        <w:commentReference w:id="81"/>
       </w:r>
     </w:p>
     <w:p>
@@ -4636,19 +4539,19 @@
         </w:rPr>
         <w:t xml:space="preserve">dynamic MRI knee motion device’s optical sensor </w:t>
       </w:r>
-      <w:commentRangeStart w:id="96"/>
+      <w:commentRangeStart w:id="84"/>
       <w:r>
         <w:rPr>
           <w:rFonts w:ascii="Verdana" w:hAnsi="Verdana"/>
         </w:rPr>
         <w:t>was normalized to a 'flexion percentage' scale, where -100% represents the minimum device arm angle (maximum knee flexion position), and +100% marks the return to the minimum device arm angle (return to maximum flexion position).</w:t>
       </w:r>
-      <w:commentRangeEnd w:id="96"/>
+      <w:commentRangeEnd w:id="84"/>
       <w:r>
         <w:rPr>
           <w:rStyle w:val="CommentReference"/>
         </w:rPr>
-        <w:commentReference w:id="96"/>
+        <w:commentReference w:id="84"/>
       </w:r>
     </w:p>
     <w:p>
@@ -4665,19 +4568,19 @@
         </w:rPr>
         <w:t xml:space="preserve">The </w:t>
       </w:r>
-      <w:commentRangeStart w:id="97"/>
+      <w:commentRangeStart w:id="85"/>
       <w:r>
         <w:rPr>
           <w:rFonts w:ascii="Verdana" w:hAnsi="Verdana"/>
         </w:rPr>
         <w:t xml:space="preserve">tracking accuracy </w:t>
       </w:r>
-      <w:commentRangeEnd w:id="97"/>
+      <w:commentRangeEnd w:id="85"/>
       <w:r>
         <w:rPr>
           <w:rStyle w:val="CommentReference"/>
         </w:rPr>
-        <w:commentReference w:id="97"/>
+        <w:commentReference w:id="85"/>
       </w:r>
       <w:r>
         <w:rPr>
@@ -4685,19 +4588,19 @@
         </w:rPr>
         <w:t xml:space="preserve">was evaluated using the cost function described in section 2.2, </w:t>
       </w:r>
-      <w:commentRangeStart w:id="98"/>
+      <w:commentRangeStart w:id="86"/>
       <w:r>
         <w:rPr>
           <w:rFonts w:ascii="Verdana" w:hAnsi="Verdana"/>
         </w:rPr>
         <w:t>which quantifies the distance between the transformed reference points and the detected bone edges. The cost function value divided by the total number of reference points provided an average alignment error in millimeters for each bone in each frame.</w:t>
       </w:r>
-      <w:commentRangeEnd w:id="98"/>
+      <w:commentRangeEnd w:id="86"/>
       <w:r>
         <w:rPr>
           <w:rStyle w:val="CommentReference"/>
         </w:rPr>
-        <w:commentReference w:id="98"/>
+        <w:commentReference w:id="86"/>
       </w:r>
     </w:p>
     <w:p>
@@ -4709,20 +4612,28 @@
           <w:u w:val="single"/>
         </w:rPr>
       </w:pPr>
-      <w:commentRangeStart w:id="99"/>
+      <w:commentRangeStart w:id="87"/>
+      <w:commentRangeStart w:id="88"/>
       <w:r>
         <w:rPr>
           <w:rFonts w:ascii="Verdana" w:hAnsi="Verdana"/>
           <w:u w:val="single"/>
         </w:rPr>
-        <w:t>3. Results and Discussion</w:t>
-      </w:r>
-      <w:commentRangeEnd w:id="99"/>
+        <w:t>3. Results</w:t>
+      </w:r>
+      <w:commentRangeEnd w:id="87"/>
       <w:r>
         <w:rPr>
           <w:rStyle w:val="CommentReference"/>
         </w:rPr>
-        <w:commentReference w:id="99"/>
+        <w:commentReference w:id="87"/>
+      </w:r>
+      <w:commentRangeEnd w:id="88"/>
+      <w:r>
+        <w:rPr>
+          <w:rStyle w:val="CommentReference"/>
+        </w:rPr>
+        <w:commentReference w:id="88"/>
       </w:r>
     </w:p>
     <w:p>
@@ -4737,7 +4648,44 @@
         <w:rPr>
           <w:rFonts w:ascii="Verdana" w:hAnsi="Verdana"/>
         </w:rPr>
-        <w:t xml:space="preserve">The semi-automated tracking algorithm successfully tracked both the tibia and femur edges throughout the motion cycle for all five subjects, with a combined average alignment error of 0.40 ± 0.02 mm for both bones. </w:t>
+        <w:t>The semi-automated tracking algorithm successfully tracked both the tibia and femur edges throughout the motion cycle for all five subjects</w:t>
+      </w:r>
+      <w:r>
+        <w:rPr>
+          <w:rFonts w:ascii="Verdana" w:hAnsi="Verdana"/>
+        </w:rPr>
+        <w:t>.</w:t>
+      </w:r>
+      <w:r>
+        <w:rPr>
+          <w:rFonts w:ascii="Verdana" w:hAnsi="Verdana"/>
+        </w:rPr>
+        <w:t xml:space="preserve"> </w:t>
+      </w:r>
+      <w:r>
+        <w:rPr>
+          <w:rFonts w:ascii="Verdana" w:hAnsi="Verdana"/>
+        </w:rPr>
+        <w:t xml:space="preserve">When averaged across both bones, all frames, and all datasets, the alignment error between the </w:t>
+      </w:r>
+      <w:r>
+        <w:rPr>
+          <w:rFonts w:ascii="Verdana" w:hAnsi="Verdana"/>
+        </w:rPr>
+        <w:lastRenderedPageBreak/>
+        <w:t xml:space="preserve">transformed reference points and detected bone edges was 0.40 ± 0.02 mm. </w:t>
+      </w:r>
+      <w:r>
+        <w:rPr>
+          <w:rFonts w:ascii="Verdana" w:hAnsi="Verdana"/>
+        </w:rPr>
+        <w:t>The semi-automated method required less than 5 minutes of processing time per dataset, compared to approximately 15 minutes needed for manual segmentation of all frames in a single dataset.</w:t>
+      </w:r>
+      <w:r>
+        <w:rPr>
+          <w:rFonts w:ascii="Verdana" w:hAnsi="Verdana"/>
+        </w:rPr>
+        <w:t xml:space="preserve"> </w:t>
       </w:r>
       <w:r>
         <w:rPr>
@@ -4751,8 +4699,7 @@
         <w:rPr>
           <w:rFonts w:ascii="Verdana" w:hAnsi="Verdana"/>
         </w:rPr>
-        <w:lastRenderedPageBreak/>
-        <w:t>demonstrates the tracking results at different points in the motion cycle, showing the segmented bone contours overlaid on the original CINE frames. The semi-automated method required less than 5 minutes of processing time per dataset, compared to approximately 15 minutes needed for manual segmentation of all frames in a single dataset.</w:t>
+        <w:t xml:space="preserve">demonstrates the tracking results at different points in the motion cycle, showing the segmented bone contours overlaid on the original CINE frames. </w:t>
       </w:r>
     </w:p>
     <w:p>
@@ -4766,12 +4713,6 @@
       <w:r>
         <w:rPr>
           <w:rFonts w:ascii="Verdana" w:hAnsi="Verdana"/>
-        </w:rPr>
-        <w:t xml:space="preserve">The osteokinematics of the tibia with respect to the femur using both manual and semi-automated segmentation methods is shown in </w:t>
-      </w:r>
-      <w:r>
-        <w:rPr>
-          <w:rFonts w:ascii="Verdana" w:hAnsi="Verdana"/>
           <w:b/>
           <w:bCs/>
         </w:rPr>
@@ -4781,7 +4722,19 @@
         <w:rPr>
           <w:rFonts w:ascii="Verdana" w:hAnsi="Verdana"/>
         </w:rPr>
-        <w:t>. The horizontal displacement showed a consistent linear trend across both extension and flexion phases, ranging from approximately 8 mm to 28 mm through the motion cycle. The vertical displacement remained relatively constant around 57 mm, with total variation of approximately 2 mm across the cycle. Both manual and semi-automated methods demonstrated similar motion patterns, with the semi-automated method showing consistently smaller standard deviations across all measurements, indicating higher precision and measurement reliability.</w:t>
+        <w:t xml:space="preserve"> shows the quantitative analysis o</w:t>
+      </w:r>
+      <w:r>
+        <w:rPr>
+          <w:rFonts w:ascii="Verdana" w:hAnsi="Verdana"/>
+        </w:rPr>
+        <w:t xml:space="preserve">f relative bone </w:t>
+      </w:r>
+      <w:r>
+        <w:rPr>
+          <w:rFonts w:ascii="Verdana" w:hAnsi="Verdana"/>
+        </w:rPr>
+        <w:t>motion, which revealed consistent patterns across all subjects. The horizontal displacement of the tibial centroid relative to the femoral centroid showed a linear trend during both extension and flexion phases, ranging from approximately 8 mm to 28 mm through the motion cycle. The vertical displacement remained relatively constant around 57 mm, with total variation of approximately 2 mm across the cycle. Both manual and semi-automated methods demonstrated similar motion patterns, with the semi-automated method showing consistently smaller standard deviations across all measurements.</w:t>
       </w:r>
     </w:p>
     <w:p>
@@ -4790,85 +4743,15 @@
         <w:jc w:val="both"/>
         <w:rPr>
           <w:rFonts w:ascii="Verdana" w:hAnsi="Verdana"/>
-        </w:rPr>
-      </w:pPr>
-      <w:r>
-        <w:rPr>
-          <w:rFonts w:ascii="Verdana" w:hAnsi="Verdana"/>
-        </w:rPr>
-        <w:t xml:space="preserve">The ability to precisely quantify relative bone positions in healthy volunteers (n=5) demonstrates the technical feasibility of our bone tracking approach. As this study focused on algorithm development, establishing normative bone motion parameters and their variations across populations would be the subject of future dedicated studies. This capability could be particularly valuable for studying conditions that alter normal knee mechanics. Ligament injuries can affect joint stability, leading to increased laxity </w:t>
-      </w:r>
-      <w:r>
-        <w:rPr>
-          <w:rFonts w:ascii="Verdana" w:hAnsi="Verdana"/>
-        </w:rPr>
-        <w:fldChar w:fldCharType="begin"/>
-      </w:r>
-      <w:r>
-        <w:rPr>
-          <w:rFonts w:ascii="Verdana" w:hAnsi="Verdana"/>
-        </w:rPr>
-        <w:instrText xml:space="preserve"> ADDIN ZOTERO_ITEM CSL_CITATION {"citationID":"kfmi22Mf","properties":{"formattedCitation":"[34]","plainCitation":"[34]","noteIndex":0},"citationItems":[{"id":383,"uris":["http://zotero.org/users/13606484/items/3TK4XQD9"],"itemData":{"id":383,"type":"article-journal","abstract":"PURPOSE: To investigate the longitudinal changes in landing mechanics and knee kinematics for patients both before and 3 years after anterior cruciate ligament reconstruction (ACLR) and to investigate the association between changes in landing mechanics and magnetic resonance knee kinematics.\nMETHODS: Thirty-one ACLR patients were included in the study. All patients underwent magnetic resonance imaging and biomechanical analysis of a drop-landing task using the injured knee and contralateral knee preoperatively and at 6 months and 3 years after ACLR. For evaluations of knee joint anteroposterior laxity, tibial position was calculated using quantitative loaded magnetic resonance methods.\nRESULTS: The ACLR knee exhibited a significantly lower peak vertical ground reaction force and peak external knee flexion moment and angle at 6 months compared with the contralateral knee; however, the differences were resolved at 3 years. Tibial position was significantly more anterior on the injured side, and the side-to-side difference (SSD) in tibial position exhibited a significant increase from 6 months to 3 years. Among ACLR knees, a greater SSD in peak knee flexion moment at 6 months was associated with an increase in the SSD in anterior tibial translation from 6 months to 3 years.\nCONCLUSIONS: Although landing mechanics and clinical outcomes recovered in patients with ACLR in this study, anteroposterior translation failed to be restored at 3 years after surgery. In addition, patients who have low knee flexion moments in early stages could have greater anteroposterior laxity.\nCLINICAL RELEVANCE: Because of the adverse consequences of abnormal knee kinetics on anterior laxity after ACLR, efforts to improve knee movement patterns should be initiated.","container-title":"Arthroscopy: The Journal of Arthroscopic &amp; Related Surgery: Official Publication of the Arthroscopy Association of North America and the International Arthroscopy Association","DOI":"10.1016/j.arthro.2019.01.050","ISSN":"1526-3231","issue":"7","journalAbbreviation":"Arthroscopy","language":"eng","note":"PMID: 31227398\nPMCID: PMC10938056","page":"2072-2079","source":"PubMed","title":"Increases in Joint Laxity After Anterior Cruciate Ligament Reconstruction Are Associated With Sagittal Biomechanical Asymmetry","volume":"35","author":[{"family":"Shimizu","given":"Tomohiro"},{"family":"Cheng","given":"Zoe"},{"family":"Samaan","given":"Michael A."},{"family":"Tanaka","given":"Matthew S."},{"family":"Souza","given":"Richard B."},{"family":"Li","given":"Xiaojuan"},{"family":"Ma","given":"C. Benjamin"}],"issued":{"date-parts":[["2019",7]]}}}],"schema":"https://github.com/citation-style-language/schema/raw/master/csl-citation.json"} </w:instrText>
-      </w:r>
-      <w:r>
-        <w:rPr>
-          <w:rFonts w:ascii="Verdana" w:hAnsi="Verdana"/>
-        </w:rPr>
-        <w:fldChar w:fldCharType="separate"/>
-      </w:r>
-      <w:r>
-        <w:rPr>
-          <w:rFonts w:ascii="Verdana" w:hAnsi="Verdana"/>
-        </w:rPr>
-        <w:t>[34]</w:t>
-      </w:r>
-      <w:r>
-        <w:rPr>
-          <w:rFonts w:ascii="Verdana" w:hAnsi="Verdana"/>
-        </w:rPr>
-        <w:fldChar w:fldCharType="end"/>
-      </w:r>
-      <w:r>
-        <w:rPr>
-          <w:rFonts w:ascii="Verdana" w:hAnsi="Verdana"/>
-        </w:rPr>
-        <w:t xml:space="preserve">. Additionally, these injuries can result in altered movement patterns during functional activities, as demonstrated in studies of ACL deficiency showing changes in tibial motion </w:t>
-      </w:r>
-      <w:r>
-        <w:rPr>
-          <w:rFonts w:ascii="Verdana" w:hAnsi="Verdana"/>
-        </w:rPr>
-        <w:fldChar w:fldCharType="begin"/>
-      </w:r>
-      <w:r>
-        <w:rPr>
-          <w:rFonts w:ascii="Verdana" w:hAnsi="Verdana"/>
-        </w:rPr>
-        <w:instrText xml:space="preserve"> ADDIN ZOTERO_ITEM CSL_CITATION {"citationID":"4aJBnL7G","properties":{"formattedCitation":"[35]","plainCitation":"[35]","noteIndex":0},"citationItems":[{"id":43,"uris":["http://zotero.org/users/13606484/items/EQCHRRUB"],"itemData":{"id":43,"type":"article-journal","abstract":"Kinematics measured during a short arc quadriceps knee extension exercise were compared in the knees of functionally unstable ACL-deficient patients, these patients' uninjured knees, and uninjured control subjects' knees. Cine phase contrast dynamic magnetic resonance imaging, in combination with a model-based tracking algorithm developed by the authors, was used to measure tibiofemoral kinematics as the subjects performed the active, supine posture knee extension exercise in the terminal 30 degrees of motion. Two determinants of tibiofemoral motion were measured: anterior/posterior location of the tibia relative to the femur, and axial rotation of the tibia relative to the femur. We hypothesized that more anterior tibial positioning, as well as differences in axial tibial rotation patterns, would be observed in ACL-deficient (ACL-D) knees when compared to uninjured knees. Multifactor ANOVA analyses were used to determine the dependence of the kinematic variables on (i) side (injured vs. uninjured, matched by subject in the control group), (ii) flexion angle measured at five-degree increments, and (iii) subject group (ACL-injured vs. control). Statistically significant anterior translation and external tibial rotation (screw home motion) accompanying knee extension were found. The ACL-D knees of the injured group exhibited significantly more anterior tibial positioning than the uninjured knees of these subjects (average difference over extension range=3.4+/-2.8 mm, p&lt;0.01 at all angles compared), as well as the matched knees of the control subjects. There was a significant effect of interaction between side and subject group on A/P tibial position. We did not find significant differences in external tibial rotation associated with ACL deficiency. The changes to active joint kinematics documented in this entirely noninvasive study may contribute to cartilage degradation in ACL-D knees, and encourage more extensive investigations using similar methodology in the future.","container-title":"Journal of Orthopaedic Research: Official Publication of the Orthopaedic Research Society","DOI":"10.1002/jor.20016","ISSN":"0736-0266","issue":"2","journalAbbreviation":"J Orthop Res","language":"eng","note":"PMID: 16435346","page":"132-140","source":"PubMed","title":"Altered knee kinematics in ACL-deficient non-copers: a comparison using dynamic MRI","title-short":"Altered knee kinematics in ACL-deficient non-copers","volume":"24","author":[{"family":"Barrance","given":"Peter J."},{"family":"Williams","given":"Glenn N."},{"family":"Snyder-Mackler","given":"Lynn"},{"family":"Buchanan","given":"Thomas S."}],"issued":{"date-parts":[["2006",2]]}}}],"schema":"https://github.com/citation-style-language/schema/raw/master/csl-citation.json"} </w:instrText>
-      </w:r>
-      <w:r>
-        <w:rPr>
-          <w:rFonts w:ascii="Verdana" w:hAnsi="Verdana"/>
-        </w:rPr>
-        <w:fldChar w:fldCharType="separate"/>
-      </w:r>
-      <w:r>
-        <w:rPr>
-          <w:rFonts w:ascii="Verdana" w:hAnsi="Verdana"/>
-        </w:rPr>
-        <w:t>[35]</w:t>
-      </w:r>
-      <w:r>
-        <w:rPr>
-          <w:rFonts w:ascii="Verdana" w:hAnsi="Verdana"/>
-        </w:rPr>
-        <w:fldChar w:fldCharType="end"/>
-      </w:r>
-      <w:r>
-        <w:rPr>
-          <w:rFonts w:ascii="Verdana" w:hAnsi="Verdana"/>
-        </w:rPr>
-        <w:t>. Our method's precision could potentially detect such subtle deviations from normal motion patterns. While the clinical interpretation of such differences would require careful validation in future studies with specific patient cohorts, the precision and efficiency of our tracking method makes it a promising tool for comparative analyses between normal and pathological joint motion patterns.</w:t>
+          <w:u w:val="single"/>
+        </w:rPr>
+      </w:pPr>
+      <w:r>
+        <w:rPr>
+          <w:rFonts w:ascii="Verdana" w:hAnsi="Verdana"/>
+          <w:u w:val="single"/>
+        </w:rPr>
+        <w:t xml:space="preserve">4. Discussion </w:t>
       </w:r>
     </w:p>
     <w:p>
@@ -4877,15 +4760,43 @@
         <w:jc w:val="both"/>
         <w:rPr>
           <w:rFonts w:ascii="Verdana" w:hAnsi="Verdana"/>
-          <w:u w:val="single"/>
-        </w:rPr>
-      </w:pPr>
-      <w:r>
-        <w:rPr>
-          <w:rFonts w:ascii="Verdana" w:hAnsi="Verdana"/>
-          <w:u w:val="single"/>
-        </w:rPr>
-        <w:t xml:space="preserve">4. Conclusion </w:t>
+        </w:rPr>
+      </w:pPr>
+      <w:r>
+        <w:rPr>
+          <w:rFonts w:ascii="Verdana" w:hAnsi="Verdana"/>
+        </w:rPr>
+        <w:t>The results demonstrate the technical feasibility of our semi-automated bone tracking approach for analyzing knee motion during flexion-extension movements.</w:t>
+      </w:r>
+      <w:r>
+        <w:rPr>
+          <w:rFonts w:ascii="Verdana" w:hAnsi="Verdana"/>
+        </w:rPr>
+        <w:t xml:space="preserve"> </w:t>
+      </w:r>
+      <w:r>
+        <w:rPr>
+          <w:rFonts w:ascii="Verdana" w:hAnsi="Verdana"/>
+        </w:rPr>
+        <w:t>The method achieved sub-millimeter alignment accuracy (0.40 ± 0.02 mm) while significantly reducing processing time compared to manual segmentation.</w:t>
+      </w:r>
+      <w:r>
+        <w:rPr>
+          <w:rFonts w:ascii="Verdana" w:hAnsi="Verdana"/>
+        </w:rPr>
+        <w:t xml:space="preserve"> </w:t>
+      </w:r>
+      <w:r>
+        <w:rPr>
+          <w:rFonts w:ascii="Verdana" w:hAnsi="Verdana"/>
+        </w:rPr>
+        <w:t>The smaller standard deviations observed with the semi-automated method suggest improved measurement consistency compared to manual tracking, likely due to the algorithmic approach being less susceptible to human variability in frame-to-frame segmentation.</w:t>
+      </w:r>
+      <w:r>
+        <w:rPr>
+          <w:rFonts w:ascii="Verdana" w:hAnsi="Verdana"/>
+        </w:rPr>
+        <w:t xml:space="preserve"> </w:t>
       </w:r>
     </w:p>
     <w:p>
@@ -4900,14 +4811,7 @@
         <w:rPr>
           <w:rFonts w:ascii="Verdana" w:hAnsi="Verdana"/>
         </w:rPr>
-        <w:t xml:space="preserve">This study presents a novel semi-automated method for tracking bone motion in 2D sagittal CINE MRI sequences during controlled knee flexion-extension movements. The method significantly reduces processing time compared to manual segmentation while improving measurement reliability. The ability to </w:t>
-      </w:r>
-      <w:r>
-        <w:rPr>
-          <w:rFonts w:ascii="Verdana" w:hAnsi="Verdana"/>
-        </w:rPr>
-        <w:lastRenderedPageBreak/>
-        <w:t>efficiently quantify relative femoral and tibial positions during motion makes this approach valuable for analyzing joint movement patterns. This technical advancement contributes to the broader goal of understanding normal and pathological knee function through dynamic MRI analysis.</w:t>
+        <w:t>The method successfully quantified two-dimensional motion patterns in the sagittal plane across all subjects. The measurements revealed consistent trends: a systematic change in horizontal displacement (8-28 mm) through the flexion-extension cycle, and a relatively stable vertical displacement (57 ± 2 mm). The consistency of these measurements across repeated motion cycles and between subjects demonstrates the method's ability to capture reproducible motion patterns, though establishing normative ranges would require larger population studies.</w:t>
       </w:r>
     </w:p>
     <w:p>
@@ -4918,6 +4822,133 @@
           <w:rFonts w:ascii="Verdana" w:hAnsi="Verdana"/>
         </w:rPr>
       </w:pPr>
+      <w:r>
+        <w:rPr>
+          <w:rFonts w:ascii="Verdana" w:hAnsi="Verdana"/>
+        </w:rPr>
+        <w:lastRenderedPageBreak/>
+        <w:t>This method's ability to precisely track bone motion could be particularly valuable for studying conditions that alter normal knee mechanics. Ligament injuries can affect joint stability and lead to increased laxity</w:t>
+      </w:r>
+      <w:r>
+        <w:rPr>
+          <w:rFonts w:ascii="Verdana" w:hAnsi="Verdana"/>
+        </w:rPr>
+        <w:t xml:space="preserve"> </w:t>
+      </w:r>
+      <w:r>
+        <w:rPr>
+          <w:rFonts w:ascii="Verdana" w:hAnsi="Verdana"/>
+        </w:rPr>
+        <w:fldChar w:fldCharType="begin"/>
+      </w:r>
+      <w:r>
+        <w:rPr>
+          <w:rFonts w:ascii="Verdana" w:hAnsi="Verdana"/>
+        </w:rPr>
+        <w:instrText xml:space="preserve"> ADDIN ZOTERO_ITEM CSL_CITATION {"citationID":"kfmi22Mf","properties":{"formattedCitation":"[35]","plainCitation":"[35]","noteIndex":0},"citationItems":[{"id":383,"uris":["http://zotero.org/users/13606484/items/3TK4XQD9"],"itemData":{"id":383,"type":"article-journal","abstract":"PURPOSE: To investigate the longitudinal changes in landing mechanics and knee kinematics for patients both before and 3 years after anterior cruciate ligament reconstruction (ACLR) and to investigate the association between changes in landing mechanics and magnetic resonance knee kinematics.\nMETHODS: Thirty-one ACLR patients were included in the study. All patients underwent magnetic resonance imaging and biomechanical analysis of a drop-landing task using the injured knee and contralateral knee preoperatively and at 6 months and 3 years after ACLR. For evaluations of knee joint anteroposterior laxity, tibial position was calculated using quantitative loaded magnetic resonance methods.\nRESULTS: The ACLR knee exhibited a significantly lower peak vertical ground reaction force and peak external knee flexion moment and angle at 6 months compared with the contralateral knee; however, the differences were resolved at 3 years. Tibial position was significantly more anterior on the injured side, and the side-to-side difference (SSD) in tibial position exhibited a significant increase from 6 months to 3 years. Among ACLR knees, a greater SSD in peak knee flexion moment at 6 months was associated with an increase in the SSD in anterior tibial translation from 6 months to 3 years.\nCONCLUSIONS: Although landing mechanics and clinical outcomes recovered in patients with ACLR in this study, anteroposterior translation failed to be restored at 3 years after surgery. In addition, patients who have low knee flexion moments in early stages could have greater anteroposterior laxity.\nCLINICAL RELEVANCE: Because of the adverse consequences of abnormal knee kinetics on anterior laxity after ACLR, efforts to improve knee movement patterns should be initiated.","container-title":"Arthroscopy: The Journal of Arthroscopic &amp; Related Surgery: Official Publication of the Arthroscopy Association of North America and the International Arthroscopy Association","DOI":"10.1016/j.arthro.2019.01.050","ISSN":"1526-3231","issue":"7","journalAbbreviation":"Arthroscopy","language":"eng","note":"PMID: 31227398\nPMCID: PMC10938056","page":"2072-2079","source":"PubMed","title":"Increases in Joint Laxity After Anterior Cruciate Ligament Reconstruction Are Associated With Sagittal Biomechanical Asymmetry","volume":"35","author":[{"family":"Shimizu","given":"Tomohiro"},{"family":"Cheng","given":"Zoe"},{"family":"Samaan","given":"Michael A."},{"family":"Tanaka","given":"Matthew S."},{"family":"Souza","given":"Richard B."},{"family":"Li","given":"Xiaojuan"},{"family":"Ma","given":"C. Benjamin"}],"issued":{"date-parts":[["2019",7]]}}}],"schema":"https://github.com/citation-style-language/schema/raw/master/csl-citation.json"} </w:instrText>
+      </w:r>
+      <w:r>
+        <w:rPr>
+          <w:rFonts w:ascii="Verdana" w:hAnsi="Verdana"/>
+        </w:rPr>
+        <w:fldChar w:fldCharType="separate"/>
+      </w:r>
+      <w:r>
+        <w:rPr>
+          <w:rFonts w:ascii="Verdana" w:hAnsi="Verdana"/>
+        </w:rPr>
+        <w:t>[35]</w:t>
+      </w:r>
+      <w:r>
+        <w:rPr>
+          <w:rFonts w:ascii="Verdana" w:hAnsi="Verdana"/>
+        </w:rPr>
+        <w:fldChar w:fldCharType="end"/>
+      </w:r>
+      <w:r>
+        <w:rPr>
+          <w:rFonts w:ascii="Verdana" w:hAnsi="Verdana"/>
+        </w:rPr>
+        <w:t>,</w:t>
+      </w:r>
+      <w:r>
+        <w:rPr>
+          <w:rFonts w:ascii="Verdana" w:hAnsi="Verdana"/>
+        </w:rPr>
+        <w:t xml:space="preserve"> </w:t>
+      </w:r>
+      <w:r>
+        <w:rPr>
+          <w:rFonts w:ascii="Verdana" w:hAnsi="Verdana"/>
+        </w:rPr>
+        <w:t>potentially resulting in altered movement patterns during functional activities.</w:t>
+      </w:r>
+      <w:r>
+        <w:rPr>
+          <w:rFonts w:ascii="Verdana" w:hAnsi="Verdana"/>
+        </w:rPr>
+        <w:t xml:space="preserve"> </w:t>
+      </w:r>
+      <w:r>
+        <w:rPr>
+          <w:rFonts w:ascii="Verdana" w:hAnsi="Verdana"/>
+        </w:rPr>
+        <w:t>This has been demonstrated in studies of ACL deficiency showing changes in tibial motion</w:t>
+      </w:r>
+      <w:r>
+        <w:rPr>
+          <w:rFonts w:ascii="Verdana" w:hAnsi="Verdana"/>
+        </w:rPr>
+        <w:t xml:space="preserve"> </w:t>
+      </w:r>
+      <w:r>
+        <w:rPr>
+          <w:rFonts w:ascii="Verdana" w:hAnsi="Verdana"/>
+        </w:rPr>
+        <w:fldChar w:fldCharType="begin"/>
+      </w:r>
+      <w:r>
+        <w:rPr>
+          <w:rFonts w:ascii="Verdana" w:hAnsi="Verdana"/>
+        </w:rPr>
+        <w:instrText xml:space="preserve"> ADDIN ZOTERO_ITEM CSL_CITATION {"citationID":"4aJBnL7G","properties":{"formattedCitation":"[36]","plainCitation":"[36]","noteIndex":0},"citationItems":[{"id":43,"uris":["http://zotero.org/users/13606484/items/EQCHRRUB"],"itemData":{"id":43,"type":"article-journal","abstract":"Kinematics measured during a short arc quadriceps knee extension exercise were compared in the knees of functionally unstable ACL-deficient patients, these patients' uninjured knees, and uninjured control subjects' knees. Cine phase contrast dynamic magnetic resonance imaging, in combination with a model-based tracking algorithm developed by the authors, was used to measure tibiofemoral kinematics as the subjects performed the active, supine posture knee extension exercise in the terminal 30 degrees of motion. Two determinants of tibiofemoral motion were measured: anterior/posterior location of the tibia relative to the femur, and axial rotation of the tibia relative to the femur. We hypothesized that more anterior tibial positioning, as well as differences in axial tibial rotation patterns, would be observed in ACL-deficient (ACL-D) knees when compared to uninjured knees. Multifactor ANOVA analyses were used to determine the dependence of the kinematic variables on (i) side (injured vs. uninjured, matched by subject in the control group), (ii) flexion angle measured at five-degree increments, and (iii) subject group (ACL-injured vs. control). Statistically significant anterior translation and external tibial rotation (screw home motion) accompanying knee extension were found. The ACL-D knees of the injured group exhibited significantly more anterior tibial positioning than the uninjured knees of these subjects (average difference over extension range=3.4+/-2.8 mm, p&lt;0.01 at all angles compared), as well as the matched knees of the control subjects. There was a significant effect of interaction between side and subject group on A/P tibial position. We did not find significant differences in external tibial rotation associated with ACL deficiency. The changes to active joint kinematics documented in this entirely noninvasive study may contribute to cartilage degradation in ACL-D knees, and encourage more extensive investigations using similar methodology in the future.","container-title":"Journal of Orthopaedic Research: Official Publication of the Orthopaedic Research Society","DOI":"10.1002/jor.20016","ISSN":"0736-0266","issue":"2","journalAbbreviation":"J Orthop Res","language":"eng","note":"PMID: 16435346","page":"132-140","source":"PubMed","title":"Altered knee kinematics in ACL-deficient non-copers: a comparison using dynamic MRI","title-short":"Altered knee kinematics in ACL-deficient non-copers","volume":"24","author":[{"family":"Barrance","given":"Peter J."},{"family":"Williams","given":"Glenn N."},{"family":"Snyder-Mackler","given":"Lynn"},{"family":"Buchanan","given":"Thomas S."}],"issued":{"date-parts":[["2006",2]]}}}],"schema":"https://github.com/citation-style-language/schema/raw/master/csl-citation.json"} </w:instrText>
+      </w:r>
+      <w:r>
+        <w:rPr>
+          <w:rFonts w:ascii="Verdana" w:hAnsi="Verdana"/>
+        </w:rPr>
+        <w:fldChar w:fldCharType="separate"/>
+      </w:r>
+      <w:r>
+        <w:rPr>
+          <w:rFonts w:ascii="Verdana" w:hAnsi="Verdana"/>
+        </w:rPr>
+        <w:t>[36]</w:t>
+      </w:r>
+      <w:r>
+        <w:rPr>
+          <w:rFonts w:ascii="Verdana" w:hAnsi="Verdana"/>
+        </w:rPr>
+        <w:fldChar w:fldCharType="end"/>
+      </w:r>
+      <w:r>
+        <w:rPr>
+          <w:rFonts w:ascii="Verdana" w:hAnsi="Verdana"/>
+        </w:rPr>
+        <w:t>.</w:t>
+      </w:r>
+      <w:r>
+        <w:rPr>
+          <w:rFonts w:ascii="Verdana" w:hAnsi="Verdana"/>
+        </w:rPr>
+        <w:t xml:space="preserve"> </w:t>
+      </w:r>
+      <w:r>
+        <w:rPr>
+          <w:rFonts w:ascii="Verdana" w:hAnsi="Verdana"/>
+        </w:rPr>
+        <w:t>While the clinical interpretation of such differences would require careful validation in future studies with specific patient cohorts, our method's precision and efficiency make it a promising tool for comparative analyses between normal and pathological joint motion patterns.</w:t>
+      </w:r>
     </w:p>
     <w:p>
       <w:pPr>
@@ -4925,38 +4956,13 @@
         <w:jc w:val="both"/>
         <w:rPr>
           <w:rFonts w:ascii="Verdana" w:hAnsi="Verdana"/>
-          <w:u w:val="single"/>
-        </w:rPr>
-      </w:pPr>
-      <w:commentRangeStart w:id="100"/>
-      <w:r>
-        <w:rPr>
-          <w:rFonts w:ascii="Verdana" w:hAnsi="Verdana"/>
-          <w:u w:val="single"/>
-        </w:rPr>
-        <w:t xml:space="preserve">5. </w:t>
-      </w:r>
-      <w:commentRangeStart w:id="101"/>
-      <w:r>
-        <w:rPr>
-          <w:rFonts w:ascii="Verdana" w:hAnsi="Verdana"/>
-          <w:u w:val="single"/>
-        </w:rPr>
-        <w:t>References</w:t>
-      </w:r>
-      <w:commentRangeEnd w:id="100"/>
-      <w:r>
-        <w:rPr>
-          <w:rStyle w:val="CommentReference"/>
-        </w:rPr>
-        <w:commentReference w:id="100"/>
-      </w:r>
-      <w:commentRangeEnd w:id="101"/>
-      <w:r>
-        <w:rPr>
-          <w:rStyle w:val="CommentReference"/>
-        </w:rPr>
-        <w:commentReference w:id="101"/>
+        </w:rPr>
+      </w:pPr>
+      <w:r>
+        <w:rPr>
+          <w:rFonts w:ascii="Verdana" w:hAnsi="Verdana"/>
+        </w:rPr>
+        <w:t>Several technical aspects of our approach contribute to its potential clinical utility. The method operates directly on dynamic MRI data without requiring additional static reference scans, streamlining the workflow. The semi-automated nature of the tracking reduces processing time while maintaining high precision, making it more practical for both research and clinical applications. Additionally, the ability to process sagittal plane CINE MRI data provides a balance between acquisition speed, spatial resolution, and motion information that is particularly relevant for analyzing knee flexion-extension patterns.</w:t>
       </w:r>
     </w:p>
     <w:p>
@@ -4965,133 +4971,247 @@
         <w:jc w:val="both"/>
         <w:rPr>
           <w:rFonts w:ascii="Verdana" w:hAnsi="Verdana"/>
-        </w:rPr>
-      </w:pPr>
+          <w:u w:val="single"/>
+        </w:rPr>
+      </w:pPr>
+      <w:r>
+        <w:rPr>
+          <w:rFonts w:ascii="Verdana" w:hAnsi="Verdana"/>
+          <w:u w:val="single"/>
+        </w:rPr>
+        <w:t>5</w:t>
+      </w:r>
+      <w:r>
+        <w:rPr>
+          <w:rFonts w:ascii="Verdana" w:hAnsi="Verdana"/>
+          <w:u w:val="single"/>
+        </w:rPr>
+        <w:t xml:space="preserve">. Conclusion </w:t>
+      </w:r>
     </w:p>
     <w:p>
       <w:pPr>
-        <w:pStyle w:val="Bibliography"/>
-      </w:pPr>
-      <w:r>
-        <w:rPr>
-          <w:rFonts w:ascii="Verdana" w:hAnsi="Verdana"/>
-        </w:rPr>
-        <w:fldChar w:fldCharType="begin"/>
-      </w:r>
-      <w:r>
-        <w:rPr>
-          <w:rFonts w:ascii="Verdana" w:hAnsi="Verdana"/>
-        </w:rPr>
-        <w:instrText xml:space="preserve"> ADDIN ZOTERO_BIBL {"uncited":[],"omitted":[],"custom":[]} CSL_BIBLIOGRAPHY </w:instrText>
-      </w:r>
-      <w:r>
-        <w:rPr>
-          <w:rFonts w:ascii="Verdana" w:hAnsi="Verdana"/>
-        </w:rPr>
-        <w:fldChar w:fldCharType="separate"/>
-      </w:r>
-      <w:r>
-        <w:t xml:space="preserve">1. </w:t>
-      </w:r>
-      <w:r>
-        <w:tab/>
-        <w:t>Postolka B, Taylor WR, Dätwyler K, Heller MO, List R, Schütz P. Interpretation of natural tibio-femoral kinematics critically depends upon the kinematic analysis approach: A survey and comparison of methodologies. Journal of Biomechanics 2022; 144 :111306. https://doi.org/10.1016/j.jbiomech.2022.111306</w:t>
+        <w:spacing w:line="360" w:lineRule="auto"/>
+        <w:jc w:val="both"/>
+        <w:rPr>
+          <w:rFonts w:ascii="Verdana" w:hAnsi="Verdana"/>
+        </w:rPr>
+      </w:pPr>
+      <w:r>
+        <w:rPr>
+          <w:rFonts w:ascii="Verdana" w:hAnsi="Verdana"/>
+        </w:rPr>
+        <w:t>This study presents a novel semi-automated method for tracking bone motion in 2D sagittal CINE MRI sequences during controlled knee flexion-extension movements. The method significantly reduces processing time compared to manual segmentation while improving measurement reliability. The ability to efficiently quantify relative femoral and tibial positions during motion makes this approach valuable for analyzing joint movement patterns. This technical advancement contributes to the broader goal of understanding normal and pathological knee function through dynamic MRI analysis.</w:t>
       </w:r>
     </w:p>
     <w:p>
       <w:pPr>
-        <w:pStyle w:val="Bibliography"/>
-      </w:pPr>
-      <w:r>
-        <w:t xml:space="preserve">2. </w:t>
-      </w:r>
-      <w:r>
-        <w:tab/>
-        <w:t>Tashman S, Anderst W. In-vivo measurement of dynamic joint motion using high speed biplane radiography and CT: application to canine ACL deficiency. J Biomech Eng 2003; 125 :238–45. https://doi.org/10.1115/1.1559896</w:t>
+        <w:spacing w:line="360" w:lineRule="auto"/>
+        <w:jc w:val="both"/>
+        <w:rPr>
+          <w:rFonts w:ascii="Verdana" w:hAnsi="Verdana"/>
+          <w:u w:val="single"/>
+          <w:lang w:val="en-150"/>
+        </w:rPr>
+      </w:pPr>
+      <w:r>
+        <w:rPr>
+          <w:rFonts w:ascii="Verdana" w:hAnsi="Verdana"/>
+          <w:u w:val="single"/>
+          <w:lang w:val="en-150"/>
+        </w:rPr>
+        <w:t xml:space="preserve">5. </w:t>
+      </w:r>
+      <w:r>
+        <w:rPr>
+          <w:rFonts w:ascii="Verdana" w:hAnsi="Verdana"/>
+          <w:u w:val="single"/>
+          <w:lang w:val="en-150"/>
+        </w:rPr>
+        <w:t>Declaration of Competing Interest</w:t>
       </w:r>
     </w:p>
     <w:p>
       <w:pPr>
-        <w:pStyle w:val="Bibliography"/>
-      </w:pPr>
-      <w:r>
-        <w:t xml:space="preserve">3. </w:t>
-      </w:r>
-      <w:r>
-        <w:tab/>
-        <w:t>D’Lima DD, Patil S, Steklov N, Colwell CW. The 2011 ABJS Nicolas Andry Award: ’Lab’-in-a-knee: in vivo knee forces, kinematics, and contact analysis. Clin Orthop Relat Res 2011; 469 :2953–70. https://doi.org/10.1007/s11999-011-1916-9</w:t>
+        <w:spacing w:line="360" w:lineRule="auto"/>
+        <w:jc w:val="both"/>
+        <w:rPr>
+          <w:rFonts w:ascii="Verdana" w:hAnsi="Verdana"/>
+          <w:lang w:val="en-150"/>
+        </w:rPr>
+      </w:pPr>
+      <w:r>
+        <w:rPr>
+          <w:rFonts w:ascii="Verdana" w:hAnsi="Verdana"/>
+          <w:lang w:val="en-150"/>
+        </w:rPr>
+        <w:t>The authors declare that they have no known competing financial interests or personal relationships that could have appeared to influence the work reported in this paper.</w:t>
       </w:r>
     </w:p>
     <w:p>
       <w:pPr>
-        <w:pStyle w:val="Bibliography"/>
-      </w:pPr>
-      <w:r>
-        <w:t xml:space="preserve">4. </w:t>
-      </w:r>
-      <w:r>
-        <w:tab/>
-        <w:t>Tashman S, Kopf S, Fu FH. The Kinematic Basis of Anterior Cruciate Ligament Reconstruction. Operative Techniques in Sports Medicine 2008; 16 :116–8. https://doi.org/10.1053/j.otsm.2008.10.005</w:t>
+        <w:spacing w:line="360" w:lineRule="auto"/>
+        <w:jc w:val="both"/>
+        <w:rPr>
+          <w:rFonts w:ascii="Verdana" w:hAnsi="Verdana"/>
+          <w:u w:val="single"/>
+          <w:lang w:val="en-150"/>
+        </w:rPr>
+      </w:pPr>
+      <w:r>
+        <w:rPr>
+          <w:rFonts w:ascii="Verdana" w:hAnsi="Verdana"/>
+          <w:u w:val="single"/>
+          <w:lang w:val="en-150"/>
+        </w:rPr>
+        <w:t>6</w:t>
+      </w:r>
+      <w:r>
+        <w:rPr>
+          <w:rFonts w:ascii="Verdana" w:hAnsi="Verdana"/>
+          <w:u w:val="single"/>
+          <w:lang w:val="en-150"/>
+        </w:rPr>
+        <w:t>. Funding Information</w:t>
       </w:r>
     </w:p>
     <w:p>
       <w:pPr>
-        <w:pStyle w:val="Bibliography"/>
-      </w:pPr>
-      <w:r>
-        <w:t xml:space="preserve">5. </w:t>
-      </w:r>
-      <w:r>
-        <w:tab/>
-        <w:t>Astephen JL, Deluzio KJ, Caldwell GE, Dunbar MJ. Biomechanical changes at the hip, knee, and ankle joints during gait are associated with knee osteoarthritis severity. Journal Orthopaedic Research 2008; 26 :332–41. https://doi.org/10.1002/jor.20496</w:t>
+        <w:spacing w:line="360" w:lineRule="auto"/>
+        <w:jc w:val="both"/>
+        <w:rPr>
+          <w:rFonts w:ascii="Verdana" w:hAnsi="Verdana"/>
+          <w:lang w:val="en-150"/>
+        </w:rPr>
+      </w:pPr>
+      <w:r>
+        <w:rPr>
+          <w:rFonts w:ascii="Verdana" w:hAnsi="Verdana"/>
+        </w:rPr>
+        <w:lastRenderedPageBreak/>
+        <w:t xml:space="preserve">This research was funded by the German Research Foundation (DFG – Deutsche </w:t>
+      </w:r>
+      <w:proofErr w:type="spellStart"/>
+      <w:r>
+        <w:rPr>
+          <w:rFonts w:ascii="Verdana" w:hAnsi="Verdana"/>
+        </w:rPr>
+        <w:t>Forschungsgemeinschaft</w:t>
+      </w:r>
+      <w:proofErr w:type="spellEnd"/>
+      <w:r>
+        <w:rPr>
+          <w:rFonts w:ascii="Verdana" w:hAnsi="Verdana"/>
+        </w:rPr>
+        <w:t>, BR 6698/1-1, KR 4783/2-1). The funding source had no role in the design of this study; in the collection, analysis and interpretation of data; in the writing of the article; and in the decision to submit the article for publication. </w:t>
       </w:r>
     </w:p>
     <w:p>
       <w:pPr>
-        <w:pStyle w:val="Bibliography"/>
-      </w:pPr>
-      <w:r>
-        <w:t xml:space="preserve">6. </w:t>
-      </w:r>
-      <w:r>
-        <w:tab/>
-        <w:t>Kaufman KR, Hughes C, Morrey BF, Morrey M, An KN. Gait characteristics of patients with knee osteoarthritis. Journal of Biomechanics 2001; 34 :907–15. https://doi.org/10.1016/S0021-9290(01)00036-7</w:t>
-      </w:r>
+        <w:spacing w:line="360" w:lineRule="auto"/>
+        <w:jc w:val="both"/>
+        <w:rPr>
+          <w:rFonts w:ascii="Verdana" w:hAnsi="Verdana"/>
+          <w:u w:val="single"/>
+          <w:lang w:val="en-150"/>
+        </w:rPr>
+      </w:pPr>
     </w:p>
     <w:p>
       <w:pPr>
-        <w:pStyle w:val="Bibliography"/>
-      </w:pPr>
-      <w:r>
-        <w:t xml:space="preserve">7. </w:t>
-      </w:r>
-      <w:r>
-        <w:tab/>
-        <w:t>Andriacchi TP, Koo S, Scanlan SF. Gait mechanics influence healthy cartilage morphology and osteoarthritis of the knee. J Bone Joint Surg Am 2009; 91 Suppl 1 :95–101. https://doi.org/10.2106/JBJS.H.01408</w:t>
+        <w:spacing w:line="360" w:lineRule="auto"/>
+        <w:jc w:val="both"/>
+        <w:rPr>
+          <w:rFonts w:ascii="Verdana" w:hAnsi="Verdana"/>
+          <w:u w:val="single"/>
+        </w:rPr>
+      </w:pPr>
+      <w:commentRangeStart w:id="89"/>
+      <w:r>
+        <w:rPr>
+          <w:rFonts w:ascii="Verdana" w:hAnsi="Verdana"/>
+          <w:u w:val="single"/>
+        </w:rPr>
+        <w:t xml:space="preserve">5. </w:t>
+      </w:r>
+      <w:commentRangeStart w:id="90"/>
+      <w:commentRangeStart w:id="91"/>
+      <w:r>
+        <w:rPr>
+          <w:rFonts w:ascii="Verdana" w:hAnsi="Verdana"/>
+          <w:u w:val="single"/>
+        </w:rPr>
+        <w:t>References</w:t>
+      </w:r>
+      <w:commentRangeEnd w:id="89"/>
+      <w:r>
+        <w:rPr>
+          <w:rStyle w:val="CommentReference"/>
+        </w:rPr>
+        <w:commentReference w:id="89"/>
+      </w:r>
+      <w:commentRangeEnd w:id="90"/>
+      <w:r>
+        <w:rPr>
+          <w:rStyle w:val="CommentReference"/>
+        </w:rPr>
+        <w:commentReference w:id="90"/>
+      </w:r>
+      <w:commentRangeEnd w:id="91"/>
+      <w:r>
+        <w:rPr>
+          <w:rStyle w:val="CommentReference"/>
+        </w:rPr>
+        <w:commentReference w:id="91"/>
       </w:r>
     </w:p>
     <w:p>
       <w:pPr>
-        <w:pStyle w:val="Bibliography"/>
-      </w:pPr>
-      <w:r>
-        <w:t xml:space="preserve">8. </w:t>
-      </w:r>
-      <w:r>
-        <w:tab/>
-        <w:t>Sharma L, Lou C, Felson DT, Dunlop DD, Kirwan-Mellis G, Hayes KW, et al. Laxity in healthy and osteoarthritic knees. Arthritis Rheum 1999; 42 :861–70. https://doi.org/10.1002/1529-0131(199905)42:5&lt;861::AID-ANR4&gt;3.0.CO;2-N</w:t>
-      </w:r>
+        <w:spacing w:line="360" w:lineRule="auto"/>
+        <w:jc w:val="both"/>
+        <w:rPr>
+          <w:rFonts w:ascii="Verdana" w:hAnsi="Verdana"/>
+        </w:rPr>
+      </w:pPr>
     </w:p>
     <w:p>
       <w:pPr>
         <w:pStyle w:val="Bibliography"/>
       </w:pPr>
       <w:r>
-        <w:t xml:space="preserve">9. </w:t>
+        <w:rPr>
+          <w:rFonts w:ascii="Verdana" w:hAnsi="Verdana"/>
+        </w:rPr>
+        <w:fldChar w:fldCharType="begin"/>
+      </w:r>
+      <w:r>
+        <w:rPr>
+          <w:rFonts w:ascii="Verdana" w:hAnsi="Verdana"/>
+        </w:rPr>
+        <w:instrText xml:space="preserve"> ADDIN ZOTERO_BIBL {"uncited":[],"omitted":[],"custom":[]} CSL_BIBLIOGRAPHY </w:instrText>
+      </w:r>
+      <w:r>
+        <w:rPr>
+          <w:rFonts w:ascii="Verdana" w:hAnsi="Verdana"/>
+        </w:rPr>
+        <w:fldChar w:fldCharType="separate"/>
+      </w:r>
+      <w:r>
+        <w:t xml:space="preserve">1. </w:t>
       </w:r>
       <w:r>
         <w:tab/>
-        <w:t>Lohmander LS, Englund PM, Dahl LL, Roos EM. The long-term consequence of anterior cruciate ligament and meniscus injuries: osteoarthritis. Am J Sports Med 2007; 35 :1756–69. https://doi.org/10.1177/0363546507307396</w:t>
+        <w:t xml:space="preserve">Norkin C, White DJ. </w:t>
+      </w:r>
+      <w:r>
+        <w:rPr>
+          <w:i/>
+          <w:iCs/>
+        </w:rPr>
+        <w:t>Measurement of Joint Motion, 5e: A Guide to Goniometry. 5th ed.</w:t>
+      </w:r>
+      <w:r>
+        <w:t xml:space="preserve"> Philadelphia: F.A. Davis; 2016.</w:t>
       </w:r>
     </w:p>
     <w:p>
@@ -5099,11 +5219,34 @@
         <w:pStyle w:val="Bibliography"/>
       </w:pPr>
       <w:r>
-        <w:t xml:space="preserve">10. </w:t>
+        <w:t xml:space="preserve">2. </w:t>
       </w:r>
       <w:r>
         <w:tab/>
-        <w:t>Sharma L. The role of proprioceptive deficits, ligamentous laxity, and malalignment in development and progression of knee osteoarthritis. J Rheumatol Suppl 2004; 70 :87–92</w:t>
+      </w:r>
+      <w:proofErr w:type="spellStart"/>
+      <w:r>
+        <w:t>Postolka</w:t>
+      </w:r>
+      <w:proofErr w:type="spellEnd"/>
+      <w:r>
+        <w:t xml:space="preserve"> B, Taylor WR, </w:t>
+      </w:r>
+      <w:proofErr w:type="spellStart"/>
+      <w:r>
+        <w:t>Dätwyler</w:t>
+      </w:r>
+      <w:proofErr w:type="spellEnd"/>
+      <w:r>
+        <w:t xml:space="preserve"> K, Heller MO, List R, Schütz P. Interpretation of natural </w:t>
+      </w:r>
+      <w:proofErr w:type="spellStart"/>
+      <w:r>
+        <w:t>tibio</w:t>
+      </w:r>
+      <w:proofErr w:type="spellEnd"/>
+      <w:r>
+        <w:t>-femoral kinematics critically depends upon the kinematic analysis approach: A survey and comparison of methodologies. Journal of Biomechanics 2022. 144: 111306. https://doi.org/10.1016/j.jbiomech.2022.111306</w:t>
       </w:r>
     </w:p>
     <w:p>
@@ -5111,12 +5254,19 @@
         <w:pStyle w:val="Bibliography"/>
       </w:pPr>
       <w:r>
-        <w:lastRenderedPageBreak/>
-        <w:t xml:space="preserve">11. </w:t>
+        <w:t xml:space="preserve">3. </w:t>
       </w:r>
       <w:r>
         <w:tab/>
-        <w:t>Van Rossom S, Wesseling M, Smith CR, Thelen DG, Vanwanseele B, Dieter VA, et al. The influence of knee joint geometry and alignment on the tibiofemoral load distribution: A computational study. Knee 2019; 26 :813–23. https://doi.org/10.1016/j.knee.2019.06.002</w:t>
+        <w:t xml:space="preserve">Tashman S, Anderst W. In-vivo measurement of dynamic joint motion using high speed biplane radiography and CT: application to canine ACL deficiency. J </w:t>
+      </w:r>
+      <w:proofErr w:type="spellStart"/>
+      <w:r>
+        <w:t>Biomech</w:t>
+      </w:r>
+      <w:proofErr w:type="spellEnd"/>
+      <w:r>
+        <w:t xml:space="preserve"> Eng 2003. 125: 238–45. https://doi.org/10.1115/1.1559896</w:t>
       </w:r>
     </w:p>
     <w:p>
@@ -5124,11 +5274,34 @@
         <w:pStyle w:val="Bibliography"/>
       </w:pPr>
       <w:r>
-        <w:t xml:space="preserve">12. </w:t>
+        <w:t xml:space="preserve">4. </w:t>
       </w:r>
       <w:r>
         <w:tab/>
-        <w:t>Arakgi ME, Getgood A. Mechanical Malalignment of the Knee Joint. Evidence-Based Management of Complex Knee Injuries 2022; :66–76. https://doi.org/10.1016/B978-0-323-71310-8.00005-0</w:t>
+      </w:r>
+      <w:proofErr w:type="spellStart"/>
+      <w:r>
+        <w:t>D’Lima</w:t>
+      </w:r>
+      <w:proofErr w:type="spellEnd"/>
+      <w:r>
+        <w:t xml:space="preserve"> DD, Patil S, Steklov N, Colwell CW. The 2011 ABJS Nicolas Andry Award: ’Lab’-in-a-knee: in vivo knee forces, kinematics, and contact analysis. Clin </w:t>
+      </w:r>
+      <w:proofErr w:type="spellStart"/>
+      <w:r>
+        <w:t>Orthop</w:t>
+      </w:r>
+      <w:proofErr w:type="spellEnd"/>
+      <w:r>
+        <w:t xml:space="preserve"> </w:t>
+      </w:r>
+      <w:proofErr w:type="spellStart"/>
+      <w:r>
+        <w:t>Relat</w:t>
+      </w:r>
+      <w:proofErr w:type="spellEnd"/>
+      <w:r>
+        <w:t xml:space="preserve"> Res 2011. 469: 2953–70. https://doi.org/10.1007/s11999-011-1916-9</w:t>
       </w:r>
     </w:p>
     <w:p>
@@ -5136,10 +5309,188 @@
         <w:pStyle w:val="Bibliography"/>
       </w:pPr>
       <w:r>
+        <w:t xml:space="preserve">5. </w:t>
+      </w:r>
+      <w:r>
+        <w:tab/>
+        <w:t>Tashman S, Kopf S, Fu FH. The Kinematic Basis of Anterior Cruciate Ligament Reconstruction. Operative Techniques in Sports Medicine 2008. 16: 116–8. https://doi.org/10.1053/j.otsm.2008.10.005</w:t>
+      </w:r>
+    </w:p>
+    <w:p>
+      <w:pPr>
+        <w:pStyle w:val="Bibliography"/>
+      </w:pPr>
+      <w:r>
+        <w:t xml:space="preserve">6. </w:t>
+      </w:r>
+      <w:r>
+        <w:tab/>
+      </w:r>
+      <w:proofErr w:type="spellStart"/>
+      <w:r>
+        <w:t>Astephen</w:t>
+      </w:r>
+      <w:proofErr w:type="spellEnd"/>
+      <w:r>
+        <w:t xml:space="preserve"> JL, Deluzio KJ, Caldwell GE, Dunbar MJ. Biomechanical changes at the hip, knee, and ankle joints during gait are associated with knee osteoarthritis severity. Journal </w:t>
+      </w:r>
+      <w:proofErr w:type="spellStart"/>
+      <w:r>
+        <w:t>Orthopaedic</w:t>
+      </w:r>
+      <w:proofErr w:type="spellEnd"/>
+      <w:r>
+        <w:t xml:space="preserve"> Research 2008. 26: 332–41. https://doi.org/10.1002/jor.20496</w:t>
+      </w:r>
+    </w:p>
+    <w:p>
+      <w:pPr>
+        <w:pStyle w:val="Bibliography"/>
+      </w:pPr>
+      <w:r>
+        <w:t xml:space="preserve">7. </w:t>
+      </w:r>
+      <w:r>
+        <w:tab/>
+        <w:t>Kaufman KR, Hughes C, Morrey BF, Morrey M, An KN. Gait characteristics of patients with knee osteoarthritis. Journal of Biomechanics 2001. 34: 907–15. https://doi.org/10.1016/S0021-9290(01)00036-7</w:t>
+      </w:r>
+    </w:p>
+    <w:p>
+      <w:pPr>
+        <w:pStyle w:val="Bibliography"/>
+      </w:pPr>
+      <w:r>
+        <w:t xml:space="preserve">8. </w:t>
+      </w:r>
+      <w:r>
+        <w:tab/>
+        <w:t>Andriacchi TP, Koo S, Scanlan SF. Gait mechanics influence healthy cartilage morphology and osteoarthritis of the knee. J Bone Joint Surg Am 2009. 91 Suppl 1: 95–101. https://doi.org/10.2106/JBJS.H.01408</w:t>
+      </w:r>
+    </w:p>
+    <w:p>
+      <w:pPr>
+        <w:pStyle w:val="Bibliography"/>
+      </w:pPr>
+      <w:r>
+        <w:t xml:space="preserve">9. </w:t>
+      </w:r>
+      <w:r>
+        <w:tab/>
+        <w:t>Sharma L, Lou C, Felson DT, Dunlop DD, Kirwan-Mellis G, Hayes KW, et al. Laxity in healthy and osteoarthritic knees. Arthritis Rheum 1999. 42: 861–70. https://doi.org/10.1002/1529-0131(199905)42:5&lt;861::AID-ANR4&gt;3.0.CO;2-N</w:t>
+      </w:r>
+    </w:p>
+    <w:p>
+      <w:pPr>
+        <w:pStyle w:val="Bibliography"/>
+      </w:pPr>
+      <w:r>
+        <w:lastRenderedPageBreak/>
+        <w:t xml:space="preserve">10. </w:t>
+      </w:r>
+      <w:r>
+        <w:tab/>
+      </w:r>
+      <w:proofErr w:type="spellStart"/>
+      <w:r>
+        <w:t>Lohmander</w:t>
+      </w:r>
+      <w:proofErr w:type="spellEnd"/>
+      <w:r>
+        <w:t xml:space="preserve"> LS, Englund PM, Dahl LL, </w:t>
+      </w:r>
+      <w:proofErr w:type="spellStart"/>
+      <w:r>
+        <w:t>Roos</w:t>
+      </w:r>
+      <w:proofErr w:type="spellEnd"/>
+      <w:r>
+        <w:t xml:space="preserve"> EM. The long-term consequence of anterior cruciate ligament and meniscus injuries: osteoarthritis. Am J Sports Med 2007. 35: 1756–69. https://doi.org/10.1177/0363546507307396</w:t>
+      </w:r>
+    </w:p>
+    <w:p>
+      <w:pPr>
+        <w:pStyle w:val="Bibliography"/>
+      </w:pPr>
+      <w:r>
+        <w:t xml:space="preserve">11. </w:t>
+      </w:r>
+      <w:r>
+        <w:tab/>
+        <w:t xml:space="preserve">Sharma L. The role of proprioceptive deficits, ligamentous laxity, and malalignment in development and progression of knee osteoarthritis. J </w:t>
+      </w:r>
+      <w:proofErr w:type="spellStart"/>
+      <w:r>
+        <w:t>Rheumatol</w:t>
+      </w:r>
+      <w:proofErr w:type="spellEnd"/>
+      <w:r>
+        <w:t xml:space="preserve"> Suppl 2004. 70: 87–92</w:t>
+      </w:r>
+    </w:p>
+    <w:p>
+      <w:pPr>
+        <w:pStyle w:val="Bibliography"/>
+      </w:pPr>
+      <w:r>
+        <w:t xml:space="preserve">12. </w:t>
+      </w:r>
+      <w:r>
+        <w:tab/>
+        <w:t xml:space="preserve">Van </w:t>
+      </w:r>
+      <w:proofErr w:type="spellStart"/>
+      <w:r>
+        <w:t>Rossom</w:t>
+      </w:r>
+      <w:proofErr w:type="spellEnd"/>
+      <w:r>
+        <w:t xml:space="preserve"> S, Wesseling M, Smith CR, Thelen DG, </w:t>
+      </w:r>
+      <w:proofErr w:type="spellStart"/>
+      <w:r>
+        <w:t>Vanwanseele</w:t>
+      </w:r>
+      <w:proofErr w:type="spellEnd"/>
+      <w:r>
+        <w:t xml:space="preserve"> B, Dieter VA, et al. The influence of knee joint geometry and alignment on the tibiofemoral load distribution: A computational study. Knee 2019. 26: 813–23. https://doi.org/10.1016/j.knee.2019.06.002</w:t>
+      </w:r>
+    </w:p>
+    <w:p>
+      <w:pPr>
+        <w:pStyle w:val="Bibliography"/>
+      </w:pPr>
+      <w:r>
+        <w:t xml:space="preserve">13. </w:t>
+      </w:r>
+      <w:r>
+        <w:tab/>
+      </w:r>
+      <w:proofErr w:type="spellStart"/>
+      <w:r>
+        <w:t>Arakgi</w:t>
+      </w:r>
+      <w:proofErr w:type="spellEnd"/>
+      <w:r>
+        <w:t xml:space="preserve"> ME, </w:t>
+      </w:r>
+      <w:proofErr w:type="spellStart"/>
+      <w:r>
+        <w:t>Getgood</w:t>
+      </w:r>
+      <w:proofErr w:type="spellEnd"/>
+      <w:r>
+        <w:t xml:space="preserve"> A. Mechanical Malalignment of the Knee Joint. Evidence-Based Management of Complex Knee Injuries 2022. 66–76. https://doi.org/10.1016/B978-0-323-71310-8.00005-0</w:t>
+      </w:r>
+    </w:p>
+    <w:p>
+      <w:pPr>
+        <w:pStyle w:val="Bibliography"/>
+      </w:pPr>
+      <w:r>
         <w:rPr>
           <w:lang w:val="de-DE"/>
         </w:rPr>
-        <w:t xml:space="preserve">13. </w:t>
+        <w:t xml:space="preserve">14. </w:t>
       </w:r>
       <w:r>
         <w:rPr>
@@ -5171,7 +5522,7 @@
         <w:t>‐</w:t>
       </w:r>
       <w:r>
-        <w:t>based MR knee kinematics methods produce the same results as static methods? Magnetic Resonance in Med 2013; 69 :1634</w:t>
+        <w:t>based MR knee kinematics methods produce the same results as static methods? Magnetic Resonance in Med 2013. 69: 1634</w:t>
       </w:r>
       <w:r>
         <w:rPr>
@@ -5188,11 +5539,19 @@
         <w:pStyle w:val="Bibliography"/>
       </w:pPr>
       <w:r>
-        <w:t xml:space="preserve">14. </w:t>
+        <w:t xml:space="preserve">15. </w:t>
       </w:r>
       <w:r>
         <w:tab/>
-        <w:t>Conconi M, De Carli F, Berni M, Sancisi N, Parenti-Castelli V, Monetti G. In-Vivo Quantification of Knee Deep-Flexion in Physiological Loading Condition trough Dynamic MRI. Applied Sciences 2023; 13 :629. https://doi.org/10.3390/app13010629</w:t>
+        <w:t xml:space="preserve">Conconi M, De Carli F, Berni M, </w:t>
+      </w:r>
+      <w:proofErr w:type="spellStart"/>
+      <w:r>
+        <w:t>Sancisi</w:t>
+      </w:r>
+      <w:proofErr w:type="spellEnd"/>
+      <w:r>
+        <w:t xml:space="preserve"> N, Parenti-Castelli V, Monetti G. In-Vivo Quantification of Knee Deep-Flexion in Physiological Loading Condition trough Dynamic MRI. Applied Sciences 2023. 13: 629. https://doi.org/10.3390/app13010629</w:t>
       </w:r>
     </w:p>
     <w:p>
@@ -5200,11 +5559,35 @@
         <w:pStyle w:val="Bibliography"/>
       </w:pPr>
       <w:r>
-        <w:t xml:space="preserve">15. </w:t>
+        <w:t xml:space="preserve">16. </w:t>
       </w:r>
       <w:r>
         <w:tab/>
-        <w:t>Draper CE, Besier TF, Santos JM, Jennings F, Fredericson M, Gold GE, et al. Using real-time MRI to quantify altered joint kinematics in subjects with patellofemoral pain and to evaluate the effects of a patellar brace or sleeve on joint motion. J Orthop Res 2009; 27 :571–7. https://doi.org/10.1002/jor.20790</w:t>
+        <w:t xml:space="preserve">Draper CE, </w:t>
+      </w:r>
+      <w:proofErr w:type="spellStart"/>
+      <w:r>
+        <w:t>Besier</w:t>
+      </w:r>
+      <w:proofErr w:type="spellEnd"/>
+      <w:r>
+        <w:t xml:space="preserve"> TF, Santos JM, Jennings F, </w:t>
+      </w:r>
+      <w:proofErr w:type="spellStart"/>
+      <w:r>
+        <w:t>Fredericson</w:t>
+      </w:r>
+      <w:proofErr w:type="spellEnd"/>
+      <w:r>
+        <w:t xml:space="preserve"> M, Gold GE, et al. Using real-time MRI to quantify altered joint kinematics in subjects with patellofemoral pain and to evaluate the effects of a patellar brace or sleeve on joint motion. J </w:t>
+      </w:r>
+      <w:proofErr w:type="spellStart"/>
+      <w:r>
+        <w:t>Orthop</w:t>
+      </w:r>
+      <w:proofErr w:type="spellEnd"/>
+      <w:r>
+        <w:t xml:space="preserve"> Res 2009. 27: 571–7. https://doi.org/10.1002/jor.20790</w:t>
       </w:r>
     </w:p>
     <w:p>
@@ -5215,7 +5598,7 @@
         </w:rPr>
       </w:pPr>
       <w:r>
-        <w:t xml:space="preserve">16. </w:t>
+        <w:t xml:space="preserve">17. </w:t>
       </w:r>
       <w:r>
         <w:tab/>
@@ -5225,7 +5608,7 @@
         <w:rPr>
           <w:lang w:val="de-DE"/>
         </w:rPr>
-        <w:t>Am J Sports Med 2017; 45 :3272–9. https://doi.org/10.1177/0363546517724417</w:t>
+        <w:t>Am J Sports Med 2017. 45: 3272–9. https://doi.org/10.1177/0363546517724417</w:t>
       </w:r>
     </w:p>
     <w:p>
@@ -5236,7 +5619,7 @@
         <w:rPr>
           <w:lang w:val="de-DE"/>
         </w:rPr>
-        <w:t xml:space="preserve">17. </w:t>
+        <w:t xml:space="preserve">18. </w:t>
       </w:r>
       <w:r>
         <w:rPr>
@@ -5246,7 +5629,7 @@
         <w:t xml:space="preserve">Brossmann J, Muhle C, Schröder C, Melchert UH, Büll CC, Spielmann RP, et al. </w:t>
       </w:r>
       <w:r>
-        <w:t>Patellar tracking patterns during active and passive knee extension: evaluation with motion-triggered cine MR imaging. Radiology 1993; 187 :205–12. https://doi.org/10.1148/radiology.187.1.8451415</w:t>
+        <w:t>Patellar tracking patterns during active and passive knee extension: evaluation with motion-triggered cine MR imaging. Radiology 1993. 187: 205–12. https://doi.org/10.1148/radiology.187.1.8451415</w:t>
       </w:r>
     </w:p>
     <w:p>
@@ -5254,11 +5637,11 @@
         <w:pStyle w:val="Bibliography"/>
       </w:pPr>
       <w:r>
-        <w:t xml:space="preserve">18. </w:t>
+        <w:t xml:space="preserve">19. </w:t>
       </w:r>
       <w:r>
         <w:tab/>
-        <w:t>Seisler AR, Sheehan FT. Normative three-dimensional patellofemoral and tibiofemoral kinematics: a dynamic, in vivo study. IEEE Trans Biomed Eng 2007; 54 :1333–41. https://doi.org/10.1109/TBME.2007.890735</w:t>
+        <w:t>Seisler AR, Sheehan FT. Normative three-dimensional patellofemoral and tibiofemoral kinematics: a dynamic, in vivo study. IEEE Trans Biomed Eng 2007. 54: 1333–41. https://doi.org/10.1109/TBME.2007.890735</w:t>
       </w:r>
     </w:p>
     <w:p>
@@ -5269,7 +5652,7 @@
         </w:rPr>
       </w:pPr>
       <w:r>
-        <w:t xml:space="preserve">19. </w:t>
+        <w:t xml:space="preserve">20. </w:t>
       </w:r>
       <w:r>
         <w:tab/>
@@ -5279,7 +5662,7 @@
         <w:rPr>
           <w:lang w:val="de-DE"/>
         </w:rPr>
-        <w:t>J Biomech 2011; 44 :193–7. https://doi.org/10.1016/j.jbiomech.2010.08.029</w:t>
+        <w:t>J Biomech 2011. 44: 193–7. https://doi.org/10.1016/j.jbiomech.2010.08.029</w:t>
       </w:r>
     </w:p>
     <w:p>
@@ -5290,7 +5673,7 @@
         <w:rPr>
           <w:lang w:val="de-DE"/>
         </w:rPr>
-        <w:t xml:space="preserve">20. </w:t>
+        <w:t xml:space="preserve">21. </w:t>
       </w:r>
       <w:r>
         <w:rPr>
@@ -5300,7 +5683,7 @@
         <w:t xml:space="preserve">Kaiser J, Bradford R, Johnson K, Wieben O, Thelen DG. </w:t>
       </w:r>
       <w:r>
-        <w:t>Measurement of tibiofemoral kinematics using highly accelerated 3D radial sampling. Magnetic Resonance in Med 2013; 69 :1310–6. https://doi.org/10.1002/mrm.24362</w:t>
+        <w:t>Measurement of tibiofemoral kinematics using highly accelerated 3D radial sampling. Magnetic Resonance in Med 2013. 69: 1310–6. https://doi.org/10.1002/mrm.24362</w:t>
       </w:r>
     </w:p>
     <w:p>
@@ -5308,11 +5691,19 @@
         <w:pStyle w:val="Bibliography"/>
       </w:pPr>
       <w:r>
-        <w:t xml:space="preserve">21. </w:t>
+        <w:t xml:space="preserve">22. </w:t>
       </w:r>
       <w:r>
         <w:tab/>
-        <w:t>Canny J. A Computational Approach to Edge Detection. IEEE Trans Pattern Anal Mach Intell 1986; PAMI-8 :679–98. https://doi.org/10.1109/TPAMI.1986.4767851</w:t>
+        <w:t xml:space="preserve">Canny J. A Computational Approach to Edge Detection. IEEE Trans Pattern Anal Mach </w:t>
+      </w:r>
+      <w:proofErr w:type="spellStart"/>
+      <w:r>
+        <w:t>Intell</w:t>
+      </w:r>
+      <w:proofErr w:type="spellEnd"/>
+      <w:r>
+        <w:t xml:space="preserve"> 1986. PAMI-8: 679–98. https://doi.org/10.1109/TPAMI.1986.4767851</w:t>
       </w:r>
     </w:p>
     <w:p>
@@ -5323,17 +5714,25 @@
         </w:rPr>
       </w:pPr>
       <w:r>
-        <w:t xml:space="preserve">22. </w:t>
+        <w:lastRenderedPageBreak/>
+        <w:t xml:space="preserve">23. </w:t>
       </w:r>
       <w:r>
         <w:tab/>
-        <w:t xml:space="preserve">Dillencourt MB, Samet H, Tamminen M. A general approach to connected-component labeling for arbitrary image representations. </w:t>
+      </w:r>
+      <w:proofErr w:type="spellStart"/>
+      <w:r>
+        <w:t>Dillencourt</w:t>
+      </w:r>
+      <w:proofErr w:type="spellEnd"/>
+      <w:r>
+        <w:t xml:space="preserve"> MB, Samet H, Tamminen M. A general approach to connected-component labeling for arbitrary image representations. </w:t>
       </w:r>
       <w:r>
         <w:rPr>
           <w:lang w:val="de-DE"/>
         </w:rPr>
-        <w:t>J ACM 1992; 39 :253–80. https://doi.org/10.1145/128749.128750</w:t>
+        <w:t>J ACM 1992. 39: 253–80. https://doi.org/10.1145/128749.128750</w:t>
       </w:r>
     </w:p>
     <w:p>
@@ -5344,7 +5743,7 @@
         <w:rPr>
           <w:lang w:val="de-DE"/>
         </w:rPr>
-        <w:t xml:space="preserve">23. </w:t>
+        <w:t xml:space="preserve">24. </w:t>
       </w:r>
       <w:r>
         <w:rPr>
@@ -5354,7 +5753,31 @@
         <w:t xml:space="preserve">Brisson NM, Krämer M, Krahl LAN, Schill A, Duda GN, Reichenbach JR. </w:t>
       </w:r>
       <w:r>
-        <w:t>A novel multipurpose device for guided knee motion and loading during dynamic magnetic resonance imaging. Zeitschrift für Medizinische Physik 2022; 32 :500–13. https://doi.org/10.1016/j.zemedi.2021.12.002</w:t>
+        <w:t xml:space="preserve">A novel multipurpose device for guided knee motion and loading during dynamic magnetic resonance imaging. </w:t>
+      </w:r>
+      <w:proofErr w:type="spellStart"/>
+      <w:r>
+        <w:t>Zeitschrift</w:t>
+      </w:r>
+      <w:proofErr w:type="spellEnd"/>
+      <w:r>
+        <w:t xml:space="preserve"> für </w:t>
+      </w:r>
+      <w:proofErr w:type="spellStart"/>
+      <w:r>
+        <w:t>Medizinische</w:t>
+      </w:r>
+      <w:proofErr w:type="spellEnd"/>
+      <w:r>
+        <w:t xml:space="preserve"> </w:t>
+      </w:r>
+      <w:proofErr w:type="spellStart"/>
+      <w:r>
+        <w:t>Physik</w:t>
+      </w:r>
+      <w:proofErr w:type="spellEnd"/>
+      <w:r>
+        <w:t xml:space="preserve"> 2022. 32: 500–13. https://doi.org/10.1016/j.zemedi.2021.12.002</w:t>
       </w:r>
     </w:p>
     <w:p>
@@ -5365,18 +5788,33 @@
         </w:rPr>
       </w:pPr>
       <w:r>
-        <w:lastRenderedPageBreak/>
-        <w:t xml:space="preserve">24. </w:t>
+        <w:t xml:space="preserve">25. </w:t>
       </w:r>
       <w:r>
         <w:tab/>
-        <w:t xml:space="preserve">Winkelmann S, Schaeffter T, Koehler T, Eggers H, Doessel O. An Optimal Radial Profile Order Based on the Golden Ratio for Time-Resolved MRI. </w:t>
+        <w:t xml:space="preserve">Winkelmann S, </w:t>
+      </w:r>
+      <w:proofErr w:type="spellStart"/>
+      <w:r>
+        <w:t>Schaeffter</w:t>
+      </w:r>
+      <w:proofErr w:type="spellEnd"/>
+      <w:r>
+        <w:t xml:space="preserve"> T, Koehler T, Eggers H, </w:t>
+      </w:r>
+      <w:proofErr w:type="spellStart"/>
+      <w:r>
+        <w:t>Doessel</w:t>
+      </w:r>
+      <w:proofErr w:type="spellEnd"/>
+      <w:r>
+        <w:t xml:space="preserve"> O. An Optimal Radial Profile Order Based on the Golden Ratio for Time-Resolved MRI. </w:t>
       </w:r>
       <w:r>
         <w:rPr>
           <w:lang w:val="de-DE"/>
         </w:rPr>
-        <w:t>IEEE Trans Med Imaging 2007; 26 :68–76. https://doi.org/10.1109/TMI.2006.885337</w:t>
+        <w:t>IEEE Trans Med Imaging 2007. 26: 68–76. https://doi.org/10.1109/TMI.2006.885337</w:t>
       </w:r>
     </w:p>
     <w:p>
@@ -5387,7 +5825,7 @@
         <w:rPr>
           <w:lang w:val="de-DE"/>
         </w:rPr>
-        <w:t xml:space="preserve">25. </w:t>
+        <w:t xml:space="preserve">26. </w:t>
       </w:r>
       <w:r>
         <w:rPr>
@@ -5415,7 +5853,7 @@
         <w:t>‐</w:t>
       </w:r>
       <w:r>
-        <w:t>dimensional navigators. Magnetic Resonance Imaging 2014; 40 :413</w:t>
+        <w:t>dimensional navigators. Magnetic Resonance Imaging 2014. 40: 413</w:t>
       </w:r>
       <w:r>
         <w:rPr>
@@ -5432,11 +5870,18 @@
         <w:pStyle w:val="Bibliography"/>
       </w:pPr>
       <w:r>
-        <w:t xml:space="preserve">26. </w:t>
+        <w:t xml:space="preserve">27. </w:t>
       </w:r>
       <w:r>
         <w:tab/>
-        <w:t>Aleksiev M, Krämer M, Brisson NM, Maggioni MB, Duda GN, Reichenbach JR. High-resolution CINE imaging of active guided knee motion using continuously acquired golden-angle radial MRI and rotary sensor information. Magnetic Resonance Imaging 2022; 92 :161–8. https://doi.org/10.1016/j.mri.2022.06.015</w:t>
+      </w:r>
+      <w:proofErr w:type="spellStart"/>
+      <w:r>
+        <w:t>Aleksiev</w:t>
+      </w:r>
+      <w:proofErr w:type="spellEnd"/>
+      <w:r>
+        <w:t xml:space="preserve"> M, Krämer M, Brisson NM, Maggioni MB, Duda GN, Reichenbach JR. High-resolution CINE imaging of active guided knee motion using continuously acquired golden-angle radial MRI and rotary sensor information. Magnetic Resonance Imaging 2022. 92: 161–8. https://doi.org/10.1016/j.mri.2022.06.015</w:t>
       </w:r>
     </w:p>
     <w:p>
@@ -5444,11 +5889,11 @@
         <w:pStyle w:val="Bibliography"/>
       </w:pPr>
       <w:r>
-        <w:t xml:space="preserve">27. </w:t>
+        <w:t xml:space="preserve">28. </w:t>
       </w:r>
       <w:r>
         <w:tab/>
-        <w:t>Wood T, Ljungberg E, Wiesinger F. Radial Interstices Enable Speedy Low-volume Imaging. JOSS 2021; 6 :3500. https://doi.org/10.21105/joss.03500</w:t>
+        <w:t>Wood T, Ljungberg E, Wiesinger F. Radial Interstices Enable Speedy Low-volume Imaging. JOSS 2021. 6: 3500. https://doi.org/10.21105/joss.03500</w:t>
       </w:r>
     </w:p>
     <w:p>
@@ -5456,11 +5901,11 @@
         <w:pStyle w:val="Bibliography"/>
       </w:pPr>
       <w:r>
-        <w:t xml:space="preserve">28. </w:t>
+        <w:t xml:space="preserve">29. </w:t>
       </w:r>
       <w:r>
         <w:tab/>
-        <w:t>Boyd S. Distributed Optimization and Statistical Learning via the Alternating Direction Method of Multipliers. FNT in Machine Learning 2010; 3 :1–122. https://doi.org/10.1561/2200000016</w:t>
+        <w:t>Boyd S. Distributed Optimization and Statistical Learning via the Alternating Direction Method of Multipliers. FNT in Machine Learning 2010. 3: 1–122. https://doi.org/10.1561/2200000016</w:t>
       </w:r>
     </w:p>
     <w:p>
@@ -5468,11 +5913,11 @@
         <w:pStyle w:val="Bibliography"/>
       </w:pPr>
       <w:r>
-        <w:t xml:space="preserve">29. </w:t>
+        <w:t xml:space="preserve">30. </w:t>
       </w:r>
       <w:r>
         <w:tab/>
-        <w:t>Bredies K, Kunisch K, Pock T. Total Generalized Variation. SIAM J Imaging Sci 2010; 3 :492–526. https://doi.org/10.1137/090769521</w:t>
+        <w:t>Bredies K, Kunisch K, Pock T. Total Generalized Variation. SIAM J Imaging Sci 2010. 3: 492–526. https://doi.org/10.1137/090769521</w:t>
       </w:r>
     </w:p>
     <w:p>
@@ -5483,7 +5928,7 @@
         <w:rPr>
           <w:lang w:val="de-DE"/>
         </w:rPr>
-        <w:t xml:space="preserve">30. </w:t>
+        <w:t xml:space="preserve">31. </w:t>
       </w:r>
       <w:r>
         <w:rPr>
@@ -5493,7 +5938,15 @@
         <w:t xml:space="preserve">Hinneburg A, Aggarwal CC, Keim DA. </w:t>
       </w:r>
       <w:r>
-        <w:t>What is the nearest neighbor in high dimensional spaces? Proc of the 26th Internat Conference on Very Large Databases, Cairo, Egypt, 2000 2000; :506–15</w:t>
+        <w:t xml:space="preserve">What is the nearest neighbor in high dimensional spaces? Proc of the 26th </w:t>
+      </w:r>
+      <w:proofErr w:type="spellStart"/>
+      <w:r>
+        <w:t>Internat</w:t>
+      </w:r>
+      <w:proofErr w:type="spellEnd"/>
+      <w:r>
+        <w:t xml:space="preserve"> Conference on Very Large Databases, Cairo, Egypt, 2000 2000. 506–15</w:t>
       </w:r>
     </w:p>
     <w:p>
@@ -5501,11 +5954,21 @@
         <w:pStyle w:val="Bibliography"/>
       </w:pPr>
       <w:r>
-        <w:t xml:space="preserve">31. </w:t>
+        <w:t xml:space="preserve">32. </w:t>
       </w:r>
       <w:r>
         <w:tab/>
-        <w:t>De Boor C. A Practical Guide to Splines. 1978; 27. https://doi.org/10.1007/978-1-4612-6333-3</w:t>
+        <w:t xml:space="preserve">De Boor C. </w:t>
+      </w:r>
+      <w:r>
+        <w:rPr>
+          <w:i/>
+          <w:iCs/>
+        </w:rPr>
+        <w:t>A Practical Guide to Splines</w:t>
+      </w:r>
+      <w:r>
+        <w:t>. New York, NY: Springer New York; 1978.</w:t>
       </w:r>
     </w:p>
     <w:p>
@@ -5513,11 +5976,11 @@
         <w:pStyle w:val="Bibliography"/>
       </w:pPr>
       <w:r>
-        <w:t xml:space="preserve">32. </w:t>
+        <w:t xml:space="preserve">33. </w:t>
       </w:r>
       <w:r>
         <w:tab/>
-        <w:t>Nelder JA, Mead R. A Simplex Method for Function Minimization. The Computer Journal 1965; 7 :308–13. https://doi.org/10.1093/comjnl/7.4.308</w:t>
+        <w:t>Nelder JA, Mead R. A Simplex Method for Function Minimization. The Computer Journal 1965. 7: 308–13. https://doi.org/10.1093/comjnl/7.4.308</w:t>
       </w:r>
     </w:p>
     <w:p>
@@ -5528,17 +5991,40 @@
         </w:rPr>
       </w:pPr>
       <w:r>
-        <w:t xml:space="preserve">33. </w:t>
+        <w:t xml:space="preserve">34. </w:t>
       </w:r>
       <w:r>
         <w:tab/>
-        <w:t xml:space="preserve">Sofroniew N, Lambert T, Evans K, Nunez-Iglesias J, Bokota G, Winston P, et al. napari: a multi-dimensional image viewer for Python. </w:t>
+      </w:r>
+      <w:proofErr w:type="spellStart"/>
+      <w:r>
+        <w:t>Sofroniew</w:t>
+      </w:r>
+      <w:proofErr w:type="spellEnd"/>
+      <w:r>
+        <w:t xml:space="preserve"> N, Lambert T, Evans K, Nunez-Iglesias J, </w:t>
+      </w:r>
+      <w:proofErr w:type="spellStart"/>
+      <w:r>
+        <w:t>Bokota</w:t>
+      </w:r>
+      <w:proofErr w:type="spellEnd"/>
+      <w:r>
+        <w:t xml:space="preserve"> G, Winston P, et al. </w:t>
+      </w:r>
+      <w:proofErr w:type="spellStart"/>
+      <w:r>
+        <w:t>napari</w:t>
+      </w:r>
+      <w:proofErr w:type="spellEnd"/>
+      <w:r>
+        <w:t xml:space="preserve">: a multi-dimensional image viewer for Python. </w:t>
       </w:r>
       <w:r>
         <w:rPr>
           <w:lang w:val="de-DE"/>
         </w:rPr>
-        <w:t>2022; https://doi.org/10.5281/ZENODO.6598542</w:t>
+        <w:t>2022. https://doi.org/10.5281/ZENODO.6598542</w:t>
       </w:r>
     </w:p>
     <w:p>
@@ -5549,7 +6035,7 @@
         <w:rPr>
           <w:lang w:val="de-DE"/>
         </w:rPr>
-        <w:t xml:space="preserve">34. </w:t>
+        <w:t xml:space="preserve">35. </w:t>
       </w:r>
       <w:r>
         <w:rPr>
@@ -5559,7 +6045,7 @@
         <w:t xml:space="preserve">Shimizu T, Cheng Z, Samaan MA, Tanaka MS, Souza RB, Li X, et al. </w:t>
       </w:r>
       <w:r>
-        <w:t>Increases in Joint Laxity After Anterior Cruciate Ligament Reconstruction Are Associated With Sagittal Biomechanical Asymmetry. Arthroscopy 2019; 35 :2072–9. https://doi.org/10.1016/j.arthro.2019.01.050</w:t>
+        <w:t>Increases in Joint Laxity After Anterior Cruciate Ligament Reconstruction Are Associated With Sagittal Biomechanical Asymmetry. Arthroscopy 2019. 35: 2072–9. https://doi.org/10.1016/j.arthro.2019.01.050</w:t>
       </w:r>
     </w:p>
     <w:p>
@@ -5567,11 +6053,26 @@
         <w:pStyle w:val="Bibliography"/>
       </w:pPr>
       <w:r>
-        <w:t xml:space="preserve">35. </w:t>
+        <w:t xml:space="preserve">36. </w:t>
       </w:r>
       <w:r>
         <w:tab/>
-        <w:t>Barrance PJ, Williams GN, Snyder-Mackler L, Buchanan TS. Altered knee kinematics in ACL-deficient non-copers: a comparison using dynamic MRI. J Orthop Res 2006; 24 :132–40. https://doi.org/10.1002/jor.20016</w:t>
+      </w:r>
+      <w:proofErr w:type="spellStart"/>
+      <w:r>
+        <w:t>Barrance</w:t>
+      </w:r>
+      <w:proofErr w:type="spellEnd"/>
+      <w:r>
+        <w:t xml:space="preserve"> PJ, Williams GN, Snyder-Mackler L, Buchanan TS. Altered knee kinematics in ACL-deficient non-copers: a comparison using dynamic MRI. J </w:t>
+      </w:r>
+      <w:proofErr w:type="spellStart"/>
+      <w:r>
+        <w:t>Orthop</w:t>
+      </w:r>
+      <w:proofErr w:type="spellEnd"/>
+      <w:r>
+        <w:t xml:space="preserve"> Res 2006. 24: 132–40. https://doi.org/10.1002/jor.20016</w:t>
       </w:r>
     </w:p>
     <w:p>
@@ -5585,6 +6086,7 @@
         <w:rPr>
           <w:rFonts w:ascii="Verdana" w:hAnsi="Verdana"/>
         </w:rPr>
+        <w:lastRenderedPageBreak/>
         <w:fldChar w:fldCharType="end"/>
       </w:r>
     </w:p>
@@ -5946,7 +6448,7 @@
       </w:r>
     </w:p>
   </w:comment>
-  <w:comment w:id="29" w:author="Aayush Nepal" w:date="2025-01-03T18:57:00Z" w:initials="AN">
+  <w:comment w:id="24" w:author="Aayush Nepal" w:date="2025-01-03T18:57:00Z" w:initials="AN">
     <w:p>
       <w:pPr>
         <w:pStyle w:val="CommentText"/>
@@ -5962,7 +6464,7 @@
       </w:r>
     </w:p>
   </w:comment>
-  <w:comment w:id="30" w:author="Brisson, Nicholas" w:date="2025-01-14T20:01:00Z" w:initials="BN">
+  <w:comment w:id="25" w:author="Brisson, Nicholas" w:date="2025-01-14T20:01:00Z" w:initials="BN">
     <w:p>
       <w:pPr>
         <w:pStyle w:val="CommentText"/>
@@ -5978,7 +6480,7 @@
       </w:r>
     </w:p>
   </w:comment>
-  <w:comment w:id="31" w:author="Brisson, Nicholas" w:date="2025-01-14T20:09:00Z" w:initials="BN">
+  <w:comment w:id="26" w:author="Brisson, Nicholas" w:date="2025-01-14T20:09:00Z" w:initials="BN">
     <w:p>
       <w:pPr>
         <w:pStyle w:val="CommentText"/>
@@ -6038,7 +6540,7 @@
       </w:pPr>
     </w:p>
   </w:comment>
-  <w:comment w:id="32" w:author="Aayush Nepal" w:date="2025-01-15T18:52:00Z" w:initials="AN">
+  <w:comment w:id="27" w:author="Aayush Nepal" w:date="2025-01-15T18:52:00Z" w:initials="AN">
     <w:p>
       <w:pPr>
         <w:pStyle w:val="CommentText"/>
@@ -6062,7 +6564,7 @@
       </w:r>
     </w:p>
   </w:comment>
-  <w:comment w:id="39" w:author="Brisson, Nicholas" w:date="2025-01-14T20:51:00Z" w:initials="BN">
+  <w:comment w:id="32" w:author="Brisson, Nicholas" w:date="2025-01-14T20:51:00Z" w:initials="BN">
     <w:p>
       <w:pPr>
         <w:pStyle w:val="CommentText"/>
@@ -6086,7 +6588,7 @@
       </w:r>
     </w:p>
   </w:comment>
-  <w:comment w:id="40" w:author="Aayush Nepal" w:date="2025-01-16T14:59:00Z" w:initials="AN">
+  <w:comment w:id="33" w:author="Aayush Nepal" w:date="2025-01-16T14:59:00Z" w:initials="AN">
     <w:p>
       <w:pPr>
         <w:pStyle w:val="CommentText"/>
@@ -6102,7 +6604,7 @@
       </w:r>
     </w:p>
   </w:comment>
-  <w:comment w:id="41" w:author="Brisson, Nicholas" w:date="2025-01-14T21:04:00Z" w:initials="BN">
+  <w:comment w:id="34" w:author="Brisson, Nicholas" w:date="2025-01-14T21:04:00Z" w:initials="BN">
     <w:p>
       <w:pPr>
         <w:pStyle w:val="CommentText"/>
@@ -6235,7 +6737,7 @@
       </w:r>
     </w:p>
   </w:comment>
-  <w:comment w:id="50" w:author="Brisson, Nicholas" w:date="2025-01-14T21:15:00Z" w:initials="BN">
+  <w:comment w:id="43" w:author="Brisson, Nicholas" w:date="2025-01-14T21:23:00Z" w:initials="BN">
     <w:p>
       <w:pPr>
         <w:pStyle w:val="CommentText"/>
@@ -6247,11 +6749,11 @@
         <w:annotationRef/>
       </w:r>
       <w:r>
-        <w:t>Again, the term “reliably” implies “reliability”, which you did not formally evaluate (e.g. using ICC analysis). Suggest changing to “consistently"?</w:t>
+        <w:t>This wording should also be used in the abstract [in the yellow highlighted part]</w:t>
       </w:r>
     </w:p>
   </w:comment>
-  <w:comment w:id="51" w:author="Brisson, Nicholas" w:date="2025-01-14T21:12:00Z" w:initials="BN">
+  <w:comment w:id="44" w:author="Brisson, Nicholas" w:date="2025-01-14T21:27:00Z" w:initials="BN">
     <w:p>
       <w:pPr>
         <w:pStyle w:val="CommentText"/>
@@ -6263,11 +6765,26 @@
         <w:annotationRef/>
       </w:r>
       <w:r>
-        <w:t>Consider the order of presentation here. If the relative motion is quantified as the tibia relative to the femur, then you should also present the tibia first, and then the femur</w:t>
+        <w:rPr>
+          <w:rFonts w:ascii="Verdana" w:hAnsi="Verdana"/>
+        </w:rPr>
+        <w:t xml:space="preserve">Add/adapt wording based on the suggested changes in the intro previous paragraph about </w:t>
+      </w:r>
+      <w:r>
+        <w:rPr>
+          <w:rFonts w:ascii="Verdana" w:hAnsi="Verdana"/>
+        </w:rPr>
+        <w:t xml:space="preserve">mentioning </w:t>
+      </w:r>
+      <w:r>
+        <w:rPr>
+          <w:rFonts w:ascii="Verdana" w:hAnsi="Verdana"/>
+        </w:rPr>
+        <w:t>other methods</w:t>
       </w:r>
     </w:p>
   </w:comment>
-  <w:comment w:id="52" w:author="Brisson, Nicholas" w:date="2025-01-14T21:23:00Z" w:initials="BN">
+  <w:comment w:id="51" w:author="Brisson, Nicholas" w:date="2025-01-14T21:38:00Z" w:initials="BN">
     <w:p>
       <w:pPr>
         <w:pStyle w:val="CommentText"/>
@@ -6279,11 +6796,77 @@
         <w:annotationRef/>
       </w:r>
       <w:r>
-        <w:t>This wording should also be used in the abstract [in the yellow highlighted part]</w:t>
+        <w:t>Again; you did not really assess “precision” (which is pretty synonymous with “reliability”). When you write this, do you refer to:</w:t>
+      </w:r>
+    </w:p>
+    <w:p>
+      <w:pPr>
+        <w:pStyle w:val="CommentText"/>
+      </w:pPr>
+      <w:r>
+        <w:t>“</w:t>
+      </w:r>
+      <w:r>
+        <w:t xml:space="preserve">The cost function value divided by the total number of reference points provided an average </w:t>
+      </w:r>
+      <w:r>
+        <w:rPr>
+          <w:highlight w:val="yellow"/>
+        </w:rPr>
+        <w:t>alignment error</w:t>
+      </w:r>
+      <w:r>
+        <w:t xml:space="preserve"> in millimeters for each bone in each frame.</w:t>
+      </w:r>
+      <w:r>
+        <w:t>”</w:t>
+      </w:r>
+    </w:p>
+    <w:p>
+      <w:pPr>
+        <w:pStyle w:val="CommentText"/>
+      </w:pPr>
+    </w:p>
+    <w:p>
+      <w:pPr>
+        <w:pStyle w:val="CommentText"/>
+      </w:pPr>
+      <w:r>
+        <w:t>&gt;&gt;If so, I would not call this reliability/precision, but instead simply write something like:</w:t>
+      </w:r>
+    </w:p>
+    <w:p>
+      <w:pPr>
+        <w:pStyle w:val="CommentText"/>
+      </w:pPr>
+    </w:p>
+    <w:p>
+      <w:pPr>
+        <w:pStyle w:val="CommentText"/>
+      </w:pPr>
+      <w:r>
+        <w:t xml:space="preserve">“we qualitatively [not statistically] compared the </w:t>
+      </w:r>
+      <w:r>
+        <w:rPr>
+          <w:b/>
+        </w:rPr>
+        <w:t>bone alignment error</w:t>
+      </w:r>
+      <w:r>
+        <w:t xml:space="preserve"> between our semi-auto method and manual segmentation”</w:t>
+      </w:r>
+    </w:p>
+    <w:p>
+      <w:pPr>
+        <w:pStyle w:val="CommentText"/>
+      </w:pPr>
+      <w:r>
+        <w:t>&gt;&gt; you could make this change throughout the text?</w:t>
       </w:r>
     </w:p>
   </w:comment>
-  <w:comment w:id="53" w:author="Brisson, Nicholas" w:date="2025-01-14T21:27:00Z" w:initials="BN">
+  <w:comment w:id="50" w:author="Brisson, Nicholas" w:date="2025-01-14T21:45:00Z" w:initials="BN">
     <w:p>
       <w:pPr>
         <w:pStyle w:val="CommentText"/>
@@ -6295,26 +6878,11 @@
         <w:annotationRef/>
       </w:r>
       <w:r>
-        <w:rPr>
-          <w:rFonts w:ascii="Verdana" w:hAnsi="Verdana"/>
-        </w:rPr>
-        <w:t xml:space="preserve">Add/adapt wording based on the suggested changes in the intro previous paragraph about </w:t>
-      </w:r>
-      <w:r>
-        <w:rPr>
-          <w:rFonts w:ascii="Verdana" w:hAnsi="Verdana"/>
-        </w:rPr>
-        <w:t xml:space="preserve">mentioning </w:t>
-      </w:r>
-      <w:r>
-        <w:rPr>
-          <w:rFonts w:ascii="Verdana" w:hAnsi="Verdana"/>
-        </w:rPr>
-        <w:t>other methods</w:t>
+        <w:t>Measurement precision of WHAT parameter, specifically? The bone edges? The centroid locations? The computed relative bone displacements?</w:t>
       </w:r>
     </w:p>
   </w:comment>
-  <w:comment w:id="60" w:author="Brisson, Nicholas" w:date="2025-01-14T21:38:00Z" w:initials="BN">
+  <w:comment w:id="49" w:author="Brisson, Nicholas" w:date="2025-01-14T21:35:00Z" w:initials="BN">
     <w:p>
       <w:pPr>
         <w:pStyle w:val="CommentText"/>
@@ -6326,7 +6894,7 @@
         <w:annotationRef/>
       </w:r>
       <w:r>
-        <w:t>Again; you did not really assess “precision” (which is pretty synonymous with “reliability”). When you write this, do you refer to:</w:t>
+        <w:t xml:space="preserve">So, are these secondary objectives too? If so, I would merge them with the sentence above: </w:t>
       </w:r>
     </w:p>
     <w:p>
@@ -6337,66 +6905,202 @@
         <w:t>“</w:t>
       </w:r>
       <w:r>
-        <w:t xml:space="preserve">The cost function value divided by the total number of reference points provided an average </w:t>
-      </w:r>
-      <w:r>
-        <w:rPr>
-          <w:highlight w:val="yellow"/>
-        </w:rPr>
-        <w:t>alignment error</w:t>
-      </w:r>
-      <w:r>
-        <w:t xml:space="preserve"> in millimeters for each bone in each frame.</w:t>
-      </w:r>
-      <w:r>
-        <w:t>”</w:t>
+        <w:t>. A secondary aim was to segments so thatsubsequently use the processed data to measure  arthrokinematics, more specifically, motion parameters can be derived. to  measure the relative motion between the distal femur and proximal tibia and distal femur   in the sagittal plane from CINE MRI images acquired during controlled knee flexi during the knee flexion-extension movement.</w:t>
+      </w:r>
+      <w:r>
+        <w:t xml:space="preserve">” </w:t>
       </w:r>
     </w:p>
     <w:p>
       <w:pPr>
         <w:pStyle w:val="CommentText"/>
       </w:pPr>
+      <w:r>
+        <w:t>&gt;&gt;But I would include all secondary onjectives in this location (ie. remove the sentence above and move it here).</w:t>
+      </w:r>
+    </w:p>
+  </w:comment>
+  <w:comment w:id="52" w:author="Brisson, Nicholas" w:date="2025-01-14T21:30:00Z" w:initials="BN">
+    <w:p>
+      <w:pPr>
+        <w:pStyle w:val="CommentText"/>
+      </w:pPr>
+      <w:r>
+        <w:rPr>
+          <w:rStyle w:val="CommentReference"/>
+        </w:rPr>
+        <w:annotationRef/>
+      </w:r>
+      <w:r>
+        <w:t xml:space="preserve">This is a bit weird to me. I would typically included such a statement in the opening and/or final paragraph of the Conclusion section; not in the intro. </w:t>
+      </w:r>
     </w:p>
     <w:p>
       <w:pPr>
         <w:pStyle w:val="CommentText"/>
       </w:pPr>
-      <w:r>
-        <w:t>&gt;&gt;If so, I would not call this reliability/precision, but instead simply write something like:</w:t>
-      </w:r>
     </w:p>
     <w:p>
       <w:pPr>
         <w:pStyle w:val="CommentText"/>
       </w:pPr>
+      <w:r>
+        <w:t>I think you could just remove it from here for sake of brevity.</w:t>
+      </w:r>
+    </w:p>
+  </w:comment>
+  <w:comment w:id="53" w:author="Brisson, Nicholas" w:date="2025-01-14T21:32:00Z" w:initials="BN">
+    <w:p>
+      <w:pPr>
+        <w:pStyle w:val="CommentText"/>
+      </w:pPr>
+      <w:r>
+        <w:rPr>
+          <w:rStyle w:val="CommentReference"/>
+        </w:rPr>
+        <w:annotationRef/>
+      </w:r>
+      <w:r>
+        <w:t>This last part could be kept, but I would suggest to mention it in one of the previous Intro paragraph – also emphasizing that the reduced complexity and time requirements make it advantageous/more ideal/more usable in clinical and research settings…</w:t>
+      </w:r>
+    </w:p>
+  </w:comment>
+  <w:comment w:id="55" w:author="Brisson, Nicholas" w:date="2024-10-02T15:36:00Z" w:initials="BN">
+    <w:p>
+      <w:pPr>
+        <w:spacing w:after="0" w:line="240" w:lineRule="auto"/>
+      </w:pPr>
+      <w:r>
+        <w:rPr>
+          <w:rFonts w:ascii="Arial" w:eastAsia="Arial" w:hAnsi="Arial" w:cs="Arial"/>
+        </w:rPr>
+        <w:t>Out of curiosity – why did you use 2 degree windows, and not 1 or 0.5°?</w:t>
+      </w:r>
+    </w:p>
+  </w:comment>
+  <w:comment w:id="56" w:author="Aayush Nepal" w:date="2024-10-05T16:28:00Z" w:initials="AN">
+    <w:p>
+      <w:pPr>
+        <w:spacing w:after="0" w:line="240" w:lineRule="auto"/>
+      </w:pPr>
+      <w:r>
+        <w:rPr>
+          <w:rFonts w:ascii="Arial" w:eastAsia="Arial" w:hAnsi="Arial" w:cs="Arial"/>
+        </w:rPr>
+        <w:t xml:space="preserve">Less than 2 would result in too many frames so just took longer to recontsruct, load and handle the data. Larger than 2 would not give enough number of frames for analysis. </w:t>
+      </w:r>
+    </w:p>
+  </w:comment>
+  <w:comment w:id="57" w:author="Brisson, Nicholas" w:date="2025-01-14T22:12:00Z" w:initials="BN">
+    <w:p>
+      <w:pPr>
+        <w:pStyle w:val="CommentText"/>
+      </w:pPr>
+      <w:r>
+        <w:rPr>
+          <w:rStyle w:val="CommentReference"/>
+        </w:rPr>
+        <w:annotationRef/>
+      </w:r>
+      <w:r>
+        <w:t>Thanks! I think this would be a point worth mentioning in 2-3 lines in the discussion. Ie. the justification WHY you used this window size, and that there is the possibility to increase measurement precision</w:t>
+      </w:r>
+      <w:r>
+        <w:t xml:space="preserve"> by reducing the window size, but this would require longer scan and protocol times to acquire more data…</w:t>
+      </w:r>
+    </w:p>
+  </w:comment>
+  <w:comment w:id="58" w:author="Brisson, Nicholas" w:date="2025-01-14T22:29:00Z" w:initials="BN">
+    <w:p>
+      <w:pPr>
+        <w:pStyle w:val="CommentText"/>
+      </w:pPr>
+      <w:r>
+        <w:rPr>
+          <w:rStyle w:val="CommentReference"/>
+        </w:rPr>
+        <w:annotationRef/>
+      </w:r>
+      <w:r>
+        <w:t>@Martin:</w:t>
+      </w:r>
     </w:p>
     <w:p>
       <w:pPr>
         <w:pStyle w:val="CommentText"/>
       </w:pPr>
       <w:r>
-        <w:t xml:space="preserve">“we qualitatively [not statistically] compared the </w:t>
-      </w:r>
-      <w:r>
-        <w:rPr>
-          <w:b/>
-        </w:rPr>
-        <w:t>bone alignment error</w:t>
-      </w:r>
-      <w:r>
-        <w:t xml:space="preserve"> between our semi-auto method and manual segmentation”</w:t>
+        <w:t>This is great, an I would usually request to add these details. But at the moment, I am thinking more from the startup company/IP side, and I am inclined to remove this bit of information. This is something that we had to learn painfully (and it a lot of time to figure out), and I don’t think we should/need to volunteer this info (especially if not asked by the reviewers)</w:t>
       </w:r>
     </w:p>
     <w:p>
       <w:pPr>
         <w:pStyle w:val="CommentText"/>
       </w:pPr>
-      <w:r>
-        <w:t>&gt;&gt; you could make this change throughout the text?</w:t>
+    </w:p>
+    <w:p>
+      <w:pPr>
+        <w:pStyle w:val="CommentText"/>
+        <w:rPr>
+          <w:i/>
+        </w:rPr>
+      </w:pPr>
+      <w:r>
+        <w:t xml:space="preserve">This same argumentation applies to Aayush’s response to my previous comment: </w:t>
+      </w:r>
+      <w:r>
+        <w:br/>
+        <w:t>“</w:t>
+      </w:r>
+      <w:r>
+        <w:rPr>
+          <w:rFonts w:ascii="Arial" w:eastAsia="Arial" w:hAnsi="Arial" w:cs="Arial"/>
+          <w:i/>
+        </w:rPr>
+        <w:t>That is true. In general, there were less data points at full extension, but not at max flexion. So, after reconstruction, such a frame was discarded. We did not predetermine the range of motion to reconstruct, but rather discard a frame with less data (number of spokes) after reconstruction. The algorithm determines it automatically by using the minimum and maximum value of the angles given by the rotary encoder.</w:t>
+      </w:r>
+      <w:r>
+        <w:rPr>
+          <w:rFonts w:ascii="Arial" w:eastAsia="Arial" w:hAnsi="Arial" w:cs="Arial"/>
+          <w:i/>
+        </w:rPr>
+        <w:t>”</w:t>
+      </w:r>
+    </w:p>
+    <w:p>
+      <w:pPr>
+        <w:pStyle w:val="CommentText"/>
+      </w:pPr>
+    </w:p>
+    <w:p>
+      <w:pPr>
+        <w:pStyle w:val="CommentText"/>
+      </w:pPr>
+      <w:r>
+        <w:t xml:space="preserve">&gt;&gt;I also consider this now as internal IP (and our </w:t>
+      </w:r>
+      <w:r>
+        <w:t>internal/</w:t>
+      </w:r>
+      <w:r>
+        <w:t>personal process), that we shouldn’t readily share with everyone…</w:t>
+      </w:r>
+    </w:p>
+    <w:p>
+      <w:pPr>
+        <w:pStyle w:val="CommentText"/>
+      </w:pPr>
+    </w:p>
+    <w:p>
+      <w:pPr>
+        <w:pStyle w:val="CommentText"/>
+      </w:pPr>
+      <w:r>
+        <w:t>&gt;&gt;Note: I am also writing the “reliability paper” in a cautious way to not give too much details about how the reliability data can actually be used to improve the CINE precision and extracted parameter quantifications…</w:t>
       </w:r>
     </w:p>
   </w:comment>
-  <w:comment w:id="59" w:author="Brisson, Nicholas" w:date="2025-01-14T21:45:00Z" w:initials="BN">
+  <w:comment w:id="59" w:author="Brisson, Nicholas" w:date="2025-01-14T22:42:00Z" w:initials="BN">
     <w:p>
       <w:pPr>
         <w:pStyle w:val="CommentText"/>
@@ -6408,11 +7112,11 @@
         <w:annotationRef/>
       </w:r>
       <w:r>
-        <w:t>Measurement precision of WHAT parameter, specifically? The bone edges? The centroid locations? The computed relative bone displacements?</w:t>
+        <w:t>The way that this is currently written, these are “results” and should be moved to the results section. If you just want to mention that the number of frames used for the final reconstruction varies based on the range of motion, then write that (without alluding to this specific analysis/reconstruction, but keeping it general)</w:t>
       </w:r>
     </w:p>
   </w:comment>
-  <w:comment w:id="61" w:author="Brisson, Nicholas" w:date="2025-01-14T21:42:00Z" w:initials="BN">
+  <w:comment w:id="62" w:author="Brisson, Nicholas" w:date="2025-01-14T23:27:00Z" w:initials="BN">
     <w:p>
       <w:pPr>
         <w:pStyle w:val="CommentText"/>
@@ -6424,11 +7128,14 @@
         <w:annotationRef/>
       </w:r>
       <w:r>
-        <w:t xml:space="preserve">Why is this pluralized? </w:t>
+        <w:t>Is there a reason you decided to remove the mathematical expressions that you had in v.4?</w:t>
+      </w:r>
+      <w:r>
+        <w:t xml:space="preserve"> It’s fine to not include them – I am just curious lol</w:t>
       </w:r>
     </w:p>
   </w:comment>
-  <w:comment w:id="58" w:author="Brisson, Nicholas" w:date="2025-01-14T21:35:00Z" w:initials="BN">
+  <w:comment w:id="63" w:author="Aayush Nepal [2]" w:date="2025-01-17T10:25:00Z" w:initials="AN">
     <w:p>
       <w:pPr>
         <w:pStyle w:val="CommentText"/>
@@ -6440,33 +7147,11 @@
         <w:annotationRef/>
       </w:r>
       <w:r>
-        <w:t xml:space="preserve">So, are these secondary objectives too? If so, I would merge them with the sentence above: </w:t>
-      </w:r>
-    </w:p>
-    <w:p>
-      <w:pPr>
-        <w:pStyle w:val="CommentText"/>
-      </w:pPr>
-      <w:r>
-        <w:t>“</w:t>
-      </w:r>
-      <w:r>
-        <w:t>. A secondary aim was to segments so thatsubsequently use the processed data to measure  arthrokinematics, more specifically, motion parameters can be derived. to  measure the relative motion between the distal femur and proximal tibia and distal femur   in the sagittal plane from CINE MRI images acquired during controlled knee flexi during the knee flexion-extension movement.</w:t>
-      </w:r>
-      <w:r>
-        <w:t xml:space="preserve">” </w:t>
-      </w:r>
-    </w:p>
-    <w:p>
-      <w:pPr>
-        <w:pStyle w:val="CommentText"/>
-      </w:pPr>
-      <w:r>
-        <w:t>&gt;&gt;But I would include all secondary onjectives in this location (ie. remove the sentence above and move it here).</w:t>
+        <w:t xml:space="preserve">Hehe yes, I removed it because I think if the same information can be conveyed without showing a complicated equation, it is better. </w:t>
       </w:r>
     </w:p>
   </w:comment>
-  <w:comment w:id="62" w:author="Brisson, Nicholas" w:date="2025-01-14T21:30:00Z" w:initials="BN">
+  <w:comment w:id="64" w:author="Brisson, Nicholas" w:date="2025-01-14T23:42:00Z" w:initials="BN">
     <w:p>
       <w:pPr>
         <w:pStyle w:val="CommentText"/>
@@ -6478,24 +7163,11 @@
         <w:annotationRef/>
       </w:r>
       <w:r>
-        <w:t xml:space="preserve">This is a bit weird to me. I would typically included such a statement in the opening and/or final paragraph of the Conclusion section; not in the intro. </w:t>
-      </w:r>
-    </w:p>
-    <w:p>
-      <w:pPr>
-        <w:pStyle w:val="CommentText"/>
-      </w:pPr>
-    </w:p>
-    <w:p>
-      <w:pPr>
-        <w:pStyle w:val="CommentText"/>
-      </w:pPr>
-      <w:r>
-        <w:t>I think you could just remove it from here for sake of brevity.</w:t>
+        <w:t>What is this referring to? Relative bone motion (ie. arhtrokinematic parameters)?</w:t>
       </w:r>
     </w:p>
   </w:comment>
-  <w:comment w:id="63" w:author="Brisson, Nicholas" w:date="2025-01-14T21:32:00Z" w:initials="BN">
+  <w:comment w:id="65" w:author="Aayush Nepal [2]" w:date="2025-01-17T10:59:00Z" w:initials="AN">
     <w:p>
       <w:pPr>
         <w:pStyle w:val="CommentText"/>
@@ -6507,251 +7179,11 @@
         <w:annotationRef/>
       </w:r>
       <w:r>
-        <w:t>This last part could be kept, but I would suggest to mention it in one of the previous Intro paragraph – also emphasizing that the reduced complexity and time requirements make it advantageous/more ideal/more usable in clinical and research settings…</w:t>
+        <w:t xml:space="preserve">yes, I updated it to be not so vague </w:t>
       </w:r>
     </w:p>
   </w:comment>
-  <w:comment w:id="65" w:author="Brisson, Nicholas" w:date="2024-10-02T15:36:00Z" w:initials="BN">
-    <w:p>
-      <w:pPr>
-        <w:spacing w:after="0" w:line="240" w:lineRule="auto"/>
-      </w:pPr>
-      <w:r>
-        <w:rPr>
-          <w:rFonts w:ascii="Arial" w:eastAsia="Arial" w:hAnsi="Arial" w:cs="Arial"/>
-        </w:rPr>
-        <w:t>Out of curiosity – why did you use 2 degree windows, and not 1 or 0.5°?</w:t>
-      </w:r>
-    </w:p>
-  </w:comment>
-  <w:comment w:id="66" w:author="Aayush Nepal" w:date="2024-10-05T16:28:00Z" w:initials="AN">
-    <w:p>
-      <w:pPr>
-        <w:spacing w:after="0" w:line="240" w:lineRule="auto"/>
-      </w:pPr>
-      <w:r>
-        <w:rPr>
-          <w:rFonts w:ascii="Arial" w:eastAsia="Arial" w:hAnsi="Arial" w:cs="Arial"/>
-        </w:rPr>
-        <w:t xml:space="preserve">Less than 2 would result in too many frames so just took longer to recontsruct, load and handle the data. Larger than 2 would not give enough number of frames for analysis. </w:t>
-      </w:r>
-    </w:p>
-  </w:comment>
-  <w:comment w:id="67" w:author="Brisson, Nicholas" w:date="2025-01-14T22:12:00Z" w:initials="BN">
-    <w:p>
-      <w:pPr>
-        <w:pStyle w:val="CommentText"/>
-      </w:pPr>
-      <w:r>
-        <w:rPr>
-          <w:rStyle w:val="CommentReference"/>
-        </w:rPr>
-        <w:annotationRef/>
-      </w:r>
-      <w:r>
-        <w:t>Thanks! I think this would be a point worth mentioning in 2-3 lines in the discussion. Ie. the justification WHY you used this window size, and that there is the possibility to increase measurement precision</w:t>
-      </w:r>
-      <w:r>
-        <w:t xml:space="preserve"> by reducing the window size, but this would require longer scan and protocol times to acquire more data…</w:t>
-      </w:r>
-    </w:p>
-  </w:comment>
-  <w:comment w:id="68" w:author="Brisson, Nicholas" w:date="2025-01-14T22:29:00Z" w:initials="BN">
-    <w:p>
-      <w:pPr>
-        <w:pStyle w:val="CommentText"/>
-      </w:pPr>
-      <w:r>
-        <w:rPr>
-          <w:rStyle w:val="CommentReference"/>
-        </w:rPr>
-        <w:annotationRef/>
-      </w:r>
-      <w:r>
-        <w:t>@Martin:</w:t>
-      </w:r>
-    </w:p>
-    <w:p>
-      <w:pPr>
-        <w:pStyle w:val="CommentText"/>
-      </w:pPr>
-      <w:r>
-        <w:t>This is great, an I would usually request to add these details. But at the moment, I am thinking more from the startup company/IP side, and I am inclined to remove this bit of information. This is something that we had to learn painfully (and it a lot of time to figure out), and I don’t think we should/need to volunteer this info (especially if not asked by the reviewers)</w:t>
-      </w:r>
-    </w:p>
-    <w:p>
-      <w:pPr>
-        <w:pStyle w:val="CommentText"/>
-      </w:pPr>
-    </w:p>
-    <w:p>
-      <w:pPr>
-        <w:pStyle w:val="CommentText"/>
-        <w:rPr>
-          <w:i/>
-        </w:rPr>
-      </w:pPr>
-      <w:r>
-        <w:t xml:space="preserve">This same argumentation applies to Aayush’s response to my previous comment: </w:t>
-      </w:r>
-      <w:r>
-        <w:br/>
-        <w:t>“</w:t>
-      </w:r>
-      <w:r>
-        <w:rPr>
-          <w:rFonts w:ascii="Arial" w:eastAsia="Arial" w:hAnsi="Arial" w:cs="Arial"/>
-          <w:i/>
-        </w:rPr>
-        <w:t>That is true. In general, there were less data points at full extension, but not at max flexion. So, after reconstruction, such a frame was discarded. We did not predetermine the range of motion to reconstruct, but rather discard a frame with less data (number of spokes) after reconstruction. The algorithm determines it automatically by using the minimum and maximum value of the angles given by the rotary encoder.</w:t>
-      </w:r>
-      <w:r>
-        <w:rPr>
-          <w:rFonts w:ascii="Arial" w:eastAsia="Arial" w:hAnsi="Arial" w:cs="Arial"/>
-          <w:i/>
-        </w:rPr>
-        <w:t>”</w:t>
-      </w:r>
-    </w:p>
-    <w:p>
-      <w:pPr>
-        <w:pStyle w:val="CommentText"/>
-      </w:pPr>
-    </w:p>
-    <w:p>
-      <w:pPr>
-        <w:pStyle w:val="CommentText"/>
-      </w:pPr>
-      <w:r>
-        <w:t xml:space="preserve">&gt;&gt;I also consider this now as internal IP (and our </w:t>
-      </w:r>
-      <w:r>
-        <w:t>internal/</w:t>
-      </w:r>
-      <w:r>
-        <w:t>personal process), that we shouldn’t readily share with everyone…</w:t>
-      </w:r>
-    </w:p>
-    <w:p>
-      <w:pPr>
-        <w:pStyle w:val="CommentText"/>
-      </w:pPr>
-    </w:p>
-    <w:p>
-      <w:pPr>
-        <w:pStyle w:val="CommentText"/>
-      </w:pPr>
-      <w:r>
-        <w:t>&gt;&gt;Note: I am also writing the “reliability paper” in a cautious way to not give too much details about how the reliability data can actually be used to improve the CINE precision and extracted parameter quantifications…</w:t>
-      </w:r>
-    </w:p>
-  </w:comment>
-  <w:comment w:id="72" w:author="Brisson, Nicholas" w:date="2025-01-14T22:36:00Z" w:initials="BN">
-    <w:p>
-      <w:pPr>
-        <w:pStyle w:val="CommentText"/>
-      </w:pPr>
-      <w:r>
-        <w:rPr>
-          <w:rStyle w:val="CommentReference"/>
-        </w:rPr>
-        <w:annotationRef/>
-      </w:r>
-      <w:r>
-        <w:t>“after” or “for” reconstruction?</w:t>
-      </w:r>
-    </w:p>
-  </w:comment>
-  <w:comment w:id="69" w:author="Brisson, Nicholas" w:date="2025-01-14T22:42:00Z" w:initials="BN">
-    <w:p>
-      <w:pPr>
-        <w:pStyle w:val="CommentText"/>
-      </w:pPr>
-      <w:r>
-        <w:rPr>
-          <w:rStyle w:val="CommentReference"/>
-        </w:rPr>
-        <w:annotationRef/>
-      </w:r>
-      <w:r>
-        <w:t>The way that this is currently written, these are “results” and should be moved to the results section. If you just want to mention that the number of frames used for the final reconstruction varies based on the range of motion, then write that (without alluding to this specific analysis/reconstruction, but keeping it general)</w:t>
-      </w:r>
-    </w:p>
-  </w:comment>
-  <w:comment w:id="73" w:author="Brisson, Nicholas" w:date="2025-01-14T23:27:00Z" w:initials="BN">
-    <w:p>
-      <w:pPr>
-        <w:pStyle w:val="CommentText"/>
-      </w:pPr>
-      <w:r>
-        <w:rPr>
-          <w:rStyle w:val="CommentReference"/>
-        </w:rPr>
-        <w:annotationRef/>
-      </w:r>
-      <w:r>
-        <w:t>Is there a reason you decided to remove the mathematical expressions that you had in v.4?</w:t>
-      </w:r>
-      <w:r>
-        <w:t xml:space="preserve"> It’s fine to not include them – I am just curious lol</w:t>
-      </w:r>
-    </w:p>
-  </w:comment>
-  <w:comment w:id="75" w:author="Brisson, Nicholas" w:date="2025-01-14T23:34:00Z" w:initials="BN">
-    <w:p>
-      <w:pPr>
-        <w:pStyle w:val="CommentText"/>
-      </w:pPr>
-      <w:r>
-        <w:rPr>
-          <w:rStyle w:val="CommentReference"/>
-        </w:rPr>
-        <w:annotationRef/>
-      </w:r>
-      <w:r>
-        <w:t xml:space="preserve">The search </w:t>
-      </w:r>
-      <w:r>
-        <w:t>of</w:t>
-      </w:r>
-      <w:r>
-        <w:t xml:space="preserve"> WHAT?</w:t>
-      </w:r>
-    </w:p>
-  </w:comment>
-  <w:comment w:id="76" w:author="Brisson, Nicholas" w:date="2025-01-14T23:38:00Z" w:initials="BN">
-    <w:p>
-      <w:pPr>
-        <w:pStyle w:val="CommentText"/>
-      </w:pPr>
-      <w:r>
-        <w:rPr>
-          <w:rStyle w:val="CommentReference"/>
-        </w:rPr>
-        <w:annotationRef/>
-      </w:r>
-      <w:r>
-        <w:t>Should this be part of the previous paragraph? (ie. remove the spacing between the 2 paragraphs)?</w:t>
-      </w:r>
-    </w:p>
-  </w:comment>
-  <w:comment w:id="77" w:author="Brisson, Nicholas" w:date="2025-01-14T23:42:00Z" w:initials="BN">
-    <w:p>
-      <w:pPr>
-        <w:pStyle w:val="CommentText"/>
-      </w:pPr>
-      <w:r>
-        <w:rPr>
-          <w:rStyle w:val="CommentReference"/>
-        </w:rPr>
-        <w:annotationRef/>
-      </w:r>
-      <w:r>
-        <w:t>What is this referring to? Relative bone motion (ie. arhtrokinematic parameters)?</w:t>
-      </w:r>
-    </w:p>
-  </w:comment>
-  <w:comment w:id="78" w:author="Brisson, Nicholas" w:date="2025-01-14T23:44:00Z" w:initials="BN">
+  <w:comment w:id="66" w:author="Brisson, Nicholas" w:date="2025-01-14T23:44:00Z" w:initials="BN">
     <w:p>
       <w:pPr>
         <w:pStyle w:val="CommentText"/>
@@ -6815,7 +7247,7 @@
       </w:r>
     </w:p>
   </w:comment>
-  <w:comment w:id="81" w:author="Brisson, Nicholas" w:date="2025-01-14T23:52:00Z" w:initials="BN">
+  <w:comment w:id="69" w:author="Brisson, Nicholas" w:date="2025-01-14T23:52:00Z" w:initials="BN">
     <w:p>
       <w:pPr>
         <w:pStyle w:val="CommentText"/>
@@ -6913,7 +7345,7 @@
       </w:r>
     </w:p>
   </w:comment>
-  <w:comment w:id="87" w:author="Brisson, Nicholas" w:date="2025-01-14T23:57:00Z" w:initials="BN">
+  <w:comment w:id="75" w:author="Brisson, Nicholas" w:date="2025-01-14T23:57:00Z" w:initials="BN">
     <w:p>
       <w:pPr>
         <w:pStyle w:val="CommentText"/>
@@ -6942,7 +7374,7 @@
       </w:r>
     </w:p>
   </w:comment>
-  <w:comment w:id="92" w:author="Martin Krämer" w:date="2025-01-06T14:37:00Z" w:initials="MK">
+  <w:comment w:id="80" w:author="Martin Krämer" w:date="2025-01-06T14:37:00Z" w:initials="MK">
     <w:p>
       <w:pPr>
         <w:pStyle w:val="CommentText"/>
@@ -6958,7 +7390,7 @@
       </w:r>
     </w:p>
   </w:comment>
-  <w:comment w:id="93" w:author="Aayush Nepal" w:date="2025-01-07T14:22:00Z" w:initials="AN">
+  <w:comment w:id="81" w:author="Aayush Nepal" w:date="2025-01-07T14:22:00Z" w:initials="AN">
     <w:p>
       <w:pPr>
         <w:pStyle w:val="CommentText"/>
@@ -6977,7 +7409,7 @@
       </w:r>
     </w:p>
   </w:comment>
-  <w:comment w:id="96" w:author="Brisson, Nicholas" w:date="2025-01-15T00:06:00Z" w:initials="BN">
+  <w:comment w:id="84" w:author="Brisson, Nicholas" w:date="2025-01-15T00:06:00Z" w:initials="BN">
     <w:p>
       <w:pPr>
         <w:pStyle w:val="CommentText"/>
@@ -7028,7 +7460,7 @@
       </w:r>
     </w:p>
   </w:comment>
-  <w:comment w:id="97" w:author="Brisson, Nicholas" w:date="2025-01-15T00:13:00Z" w:initials="BN">
+  <w:comment w:id="85" w:author="Brisson, Nicholas" w:date="2025-01-15T00:13:00Z" w:initials="BN">
     <w:p>
       <w:pPr>
         <w:pStyle w:val="CommentText"/>
@@ -7044,7 +7476,7 @@
       </w:r>
     </w:p>
   </w:comment>
-  <w:comment w:id="98" w:author="Brisson, Nicholas" w:date="2025-01-15T00:14:00Z" w:initials="BN">
+  <w:comment w:id="86" w:author="Brisson, Nicholas" w:date="2025-01-15T00:14:00Z" w:initials="BN">
     <w:p>
       <w:pPr>
         <w:pStyle w:val="CommentText"/>
@@ -7060,7 +7492,7 @@
       </w:r>
     </w:p>
   </w:comment>
-  <w:comment w:id="99" w:author="Brisson, Nicholas" w:date="2025-01-15T00:15:00Z" w:initials="BN">
+  <w:comment w:id="87" w:author="Brisson, Nicholas" w:date="2025-01-15T00:15:00Z" w:initials="BN">
     <w:p>
       <w:pPr>
         <w:pStyle w:val="CommentText"/>
@@ -7089,7 +7521,23 @@
       </w:r>
     </w:p>
   </w:comment>
-  <w:comment w:id="100" w:author="Brisson, Nicholas" w:date="2025-01-15T00:16:00Z" w:initials="BN">
+  <w:comment w:id="88" w:author="Aayush Nepal [2]" w:date="2025-01-17T15:59:00Z" w:initials="AN">
+    <w:p>
+      <w:pPr>
+        <w:pStyle w:val="CommentText"/>
+      </w:pPr>
+      <w:r>
+        <w:rPr>
+          <w:rStyle w:val="CommentReference"/>
+        </w:rPr>
+        <w:annotationRef/>
+      </w:r>
+      <w:r>
+        <w:t xml:space="preserve">It is allowed according to the guidelines. However, by checking the past few short communication papers, I noticed they use the typical separate sections, which is why I changed it now </w:t>
+      </w:r>
+    </w:p>
+  </w:comment>
+  <w:comment w:id="89" w:author="Brisson, Nicholas" w:date="2025-01-15T00:16:00Z" w:initials="BN">
     <w:p>
       <w:pPr>
         <w:pStyle w:val="CommentText"/>
@@ -7124,7 +7572,7 @@
       </w:r>
     </w:p>
   </w:comment>
-  <w:comment w:id="101" w:author="Brisson, Nicholas" w:date="2025-01-15T00:17:00Z" w:initials="BN">
+  <w:comment w:id="90" w:author="Brisson, Nicholas" w:date="2025-01-15T00:17:00Z" w:initials="BN">
     <w:p>
       <w:pPr>
         <w:pStyle w:val="CommentText"/>
@@ -7150,6 +7598,22 @@
       </w:pPr>
       <w:r>
         <w:t>The spacing around the colon between the volume number and pages numbers is screwed up…</w:t>
+      </w:r>
+    </w:p>
+  </w:comment>
+  <w:comment w:id="91" w:author="Aayush Nepal [2]" w:date="2025-01-17T12:07:00Z" w:initials="AN">
+    <w:p>
+      <w:pPr>
+        <w:pStyle w:val="CommentText"/>
+      </w:pPr>
+      <w:r>
+        <w:rPr>
+          <w:rStyle w:val="CommentReference"/>
+        </w:rPr>
+        <w:annotationRef/>
+      </w:r>
+      <w:r>
+        <w:t xml:space="preserve">Edited </w:t>
       </w:r>
     </w:p>
   </w:comment>
@@ -7183,13 +7647,10 @@
   <w15:commentEx w15:paraId="2D4F110C" w15:done="0"/>
   <w15:commentEx w15:paraId="11A74611" w15:paraIdParent="2D4F110C" w15:done="0"/>
   <w15:commentEx w15:paraId="26C190C5" w15:done="0"/>
-  <w15:commentEx w15:paraId="7ECDDE45" w15:done="0"/>
-  <w15:commentEx w15:paraId="3F8057F6" w15:done="0"/>
   <w15:commentEx w15:paraId="50F11156" w15:done="0"/>
   <w15:commentEx w15:paraId="467B9B2E" w15:done="0"/>
   <w15:commentEx w15:paraId="5903B665" w15:done="0"/>
   <w15:commentEx w15:paraId="25475321" w15:done="0"/>
-  <w15:commentEx w15:paraId="1BF11FAA" w15:done="0"/>
   <w15:commentEx w15:paraId="7DB00A14" w15:done="0"/>
   <w15:commentEx w15:paraId="2A5B938C" w15:done="0"/>
   <w15:commentEx w15:paraId="5FFA489B" w15:done="0"/>
@@ -7197,12 +7658,11 @@
   <w15:commentEx w15:paraId="00000008" w15:paraIdParent="00000007" w15:done="0"/>
   <w15:commentEx w15:paraId="0A73A65E" w15:paraIdParent="00000007" w15:done="0"/>
   <w15:commentEx w15:paraId="71416740" w15:done="0"/>
-  <w15:commentEx w15:paraId="428E5ACF" w15:done="0"/>
   <w15:commentEx w15:paraId="0D127575" w15:done="0"/>
   <w15:commentEx w15:paraId="341C2AAC" w15:done="0"/>
-  <w15:commentEx w15:paraId="4F911604" w15:done="0"/>
-  <w15:commentEx w15:paraId="06CF7D8A" w15:done="0"/>
+  <w15:commentEx w15:paraId="04B362A2" w15:paraIdParent="341C2AAC" w15:done="0"/>
   <w15:commentEx w15:paraId="36FB3226" w15:done="0"/>
+  <w15:commentEx w15:paraId="05AF312D" w15:paraIdParent="36FB3226" w15:done="0"/>
   <w15:commentEx w15:paraId="39037504" w15:done="0"/>
   <w15:commentEx w15:paraId="6D22D9D0" w15:done="0"/>
   <w15:commentEx w15:paraId="5D5FB66C" w15:done="0"/>
@@ -7212,8 +7672,10 @@
   <w15:commentEx w15:paraId="32EE0E1E" w15:done="0"/>
   <w15:commentEx w15:paraId="26B4EBA5" w15:done="0"/>
   <w15:commentEx w15:paraId="0F71E17B" w15:done="0"/>
+  <w15:commentEx w15:paraId="7102A723" w15:paraIdParent="0F71E17B" w15:done="0"/>
   <w15:commentEx w15:paraId="7376878B" w15:done="0"/>
   <w15:commentEx w15:paraId="19E46DC2" w15:done="0"/>
+  <w15:commentEx w15:paraId="108B2BC2" w15:paraIdParent="19E46DC2" w15:done="0"/>
 </w15:commentsEx>
 </file>
 
@@ -7229,8 +7691,12 @@
   <w16cex:commentExtensible w16cex:durableId="19BCAE29" w16cex:dateUtc="2025-01-15T17:52:00Z"/>
   <w16cex:commentExtensible w16cex:durableId="3BA5A482" w16cex:dateUtc="2025-01-16T13:59:00Z"/>
   <w16cex:commentExtensible w16cex:durableId="07C5CC52" w16cex:dateUtc="2024-10-05T14:28:00Z"/>
+  <w16cex:commentExtensible w16cex:durableId="60DD4A30" w16cex:dateUtc="2025-01-17T09:25:00Z"/>
+  <w16cex:commentExtensible w16cex:durableId="3EFA29ED" w16cex:dateUtc="2025-01-17T09:59:00Z"/>
   <w16cex:commentExtensible w16cex:durableId="039833A9" w16cex:dateUtc="2025-01-06T13:37:00Z"/>
   <w16cex:commentExtensible w16cex:durableId="1BC082B1" w16cex:dateUtc="2025-01-07T13:22:00Z"/>
+  <w16cex:commentExtensible w16cex:durableId="3487572A" w16cex:dateUtc="2025-01-17T14:59:00Z"/>
+  <w16cex:commentExtensible w16cex:durableId="37D981CE" w16cex:dateUtc="2025-01-17T11:07:00Z"/>
 </w16cex:commentsExtensible>
 </file>
 
@@ -7261,13 +7727,10 @@
   <w16cid:commentId w16cid:paraId="2D4F110C" w16cid:durableId="2B314CB7"/>
   <w16cid:commentId w16cid:paraId="11A74611" w16cid:durableId="3BA5A482"/>
   <w16cid:commentId w16cid:paraId="26C190C5" w16cid:durableId="2B314FF9"/>
-  <w16cid:commentId w16cid:paraId="7ECDDE45" w16cid:durableId="2B315261"/>
-  <w16cid:commentId w16cid:paraId="3F8057F6" w16cid:durableId="2B3151DA"/>
   <w16cid:commentId w16cid:paraId="50F11156" w16cid:durableId="2B315455"/>
   <w16cid:commentId w16cid:paraId="467B9B2E" w16cid:durableId="2B31552D"/>
   <w16cid:commentId w16cid:paraId="5903B665" w16cid:durableId="2B3157CA"/>
   <w16cid:commentId w16cid:paraId="25475321" w16cid:durableId="2B315978"/>
-  <w16cid:commentId w16cid:paraId="1BF11FAA" w16cid:durableId="2B3158E2"/>
   <w16cid:commentId w16cid:paraId="7DB00A14" w16cid:durableId="2B315715"/>
   <w16cid:commentId w16cid:paraId="2A5B938C" w16cid:durableId="2B31560D"/>
   <w16cid:commentId w16cid:paraId="5FFA489B" w16cid:durableId="2B31566B"/>
@@ -7275,12 +7738,11 @@
   <w16cid:commentId w16cid:paraId="00000008" w16cid:durableId="07C5CC52"/>
   <w16cid:commentId w16cid:paraId="0A73A65E" w16cid:durableId="2B315FE4"/>
   <w16cid:commentId w16cid:paraId="71416740" w16cid:durableId="2B3163AC"/>
-  <w16cid:commentId w16cid:paraId="428E5ACF" w16cid:durableId="2B31655D"/>
   <w16cid:commentId w16cid:paraId="0D127575" w16cid:durableId="2B3166C6"/>
   <w16cid:commentId w16cid:paraId="341C2AAC" w16cid:durableId="2B317163"/>
-  <w16cid:commentId w16cid:paraId="4F911604" w16cid:durableId="2B3172EC"/>
-  <w16cid:commentId w16cid:paraId="06CF7D8A" w16cid:durableId="2B3173FE"/>
+  <w16cid:commentId w16cid:paraId="04B362A2" w16cid:durableId="60DD4A30"/>
   <w16cid:commentId w16cid:paraId="36FB3226" w16cid:durableId="2B3174FD"/>
+  <w16cid:commentId w16cid:paraId="05AF312D" w16cid:durableId="3EFA29ED"/>
   <w16cid:commentId w16cid:paraId="39037504" w16cid:durableId="2B317549"/>
   <w16cid:commentId w16cid:paraId="6D22D9D0" w16cid:durableId="2B31775A"/>
   <w16cid:commentId w16cid:paraId="5D5FB66C" w16cid:durableId="2B317880"/>
@@ -7290,8 +7752,10 @@
   <w16cid:commentId w16cid:paraId="32EE0E1E" w16cid:durableId="2B317C2E"/>
   <w16cid:commentId w16cid:paraId="26B4EBA5" w16cid:durableId="2B317C48"/>
   <w16cid:commentId w16cid:paraId="0F71E17B" w16cid:durableId="2B317CA3"/>
+  <w16cid:commentId w16cid:paraId="7102A723" w16cid:durableId="3487572A"/>
   <w16cid:commentId w16cid:paraId="7376878B" w16cid:durableId="2B317CDE"/>
   <w16cid:commentId w16cid:paraId="19E46DC2" w16cid:durableId="2B317D16"/>
+  <w16cid:commentId w16cid:paraId="108B2BC2" w16cid:durableId="37D981CE"/>
 </w16cid:commentsIds>
 </file>
 
@@ -7954,6 +8418,9 @@
   </w15:person>
   <w15:person w15:author="Brisson, Nicholas">
     <w15:presenceInfo w15:providerId="AD" w15:userId="S-1-5-21-1057563376-1269908281-367356602-386962"/>
+  </w15:person>
+  <w15:person w15:author="Aayush Nepal [2]">
+    <w15:presenceInfo w15:providerId="AD" w15:userId="S::aayush.nepal@uni-jena.de::e60700ce-b41c-4b49-8f27-7b8aa622a71a"/>
   </w15:person>
 </w15:people>
 </file>
@@ -8550,7 +9017,6 @@
   <w:style w:type="character" w:default="1" w:styleId="DefaultParagraphFont">
     <w:name w:val="Default Paragraph Font"/>
     <w:uiPriority w:val="1"/>
-    <w:semiHidden/>
     <w:unhideWhenUsed/>
   </w:style>
   <w:style w:type="table" w:default="1" w:styleId="TableNormal">

</xml_diff>